<commit_message>
correctly version to release sat
</commit_message>
<xml_diff>
--- a/Documentación/INGENIERIA DE PROYECTO_PROJECT.docx
+++ b/Documentación/INGENIERIA DE PROYECTO_PROJECT.docx
@@ -208,7 +208,6 @@
           <w:rFonts w:ascii="Arial" w:hAnsi="Arial" w:cs="Arial"/>
           <w:b/>
           <w:sz w:val="24"/>
-          <w:lang w:val="en-US"/>
         </w:rPr>
       </w:pPr>
       <w:r>
@@ -216,9 +215,26 @@
           <w:rFonts w:ascii="Arial" w:hAnsi="Arial" w:cs="Arial"/>
           <w:b/>
           <w:sz w:val="24"/>
-          <w:lang w:val="en-US"/>
-        </w:rPr>
-        <w:t>Christian Jose Vallejo 0907085755</w:t>
+        </w:rPr>
+        <w:t xml:space="preserve">Christian </w:t>
+      </w:r>
+      <w:proofErr w:type="spellStart"/>
+      <w:r>
+        <w:rPr>
+          <w:rFonts w:ascii="Arial" w:hAnsi="Arial" w:cs="Arial"/>
+          <w:b/>
+          <w:sz w:val="24"/>
+        </w:rPr>
+        <w:t>Jose</w:t>
+      </w:r>
+      <w:proofErr w:type="spellEnd"/>
+      <w:r>
+        <w:rPr>
+          <w:rFonts w:ascii="Arial" w:hAnsi="Arial" w:cs="Arial"/>
+          <w:b/>
+          <w:sz w:val="24"/>
+        </w:rPr>
+        <w:t xml:space="preserve"> Vallejo 0907085755</w:t>
       </w:r>
     </w:p>
     <w:p>
@@ -236,7 +252,25 @@
           <w:b/>
           <w:sz w:val="24"/>
         </w:rPr>
-        <w:t>Ana Lucia Mendizabal 09707082596</w:t>
+        <w:t xml:space="preserve">Ana Lucia </w:t>
+      </w:r>
+      <w:proofErr w:type="spellStart"/>
+      <w:r>
+        <w:rPr>
+          <w:rFonts w:ascii="Arial" w:hAnsi="Arial" w:cs="Arial"/>
+          <w:b/>
+          <w:sz w:val="24"/>
+        </w:rPr>
+        <w:t>Mendizabal</w:t>
+      </w:r>
+      <w:proofErr w:type="spellEnd"/>
+      <w:r>
+        <w:rPr>
+          <w:rFonts w:ascii="Arial" w:hAnsi="Arial" w:cs="Arial"/>
+          <w:b/>
+          <w:sz w:val="24"/>
+        </w:rPr>
+        <w:t xml:space="preserve"> 09707082596</w:t>
       </w:r>
     </w:p>
     <w:p>
@@ -320,6 +354,7 @@
           <w:rFonts w:ascii="Arial" w:hAnsi="Arial" w:cs="Arial"/>
           <w:b/>
           <w:sz w:val="24"/>
+          <w:lang w:val="en-US"/>
         </w:rPr>
       </w:pPr>
       <w:r>
@@ -327,6 +362,7 @@
           <w:rFonts w:ascii="Arial" w:hAnsi="Arial" w:cs="Arial"/>
           <w:b/>
           <w:sz w:val="24"/>
+          <w:lang w:val="en-US"/>
         </w:rPr>
         <w:t>Jalapa March 15, 2014</w:t>
       </w:r>
@@ -338,6 +374,7 @@
           <w:rFonts w:ascii="Arial" w:hAnsi="Arial" w:cs="Arial"/>
           <w:b/>
           <w:sz w:val="32"/>
+          <w:lang w:val="en-US"/>
         </w:rPr>
       </w:pPr>
       <w:r>
@@ -345,6 +382,7 @@
           <w:rFonts w:ascii="Arial" w:hAnsi="Arial" w:cs="Arial"/>
           <w:b/>
           <w:sz w:val="32"/>
+          <w:lang w:val="en-US"/>
         </w:rPr>
         <w:lastRenderedPageBreak/>
         <w:t>PROJECT NAME</w:t>
@@ -354,6 +392,7 @@
           <w:rFonts w:ascii="Arial" w:hAnsi="Arial" w:cs="Arial"/>
           <w:b/>
           <w:sz w:val="32"/>
+          <w:lang w:val="en-US"/>
         </w:rPr>
         <w:t>:</w:t>
       </w:r>
@@ -517,7 +556,16 @@
           <w:sz w:val="24"/>
           <w:lang w:val="en-US"/>
         </w:rPr>
-        <w:t xml:space="preserve"> 26,</w:t>
+        <w:t xml:space="preserve"> 26</w:t>
+      </w:r>
+      <w:proofErr w:type="gramStart"/>
+      <w:r>
+        <w:rPr>
+          <w:rFonts w:ascii="Arial" w:hAnsi="Arial" w:cs="Arial"/>
+          <w:sz w:val="24"/>
+          <w:lang w:val="en-US"/>
+        </w:rPr>
+        <w:t>,</w:t>
       </w:r>
       <w:r>
         <w:rPr>
@@ -535,6 +583,7 @@
         </w:rPr>
         <w:t xml:space="preserve"> 2014</w:t>
       </w:r>
+      <w:proofErr w:type="gramEnd"/>
     </w:p>
     <w:p>
       <w:pPr>
@@ -587,7 +636,16 @@
           <w:sz w:val="24"/>
           <w:lang w:val="en-US"/>
         </w:rPr>
-        <w:t xml:space="preserve"> May </w:t>
+        <w:t xml:space="preserve"> </w:t>
+      </w:r>
+      <w:proofErr w:type="gramStart"/>
+      <w:r>
+        <w:rPr>
+          <w:rFonts w:ascii="Arial" w:hAnsi="Arial" w:cs="Arial"/>
+          <w:sz w:val="24"/>
+          <w:lang w:val="en-US"/>
+        </w:rPr>
+        <w:t xml:space="preserve">May </w:t>
       </w:r>
       <w:r>
         <w:rPr>
@@ -603,7 +661,16 @@
           <w:sz w:val="24"/>
           <w:lang w:val="en-US"/>
         </w:rPr>
-        <w:t xml:space="preserve">26, </w:t>
+        <w:t>26</w:t>
+      </w:r>
+      <w:proofErr w:type="gramEnd"/>
+      <w:r>
+        <w:rPr>
+          <w:rFonts w:ascii="Arial" w:hAnsi="Arial" w:cs="Arial"/>
+          <w:sz w:val="24"/>
+          <w:lang w:val="en-US"/>
+        </w:rPr>
+        <w:t xml:space="preserve">, </w:t>
       </w:r>
       <w:r>
         <w:rPr>
@@ -803,6 +870,7 @@
         <w:jc w:val="center"/>
         <w:rPr>
           <w:rFonts w:ascii="Arial" w:hAnsi="Arial" w:cs="Arial"/>
+          <w:b/>
           <w:sz w:val="24"/>
           <w:lang w:val="en-US"/>
         </w:rPr>
@@ -810,6 +878,7 @@
       <w:r>
         <w:rPr>
           <w:rFonts w:ascii="Arial" w:hAnsi="Arial" w:cs="Arial"/>
+          <w:b/>
           <w:sz w:val="24"/>
           <w:lang w:val="en-US"/>
         </w:rPr>
@@ -825,6 +894,52 @@
           <w:lang w:val="en-US"/>
         </w:rPr>
       </w:pPr>
+      <w:r>
+        <w:rPr>
+          <w:rFonts w:ascii="Arial" w:hAnsi="Arial" w:cs="Arial"/>
+          <w:sz w:val="24"/>
+          <w:lang w:val="en-US"/>
+        </w:rPr>
+        <w:t>Guatemala</w:t>
+      </w:r>
+    </w:p>
+    <w:p>
+      <w:pPr>
+        <w:jc w:val="center"/>
+        <w:rPr>
+          <w:rFonts w:ascii="Arial" w:hAnsi="Arial" w:cs="Arial"/>
+          <w:b/>
+          <w:sz w:val="24"/>
+          <w:lang w:val="en-US"/>
+        </w:rPr>
+      </w:pPr>
+      <w:r>
+        <w:rPr>
+          <w:rFonts w:ascii="Arial" w:hAnsi="Arial" w:cs="Arial"/>
+          <w:b/>
+          <w:sz w:val="24"/>
+          <w:lang w:val="en-US"/>
+        </w:rPr>
+        <w:t>Time and Date:</w:t>
+      </w:r>
+    </w:p>
+    <w:p>
+      <w:pPr>
+        <w:jc w:val="center"/>
+        <w:rPr>
+          <w:rFonts w:ascii="Arial" w:hAnsi="Arial" w:cs="Arial"/>
+          <w:sz w:val="24"/>
+          <w:lang w:val="en-US"/>
+        </w:rPr>
+      </w:pPr>
+      <w:r>
+        <w:rPr>
+          <w:rFonts w:ascii="Arial" w:hAnsi="Arial" w:cs="Arial"/>
+          <w:sz w:val="24"/>
+          <w:lang w:val="en-US"/>
+        </w:rPr>
+        <w:t xml:space="preserve">3 month, finishing may 26  </w:t>
+      </w:r>
     </w:p>
     <w:p>
       <w:pPr>
@@ -874,6 +989,3977 @@
         <w:t>:</w:t>
       </w:r>
     </w:p>
+    <w:tbl>
+      <w:tblPr>
+        <w:tblW w:w="7901" w:type="dxa"/>
+        <w:tblInd w:w="55" w:type="dxa"/>
+        <w:tblCellMar>
+          <w:left w:w="70" w:type="dxa"/>
+          <w:right w:w="70" w:type="dxa"/>
+        </w:tblCellMar>
+        <w:tblLook w:val="04A0"/>
+      </w:tblPr>
+      <w:tblGrid>
+        <w:gridCol w:w="3456"/>
+        <w:gridCol w:w="1156"/>
+        <w:gridCol w:w="517"/>
+        <w:gridCol w:w="1408"/>
+        <w:gridCol w:w="1394"/>
+      </w:tblGrid>
+      <w:tr>
+        <w:trPr>
+          <w:trHeight w:val="315"/>
+        </w:trPr>
+        <w:tc>
+          <w:tcPr>
+            <w:tcW w:w="7901" w:type="dxa"/>
+            <w:gridSpan w:val="5"/>
+            <w:tcBorders>
+              <w:top w:val="nil"/>
+              <w:left w:val="nil"/>
+              <w:bottom w:val="nil"/>
+              <w:right w:val="nil"/>
+            </w:tcBorders>
+            <w:shd w:val="clear" w:color="auto" w:fill="auto"/>
+            <w:noWrap/>
+            <w:vAlign w:val="bottom"/>
+            <w:hideMark/>
+          </w:tcPr>
+          <w:p>
+            <w:pPr>
+              <w:spacing w:after="0" w:line="240" w:lineRule="auto"/>
+              <w:jc w:val="center"/>
+              <w:rPr>
+                <w:rFonts w:ascii="Calibri" w:eastAsia="Times New Roman" w:hAnsi="Calibri" w:cs="Times New Roman"/>
+                <w:b/>
+                <w:bCs/>
+                <w:color w:val="000000"/>
+                <w:sz w:val="24"/>
+                <w:szCs w:val="24"/>
+                <w:lang w:eastAsia="es-MX"/>
+              </w:rPr>
+            </w:pPr>
+          </w:p>
+        </w:tc>
+      </w:tr>
+      <w:tr>
+        <w:trPr>
+          <w:trHeight w:val="300"/>
+        </w:trPr>
+        <w:tc>
+          <w:tcPr>
+            <w:tcW w:w="3456" w:type="dxa"/>
+            <w:tcBorders>
+              <w:top w:val="nil"/>
+              <w:left w:val="nil"/>
+              <w:bottom w:val="nil"/>
+              <w:right w:val="nil"/>
+            </w:tcBorders>
+            <w:shd w:val="clear" w:color="auto" w:fill="auto"/>
+            <w:noWrap/>
+            <w:vAlign w:val="bottom"/>
+            <w:hideMark/>
+          </w:tcPr>
+          <w:p>
+            <w:pPr>
+              <w:spacing w:after="0" w:line="240" w:lineRule="auto"/>
+              <w:rPr>
+                <w:rFonts w:ascii="Calibri" w:eastAsia="Times New Roman" w:hAnsi="Calibri" w:cs="Times New Roman"/>
+                <w:color w:val="000000"/>
+                <w:lang w:eastAsia="es-MX"/>
+              </w:rPr>
+            </w:pPr>
+          </w:p>
+        </w:tc>
+        <w:tc>
+          <w:tcPr>
+            <w:tcW w:w="1156" w:type="dxa"/>
+            <w:tcBorders>
+              <w:top w:val="nil"/>
+              <w:left w:val="nil"/>
+              <w:bottom w:val="nil"/>
+              <w:right w:val="nil"/>
+            </w:tcBorders>
+            <w:shd w:val="clear" w:color="auto" w:fill="auto"/>
+            <w:noWrap/>
+            <w:vAlign w:val="bottom"/>
+            <w:hideMark/>
+          </w:tcPr>
+          <w:p>
+            <w:pPr>
+              <w:spacing w:after="0" w:line="240" w:lineRule="auto"/>
+              <w:rPr>
+                <w:rFonts w:ascii="Calibri" w:eastAsia="Times New Roman" w:hAnsi="Calibri" w:cs="Times New Roman"/>
+                <w:color w:val="000000"/>
+                <w:lang w:eastAsia="es-MX"/>
+              </w:rPr>
+            </w:pPr>
+          </w:p>
+        </w:tc>
+        <w:tc>
+          <w:tcPr>
+            <w:tcW w:w="487" w:type="dxa"/>
+            <w:tcBorders>
+              <w:top w:val="nil"/>
+              <w:left w:val="nil"/>
+              <w:bottom w:val="nil"/>
+              <w:right w:val="nil"/>
+            </w:tcBorders>
+            <w:shd w:val="clear" w:color="auto" w:fill="auto"/>
+            <w:noWrap/>
+            <w:vAlign w:val="bottom"/>
+            <w:hideMark/>
+          </w:tcPr>
+          <w:p>
+            <w:pPr>
+              <w:spacing w:after="0" w:line="240" w:lineRule="auto"/>
+              <w:rPr>
+                <w:rFonts w:ascii="Calibri" w:eastAsia="Times New Roman" w:hAnsi="Calibri" w:cs="Times New Roman"/>
+                <w:color w:val="000000"/>
+                <w:lang w:eastAsia="es-MX"/>
+              </w:rPr>
+            </w:pPr>
+          </w:p>
+        </w:tc>
+        <w:tc>
+          <w:tcPr>
+            <w:tcW w:w="1408" w:type="dxa"/>
+            <w:tcBorders>
+              <w:top w:val="nil"/>
+              <w:left w:val="nil"/>
+              <w:bottom w:val="nil"/>
+              <w:right w:val="nil"/>
+            </w:tcBorders>
+            <w:shd w:val="clear" w:color="auto" w:fill="auto"/>
+            <w:noWrap/>
+            <w:vAlign w:val="bottom"/>
+            <w:hideMark/>
+          </w:tcPr>
+          <w:p>
+            <w:pPr>
+              <w:spacing w:after="0" w:line="240" w:lineRule="auto"/>
+              <w:rPr>
+                <w:rFonts w:ascii="Calibri" w:eastAsia="Times New Roman" w:hAnsi="Calibri" w:cs="Times New Roman"/>
+                <w:color w:val="000000"/>
+                <w:lang w:eastAsia="es-MX"/>
+              </w:rPr>
+            </w:pPr>
+          </w:p>
+        </w:tc>
+        <w:tc>
+          <w:tcPr>
+            <w:tcW w:w="1394" w:type="dxa"/>
+            <w:tcBorders>
+              <w:top w:val="nil"/>
+              <w:left w:val="nil"/>
+              <w:bottom w:val="nil"/>
+              <w:right w:val="nil"/>
+            </w:tcBorders>
+            <w:shd w:val="clear" w:color="auto" w:fill="auto"/>
+            <w:noWrap/>
+            <w:vAlign w:val="bottom"/>
+            <w:hideMark/>
+          </w:tcPr>
+          <w:p>
+            <w:pPr>
+              <w:spacing w:after="0" w:line="240" w:lineRule="auto"/>
+              <w:rPr>
+                <w:rFonts w:ascii="Calibri" w:eastAsia="Times New Roman" w:hAnsi="Calibri" w:cs="Times New Roman"/>
+                <w:color w:val="000000"/>
+                <w:lang w:eastAsia="es-MX"/>
+              </w:rPr>
+            </w:pPr>
+          </w:p>
+        </w:tc>
+      </w:tr>
+      <w:tr>
+        <w:trPr>
+          <w:trHeight w:val="300"/>
+        </w:trPr>
+        <w:tc>
+          <w:tcPr>
+            <w:tcW w:w="7901" w:type="dxa"/>
+            <w:gridSpan w:val="5"/>
+            <w:tcBorders>
+              <w:top w:val="single" w:sz="4" w:space="0" w:color="auto"/>
+              <w:left w:val="single" w:sz="4" w:space="0" w:color="auto"/>
+              <w:bottom w:val="single" w:sz="4" w:space="0" w:color="auto"/>
+              <w:right w:val="single" w:sz="4" w:space="0" w:color="auto"/>
+            </w:tcBorders>
+            <w:shd w:val="clear" w:color="000000" w:fill="B6DDE8"/>
+            <w:noWrap/>
+            <w:vAlign w:val="bottom"/>
+            <w:hideMark/>
+          </w:tcPr>
+          <w:p>
+            <w:pPr>
+              <w:spacing w:after="0" w:line="240" w:lineRule="auto"/>
+              <w:jc w:val="center"/>
+              <w:rPr>
+                <w:rFonts w:ascii="Calibri" w:eastAsia="Times New Roman" w:hAnsi="Calibri" w:cs="Times New Roman"/>
+                <w:color w:val="000000"/>
+                <w:lang w:eastAsia="es-MX"/>
+              </w:rPr>
+            </w:pPr>
+            <w:proofErr w:type="spellStart"/>
+            <w:r>
+              <w:rPr>
+                <w:rFonts w:ascii="Calibri" w:eastAsia="Times New Roman" w:hAnsi="Calibri" w:cs="Times New Roman"/>
+                <w:color w:val="000000"/>
+                <w:lang w:eastAsia="es-MX"/>
+              </w:rPr>
+              <w:t>Technical</w:t>
+            </w:r>
+            <w:proofErr w:type="spellEnd"/>
+            <w:r>
+              <w:rPr>
+                <w:rFonts w:ascii="Calibri" w:eastAsia="Times New Roman" w:hAnsi="Calibri" w:cs="Times New Roman"/>
+                <w:color w:val="000000"/>
+                <w:lang w:eastAsia="es-MX"/>
+              </w:rPr>
+              <w:t xml:space="preserve"> </w:t>
+            </w:r>
+            <w:proofErr w:type="spellStart"/>
+            <w:r>
+              <w:rPr>
+                <w:rFonts w:ascii="Calibri" w:eastAsia="Times New Roman" w:hAnsi="Calibri" w:cs="Times New Roman"/>
+                <w:color w:val="000000"/>
+                <w:lang w:eastAsia="es-MX"/>
+              </w:rPr>
+              <w:t>Resouces</w:t>
+            </w:r>
+            <w:proofErr w:type="spellEnd"/>
+          </w:p>
+        </w:tc>
+      </w:tr>
+      <w:tr>
+        <w:trPr>
+          <w:trHeight w:val="300"/>
+        </w:trPr>
+        <w:tc>
+          <w:tcPr>
+            <w:tcW w:w="3456" w:type="dxa"/>
+            <w:tcBorders>
+              <w:top w:val="nil"/>
+              <w:left w:val="single" w:sz="4" w:space="0" w:color="auto"/>
+              <w:bottom w:val="single" w:sz="4" w:space="0" w:color="auto"/>
+              <w:right w:val="single" w:sz="4" w:space="0" w:color="auto"/>
+            </w:tcBorders>
+            <w:shd w:val="clear" w:color="000000" w:fill="DBEEF3"/>
+            <w:noWrap/>
+            <w:vAlign w:val="bottom"/>
+            <w:hideMark/>
+          </w:tcPr>
+          <w:p>
+            <w:pPr>
+              <w:spacing w:after="0" w:line="240" w:lineRule="auto"/>
+              <w:rPr>
+                <w:rFonts w:ascii="Calibri" w:eastAsia="Times New Roman" w:hAnsi="Calibri" w:cs="Times New Roman"/>
+                <w:color w:val="000000"/>
+                <w:lang w:eastAsia="es-MX"/>
+              </w:rPr>
+            </w:pPr>
+            <w:proofErr w:type="spellStart"/>
+            <w:r>
+              <w:rPr>
+                <w:rFonts w:ascii="Calibri" w:eastAsia="Times New Roman" w:hAnsi="Calibri" w:cs="Times New Roman"/>
+                <w:color w:val="000000"/>
+                <w:lang w:eastAsia="es-MX"/>
+              </w:rPr>
+              <w:t>Resource</w:t>
+            </w:r>
+            <w:proofErr w:type="spellEnd"/>
+          </w:p>
+        </w:tc>
+        <w:tc>
+          <w:tcPr>
+            <w:tcW w:w="1156" w:type="dxa"/>
+            <w:tcBorders>
+              <w:top w:val="nil"/>
+              <w:left w:val="nil"/>
+              <w:bottom w:val="single" w:sz="4" w:space="0" w:color="auto"/>
+              <w:right w:val="single" w:sz="4" w:space="0" w:color="auto"/>
+            </w:tcBorders>
+            <w:shd w:val="clear" w:color="000000" w:fill="DBEEF3"/>
+            <w:noWrap/>
+            <w:vAlign w:val="bottom"/>
+            <w:hideMark/>
+          </w:tcPr>
+          <w:p>
+            <w:pPr>
+              <w:spacing w:after="0" w:line="240" w:lineRule="auto"/>
+              <w:rPr>
+                <w:rFonts w:ascii="Calibri" w:eastAsia="Times New Roman" w:hAnsi="Calibri" w:cs="Times New Roman"/>
+                <w:color w:val="000000"/>
+                <w:lang w:eastAsia="es-MX"/>
+              </w:rPr>
+            </w:pPr>
+            <w:proofErr w:type="spellStart"/>
+            <w:r>
+              <w:rPr>
+                <w:rFonts w:ascii="Calibri" w:eastAsia="Times New Roman" w:hAnsi="Calibri" w:cs="Times New Roman"/>
+                <w:color w:val="000000"/>
+                <w:lang w:eastAsia="es-MX"/>
+              </w:rPr>
+              <w:t>Unit</w:t>
+            </w:r>
+            <w:proofErr w:type="spellEnd"/>
+          </w:p>
+        </w:tc>
+        <w:tc>
+          <w:tcPr>
+            <w:tcW w:w="487" w:type="dxa"/>
+            <w:tcBorders>
+              <w:top w:val="nil"/>
+              <w:left w:val="nil"/>
+              <w:bottom w:val="single" w:sz="4" w:space="0" w:color="auto"/>
+              <w:right w:val="single" w:sz="4" w:space="0" w:color="auto"/>
+            </w:tcBorders>
+            <w:shd w:val="clear" w:color="000000" w:fill="DBEEF3"/>
+            <w:noWrap/>
+            <w:vAlign w:val="bottom"/>
+            <w:hideMark/>
+          </w:tcPr>
+          <w:p>
+            <w:pPr>
+              <w:spacing w:after="0" w:line="240" w:lineRule="auto"/>
+              <w:rPr>
+                <w:rFonts w:ascii="Calibri" w:eastAsia="Times New Roman" w:hAnsi="Calibri" w:cs="Times New Roman"/>
+                <w:color w:val="000000"/>
+                <w:lang w:eastAsia="es-MX"/>
+              </w:rPr>
+            </w:pPr>
+            <w:proofErr w:type="spellStart"/>
+            <w:r>
+              <w:rPr>
+                <w:rFonts w:ascii="Calibri" w:eastAsia="Times New Roman" w:hAnsi="Calibri" w:cs="Times New Roman"/>
+                <w:color w:val="000000"/>
+                <w:lang w:eastAsia="es-MX"/>
+              </w:rPr>
+              <w:t>Qty</w:t>
+            </w:r>
+            <w:proofErr w:type="spellEnd"/>
+            <w:r>
+              <w:rPr>
+                <w:rFonts w:ascii="Calibri" w:eastAsia="Times New Roman" w:hAnsi="Calibri" w:cs="Times New Roman"/>
+                <w:color w:val="000000"/>
+                <w:lang w:eastAsia="es-MX"/>
+              </w:rPr>
+              <w:t>.</w:t>
+            </w:r>
+          </w:p>
+        </w:tc>
+        <w:tc>
+          <w:tcPr>
+            <w:tcW w:w="1408" w:type="dxa"/>
+            <w:tcBorders>
+              <w:top w:val="nil"/>
+              <w:left w:val="nil"/>
+              <w:bottom w:val="single" w:sz="4" w:space="0" w:color="auto"/>
+              <w:right w:val="single" w:sz="4" w:space="0" w:color="auto"/>
+            </w:tcBorders>
+            <w:shd w:val="clear" w:color="000000" w:fill="DBEEF3"/>
+            <w:noWrap/>
+            <w:vAlign w:val="bottom"/>
+            <w:hideMark/>
+          </w:tcPr>
+          <w:p>
+            <w:pPr>
+              <w:spacing w:after="0" w:line="240" w:lineRule="auto"/>
+              <w:rPr>
+                <w:rFonts w:ascii="Calibri" w:eastAsia="Times New Roman" w:hAnsi="Calibri" w:cs="Times New Roman"/>
+                <w:color w:val="000000"/>
+                <w:lang w:eastAsia="es-MX"/>
+              </w:rPr>
+            </w:pPr>
+            <w:r>
+              <w:rPr>
+                <w:rFonts w:ascii="Calibri" w:eastAsia="Times New Roman" w:hAnsi="Calibri" w:cs="Times New Roman"/>
+                <w:color w:val="000000"/>
+                <w:lang w:eastAsia="es-MX"/>
+              </w:rPr>
+              <w:t xml:space="preserve"> </w:t>
+            </w:r>
+            <w:proofErr w:type="spellStart"/>
+            <w:r>
+              <w:rPr>
+                <w:rFonts w:ascii="Calibri" w:eastAsia="Times New Roman" w:hAnsi="Calibri" w:cs="Times New Roman"/>
+                <w:color w:val="000000"/>
+                <w:lang w:eastAsia="es-MX"/>
+              </w:rPr>
+              <w:t>Cost</w:t>
+            </w:r>
+            <w:proofErr w:type="spellEnd"/>
+            <w:r>
+              <w:rPr>
+                <w:rFonts w:ascii="Calibri" w:eastAsia="Times New Roman" w:hAnsi="Calibri" w:cs="Times New Roman"/>
+                <w:color w:val="000000"/>
+                <w:lang w:eastAsia="es-MX"/>
+              </w:rPr>
+              <w:t xml:space="preserve"> p </w:t>
+            </w:r>
+            <w:proofErr w:type="spellStart"/>
+            <w:r>
+              <w:rPr>
+                <w:rFonts w:ascii="Calibri" w:eastAsia="Times New Roman" w:hAnsi="Calibri" w:cs="Times New Roman"/>
+                <w:color w:val="000000"/>
+                <w:lang w:eastAsia="es-MX"/>
+              </w:rPr>
+              <w:t>Unit</w:t>
+            </w:r>
+            <w:proofErr w:type="spellEnd"/>
+            <w:r>
+              <w:rPr>
+                <w:rFonts w:ascii="Calibri" w:eastAsia="Times New Roman" w:hAnsi="Calibri" w:cs="Times New Roman"/>
+                <w:color w:val="000000"/>
+                <w:lang w:eastAsia="es-MX"/>
+              </w:rPr>
+              <w:t xml:space="preserve"> </w:t>
+            </w:r>
+          </w:p>
+        </w:tc>
+        <w:tc>
+          <w:tcPr>
+            <w:tcW w:w="1394" w:type="dxa"/>
+            <w:tcBorders>
+              <w:top w:val="nil"/>
+              <w:left w:val="nil"/>
+              <w:bottom w:val="single" w:sz="4" w:space="0" w:color="auto"/>
+              <w:right w:val="single" w:sz="4" w:space="0" w:color="auto"/>
+            </w:tcBorders>
+            <w:shd w:val="clear" w:color="000000" w:fill="DBEEF3"/>
+            <w:noWrap/>
+            <w:vAlign w:val="bottom"/>
+            <w:hideMark/>
+          </w:tcPr>
+          <w:p>
+            <w:pPr>
+              <w:spacing w:after="0" w:line="240" w:lineRule="auto"/>
+              <w:rPr>
+                <w:rFonts w:ascii="Calibri" w:eastAsia="Times New Roman" w:hAnsi="Calibri" w:cs="Times New Roman"/>
+                <w:color w:val="000000"/>
+                <w:lang w:eastAsia="es-MX"/>
+              </w:rPr>
+            </w:pPr>
+            <w:r>
+              <w:rPr>
+                <w:rFonts w:ascii="Calibri" w:eastAsia="Times New Roman" w:hAnsi="Calibri" w:cs="Times New Roman"/>
+                <w:color w:val="000000"/>
+                <w:lang w:eastAsia="es-MX"/>
+              </w:rPr>
+              <w:t xml:space="preserve"> Total </w:t>
+            </w:r>
+          </w:p>
+        </w:tc>
+      </w:tr>
+      <w:tr>
+        <w:trPr>
+          <w:trHeight w:val="300"/>
+        </w:trPr>
+        <w:tc>
+          <w:tcPr>
+            <w:tcW w:w="3456" w:type="dxa"/>
+            <w:tcBorders>
+              <w:top w:val="nil"/>
+              <w:left w:val="single" w:sz="4" w:space="0" w:color="auto"/>
+              <w:bottom w:val="single" w:sz="4" w:space="0" w:color="auto"/>
+              <w:right w:val="single" w:sz="4" w:space="0" w:color="auto"/>
+            </w:tcBorders>
+            <w:shd w:val="clear" w:color="auto" w:fill="auto"/>
+            <w:noWrap/>
+            <w:vAlign w:val="bottom"/>
+            <w:hideMark/>
+          </w:tcPr>
+          <w:p>
+            <w:pPr>
+              <w:spacing w:after="0" w:line="240" w:lineRule="auto"/>
+              <w:rPr>
+                <w:rFonts w:ascii="Calibri" w:eastAsia="Times New Roman" w:hAnsi="Calibri" w:cs="Times New Roman"/>
+                <w:color w:val="000000"/>
+                <w:lang w:eastAsia="es-MX"/>
+              </w:rPr>
+            </w:pPr>
+            <w:proofErr w:type="spellStart"/>
+            <w:r>
+              <w:rPr>
+                <w:rFonts w:ascii="Calibri" w:eastAsia="Times New Roman" w:hAnsi="Calibri" w:cs="Times New Roman"/>
+                <w:color w:val="000000"/>
+                <w:lang w:eastAsia="es-MX"/>
+              </w:rPr>
+              <w:t>Computers</w:t>
+            </w:r>
+            <w:proofErr w:type="spellEnd"/>
+            <w:r>
+              <w:rPr>
+                <w:rFonts w:ascii="Calibri" w:eastAsia="Times New Roman" w:hAnsi="Calibri" w:cs="Times New Roman"/>
+                <w:color w:val="000000"/>
+                <w:lang w:eastAsia="es-MX"/>
+              </w:rPr>
+              <w:t xml:space="preserve"> (</w:t>
+            </w:r>
+            <w:proofErr w:type="spellStart"/>
+            <w:r>
+              <w:rPr>
+                <w:rFonts w:ascii="Calibri" w:eastAsia="Times New Roman" w:hAnsi="Calibri" w:cs="Times New Roman"/>
+                <w:color w:val="000000"/>
+                <w:lang w:eastAsia="es-MX"/>
+              </w:rPr>
+              <w:t>Depec</w:t>
+            </w:r>
+            <w:proofErr w:type="spellEnd"/>
+            <w:r>
+              <w:rPr>
+                <w:rFonts w:ascii="Calibri" w:eastAsia="Times New Roman" w:hAnsi="Calibri" w:cs="Times New Roman"/>
+                <w:color w:val="000000"/>
+                <w:lang w:eastAsia="es-MX"/>
+              </w:rPr>
+              <w:t xml:space="preserve"> of 3 </w:t>
+            </w:r>
+            <w:proofErr w:type="spellStart"/>
+            <w:r>
+              <w:rPr>
+                <w:rFonts w:ascii="Calibri" w:eastAsia="Times New Roman" w:hAnsi="Calibri" w:cs="Times New Roman"/>
+                <w:color w:val="000000"/>
+                <w:lang w:eastAsia="es-MX"/>
+              </w:rPr>
+              <w:t>months</w:t>
+            </w:r>
+            <w:proofErr w:type="spellEnd"/>
+            <w:r>
+              <w:rPr>
+                <w:rFonts w:ascii="Calibri" w:eastAsia="Times New Roman" w:hAnsi="Calibri" w:cs="Times New Roman"/>
+                <w:color w:val="000000"/>
+                <w:lang w:eastAsia="es-MX"/>
+              </w:rPr>
+              <w:t>)</w:t>
+            </w:r>
+          </w:p>
+        </w:tc>
+        <w:tc>
+          <w:tcPr>
+            <w:tcW w:w="1156" w:type="dxa"/>
+            <w:tcBorders>
+              <w:top w:val="nil"/>
+              <w:left w:val="nil"/>
+              <w:bottom w:val="single" w:sz="4" w:space="0" w:color="auto"/>
+              <w:right w:val="single" w:sz="4" w:space="0" w:color="auto"/>
+            </w:tcBorders>
+            <w:shd w:val="clear" w:color="auto" w:fill="auto"/>
+            <w:noWrap/>
+            <w:vAlign w:val="bottom"/>
+            <w:hideMark/>
+          </w:tcPr>
+          <w:p>
+            <w:pPr>
+              <w:spacing w:after="0" w:line="240" w:lineRule="auto"/>
+              <w:rPr>
+                <w:rFonts w:ascii="Calibri" w:eastAsia="Times New Roman" w:hAnsi="Calibri" w:cs="Times New Roman"/>
+                <w:color w:val="000000"/>
+                <w:lang w:eastAsia="es-MX"/>
+              </w:rPr>
+            </w:pPr>
+            <w:proofErr w:type="spellStart"/>
+            <w:r>
+              <w:rPr>
+                <w:rFonts w:ascii="Calibri" w:eastAsia="Times New Roman" w:hAnsi="Calibri" w:cs="Times New Roman"/>
+                <w:color w:val="000000"/>
+                <w:lang w:eastAsia="es-MX"/>
+              </w:rPr>
+              <w:t>Unit</w:t>
+            </w:r>
+            <w:proofErr w:type="spellEnd"/>
+          </w:p>
+        </w:tc>
+        <w:tc>
+          <w:tcPr>
+            <w:tcW w:w="487" w:type="dxa"/>
+            <w:tcBorders>
+              <w:top w:val="nil"/>
+              <w:left w:val="nil"/>
+              <w:bottom w:val="single" w:sz="4" w:space="0" w:color="auto"/>
+              <w:right w:val="single" w:sz="4" w:space="0" w:color="auto"/>
+            </w:tcBorders>
+            <w:shd w:val="clear" w:color="auto" w:fill="auto"/>
+            <w:noWrap/>
+            <w:vAlign w:val="bottom"/>
+            <w:hideMark/>
+          </w:tcPr>
+          <w:p>
+            <w:pPr>
+              <w:spacing w:after="0" w:line="240" w:lineRule="auto"/>
+              <w:jc w:val="right"/>
+              <w:rPr>
+                <w:rFonts w:ascii="Calibri" w:eastAsia="Times New Roman" w:hAnsi="Calibri" w:cs="Times New Roman"/>
+                <w:color w:val="000000"/>
+                <w:lang w:eastAsia="es-MX"/>
+              </w:rPr>
+            </w:pPr>
+            <w:r>
+              <w:rPr>
+                <w:rFonts w:ascii="Calibri" w:eastAsia="Times New Roman" w:hAnsi="Calibri" w:cs="Times New Roman"/>
+                <w:color w:val="000000"/>
+                <w:lang w:eastAsia="es-MX"/>
+              </w:rPr>
+              <w:t>5</w:t>
+            </w:r>
+          </w:p>
+        </w:tc>
+        <w:tc>
+          <w:tcPr>
+            <w:tcW w:w="1408" w:type="dxa"/>
+            <w:tcBorders>
+              <w:top w:val="nil"/>
+              <w:left w:val="nil"/>
+              <w:bottom w:val="single" w:sz="4" w:space="0" w:color="auto"/>
+              <w:right w:val="single" w:sz="4" w:space="0" w:color="auto"/>
+            </w:tcBorders>
+            <w:shd w:val="clear" w:color="auto" w:fill="auto"/>
+            <w:noWrap/>
+            <w:vAlign w:val="bottom"/>
+            <w:hideMark/>
+          </w:tcPr>
+          <w:p>
+            <w:pPr>
+              <w:spacing w:after="0" w:line="240" w:lineRule="auto"/>
+              <w:rPr>
+                <w:rFonts w:ascii="Calibri" w:eastAsia="Times New Roman" w:hAnsi="Calibri" w:cs="Times New Roman"/>
+                <w:color w:val="000000"/>
+                <w:lang w:eastAsia="es-MX"/>
+              </w:rPr>
+            </w:pPr>
+            <w:r>
+              <w:rPr>
+                <w:rFonts w:ascii="Calibri" w:eastAsia="Times New Roman" w:hAnsi="Calibri" w:cs="Times New Roman"/>
+                <w:color w:val="000000"/>
+                <w:lang w:eastAsia="es-MX"/>
+              </w:rPr>
+              <w:t xml:space="preserve"> Q      500.00 </w:t>
+            </w:r>
+          </w:p>
+        </w:tc>
+        <w:tc>
+          <w:tcPr>
+            <w:tcW w:w="1394" w:type="dxa"/>
+            <w:tcBorders>
+              <w:top w:val="nil"/>
+              <w:left w:val="nil"/>
+              <w:bottom w:val="single" w:sz="4" w:space="0" w:color="auto"/>
+              <w:right w:val="single" w:sz="4" w:space="0" w:color="auto"/>
+            </w:tcBorders>
+            <w:shd w:val="clear" w:color="auto" w:fill="auto"/>
+            <w:noWrap/>
+            <w:vAlign w:val="bottom"/>
+            <w:hideMark/>
+          </w:tcPr>
+          <w:p>
+            <w:pPr>
+              <w:spacing w:after="0" w:line="240" w:lineRule="auto"/>
+              <w:rPr>
+                <w:rFonts w:ascii="Calibri" w:eastAsia="Times New Roman" w:hAnsi="Calibri" w:cs="Times New Roman"/>
+                <w:color w:val="000000"/>
+                <w:lang w:eastAsia="es-MX"/>
+              </w:rPr>
+            </w:pPr>
+            <w:r>
+              <w:rPr>
+                <w:rFonts w:ascii="Calibri" w:eastAsia="Times New Roman" w:hAnsi="Calibri" w:cs="Times New Roman"/>
+                <w:color w:val="000000"/>
+                <w:lang w:eastAsia="es-MX"/>
+              </w:rPr>
+              <w:t xml:space="preserve"> Q   2,500.00 </w:t>
+            </w:r>
+          </w:p>
+        </w:tc>
+      </w:tr>
+      <w:tr>
+        <w:trPr>
+          <w:trHeight w:val="300"/>
+        </w:trPr>
+        <w:tc>
+          <w:tcPr>
+            <w:tcW w:w="3456" w:type="dxa"/>
+            <w:tcBorders>
+              <w:top w:val="nil"/>
+              <w:left w:val="single" w:sz="4" w:space="0" w:color="auto"/>
+              <w:bottom w:val="single" w:sz="4" w:space="0" w:color="auto"/>
+              <w:right w:val="single" w:sz="4" w:space="0" w:color="auto"/>
+            </w:tcBorders>
+            <w:shd w:val="clear" w:color="auto" w:fill="auto"/>
+            <w:noWrap/>
+            <w:vAlign w:val="bottom"/>
+            <w:hideMark/>
+          </w:tcPr>
+          <w:p>
+            <w:pPr>
+              <w:spacing w:after="0" w:line="240" w:lineRule="auto"/>
+              <w:rPr>
+                <w:rFonts w:ascii="Calibri" w:eastAsia="Times New Roman" w:hAnsi="Calibri" w:cs="Times New Roman"/>
+                <w:color w:val="000000"/>
+                <w:lang w:eastAsia="es-MX"/>
+              </w:rPr>
+            </w:pPr>
+            <w:r>
+              <w:rPr>
+                <w:rFonts w:ascii="Calibri" w:eastAsia="Times New Roman" w:hAnsi="Calibri" w:cs="Times New Roman"/>
+                <w:color w:val="000000"/>
+                <w:lang w:eastAsia="es-MX"/>
+              </w:rPr>
+              <w:t xml:space="preserve">Internet </w:t>
+            </w:r>
+            <w:proofErr w:type="spellStart"/>
+            <w:r>
+              <w:rPr>
+                <w:rFonts w:ascii="Calibri" w:eastAsia="Times New Roman" w:hAnsi="Calibri" w:cs="Times New Roman"/>
+                <w:color w:val="000000"/>
+                <w:lang w:eastAsia="es-MX"/>
+              </w:rPr>
+              <w:t>Service</w:t>
+            </w:r>
+            <w:proofErr w:type="spellEnd"/>
+          </w:p>
+        </w:tc>
+        <w:tc>
+          <w:tcPr>
+            <w:tcW w:w="1156" w:type="dxa"/>
+            <w:tcBorders>
+              <w:top w:val="nil"/>
+              <w:left w:val="nil"/>
+              <w:bottom w:val="single" w:sz="4" w:space="0" w:color="auto"/>
+              <w:right w:val="single" w:sz="4" w:space="0" w:color="auto"/>
+            </w:tcBorders>
+            <w:shd w:val="clear" w:color="auto" w:fill="auto"/>
+            <w:noWrap/>
+            <w:vAlign w:val="bottom"/>
+            <w:hideMark/>
+          </w:tcPr>
+          <w:p>
+            <w:pPr>
+              <w:spacing w:after="0" w:line="240" w:lineRule="auto"/>
+              <w:rPr>
+                <w:rFonts w:ascii="Calibri" w:eastAsia="Times New Roman" w:hAnsi="Calibri" w:cs="Times New Roman"/>
+                <w:color w:val="000000"/>
+                <w:lang w:eastAsia="es-MX"/>
+              </w:rPr>
+            </w:pPr>
+            <w:proofErr w:type="spellStart"/>
+            <w:r>
+              <w:rPr>
+                <w:rFonts w:ascii="Calibri" w:eastAsia="Times New Roman" w:hAnsi="Calibri" w:cs="Times New Roman"/>
+                <w:color w:val="000000"/>
+                <w:lang w:eastAsia="es-MX"/>
+              </w:rPr>
+              <w:t>Month</w:t>
+            </w:r>
+            <w:proofErr w:type="spellEnd"/>
+            <w:r>
+              <w:rPr>
+                <w:rFonts w:ascii="Calibri" w:eastAsia="Times New Roman" w:hAnsi="Calibri" w:cs="Times New Roman"/>
+                <w:color w:val="000000"/>
+                <w:lang w:eastAsia="es-MX"/>
+              </w:rPr>
+              <w:t xml:space="preserve"> </w:t>
+            </w:r>
+            <w:proofErr w:type="spellStart"/>
+            <w:r>
+              <w:rPr>
+                <w:rFonts w:ascii="Calibri" w:eastAsia="Times New Roman" w:hAnsi="Calibri" w:cs="Times New Roman"/>
+                <w:color w:val="000000"/>
+                <w:lang w:eastAsia="es-MX"/>
+              </w:rPr>
+              <w:t>Srv</w:t>
+            </w:r>
+            <w:proofErr w:type="spellEnd"/>
+          </w:p>
+        </w:tc>
+        <w:tc>
+          <w:tcPr>
+            <w:tcW w:w="487" w:type="dxa"/>
+            <w:tcBorders>
+              <w:top w:val="nil"/>
+              <w:left w:val="nil"/>
+              <w:bottom w:val="single" w:sz="4" w:space="0" w:color="auto"/>
+              <w:right w:val="single" w:sz="4" w:space="0" w:color="auto"/>
+            </w:tcBorders>
+            <w:shd w:val="clear" w:color="auto" w:fill="auto"/>
+            <w:noWrap/>
+            <w:vAlign w:val="bottom"/>
+            <w:hideMark/>
+          </w:tcPr>
+          <w:p>
+            <w:pPr>
+              <w:spacing w:after="0" w:line="240" w:lineRule="auto"/>
+              <w:jc w:val="right"/>
+              <w:rPr>
+                <w:rFonts w:ascii="Calibri" w:eastAsia="Times New Roman" w:hAnsi="Calibri" w:cs="Times New Roman"/>
+                <w:color w:val="000000"/>
+                <w:lang w:eastAsia="es-MX"/>
+              </w:rPr>
+            </w:pPr>
+            <w:r>
+              <w:rPr>
+                <w:rFonts w:ascii="Calibri" w:eastAsia="Times New Roman" w:hAnsi="Calibri" w:cs="Times New Roman"/>
+                <w:color w:val="000000"/>
+                <w:lang w:eastAsia="es-MX"/>
+              </w:rPr>
+              <w:t>3</w:t>
+            </w:r>
+          </w:p>
+        </w:tc>
+        <w:tc>
+          <w:tcPr>
+            <w:tcW w:w="1408" w:type="dxa"/>
+            <w:tcBorders>
+              <w:top w:val="nil"/>
+              <w:left w:val="nil"/>
+              <w:bottom w:val="single" w:sz="4" w:space="0" w:color="auto"/>
+              <w:right w:val="single" w:sz="4" w:space="0" w:color="auto"/>
+            </w:tcBorders>
+            <w:shd w:val="clear" w:color="auto" w:fill="auto"/>
+            <w:noWrap/>
+            <w:vAlign w:val="bottom"/>
+            <w:hideMark/>
+          </w:tcPr>
+          <w:p>
+            <w:pPr>
+              <w:spacing w:after="0" w:line="240" w:lineRule="auto"/>
+              <w:rPr>
+                <w:rFonts w:ascii="Calibri" w:eastAsia="Times New Roman" w:hAnsi="Calibri" w:cs="Times New Roman"/>
+                <w:color w:val="000000"/>
+                <w:lang w:eastAsia="es-MX"/>
+              </w:rPr>
+            </w:pPr>
+            <w:r>
+              <w:rPr>
+                <w:rFonts w:ascii="Calibri" w:eastAsia="Times New Roman" w:hAnsi="Calibri" w:cs="Times New Roman"/>
+                <w:color w:val="000000"/>
+                <w:lang w:eastAsia="es-MX"/>
+              </w:rPr>
+              <w:t xml:space="preserve"> Q      270.00 </w:t>
+            </w:r>
+          </w:p>
+        </w:tc>
+        <w:tc>
+          <w:tcPr>
+            <w:tcW w:w="1394" w:type="dxa"/>
+            <w:tcBorders>
+              <w:top w:val="nil"/>
+              <w:left w:val="nil"/>
+              <w:bottom w:val="single" w:sz="4" w:space="0" w:color="auto"/>
+              <w:right w:val="single" w:sz="4" w:space="0" w:color="auto"/>
+            </w:tcBorders>
+            <w:shd w:val="clear" w:color="auto" w:fill="auto"/>
+            <w:noWrap/>
+            <w:vAlign w:val="bottom"/>
+            <w:hideMark/>
+          </w:tcPr>
+          <w:p>
+            <w:pPr>
+              <w:spacing w:after="0" w:line="240" w:lineRule="auto"/>
+              <w:rPr>
+                <w:rFonts w:ascii="Calibri" w:eastAsia="Times New Roman" w:hAnsi="Calibri" w:cs="Times New Roman"/>
+                <w:color w:val="000000"/>
+                <w:lang w:eastAsia="es-MX"/>
+              </w:rPr>
+            </w:pPr>
+            <w:r>
+              <w:rPr>
+                <w:rFonts w:ascii="Calibri" w:eastAsia="Times New Roman" w:hAnsi="Calibri" w:cs="Times New Roman"/>
+                <w:color w:val="000000"/>
+                <w:lang w:eastAsia="es-MX"/>
+              </w:rPr>
+              <w:t xml:space="preserve"> Q      810.00 </w:t>
+            </w:r>
+          </w:p>
+        </w:tc>
+      </w:tr>
+      <w:tr>
+        <w:trPr>
+          <w:trHeight w:val="300"/>
+        </w:trPr>
+        <w:tc>
+          <w:tcPr>
+            <w:tcW w:w="6507" w:type="dxa"/>
+            <w:gridSpan w:val="4"/>
+            <w:tcBorders>
+              <w:top w:val="single" w:sz="4" w:space="0" w:color="auto"/>
+              <w:left w:val="single" w:sz="4" w:space="0" w:color="auto"/>
+              <w:bottom w:val="single" w:sz="4" w:space="0" w:color="auto"/>
+              <w:right w:val="single" w:sz="4" w:space="0" w:color="auto"/>
+            </w:tcBorders>
+            <w:shd w:val="clear" w:color="000000" w:fill="DBEEF3"/>
+            <w:noWrap/>
+            <w:vAlign w:val="bottom"/>
+            <w:hideMark/>
+          </w:tcPr>
+          <w:p>
+            <w:pPr>
+              <w:spacing w:after="0" w:line="240" w:lineRule="auto"/>
+              <w:jc w:val="center"/>
+              <w:rPr>
+                <w:rFonts w:ascii="Calibri" w:eastAsia="Times New Roman" w:hAnsi="Calibri" w:cs="Times New Roman"/>
+                <w:color w:val="000000"/>
+                <w:lang w:eastAsia="es-MX"/>
+              </w:rPr>
+            </w:pPr>
+            <w:r>
+              <w:rPr>
+                <w:rFonts w:ascii="Calibri" w:eastAsia="Times New Roman" w:hAnsi="Calibri" w:cs="Times New Roman"/>
+                <w:color w:val="000000"/>
+                <w:lang w:eastAsia="es-MX"/>
+              </w:rPr>
+              <w:t>Total</w:t>
+            </w:r>
+          </w:p>
+        </w:tc>
+        <w:tc>
+          <w:tcPr>
+            <w:tcW w:w="1394" w:type="dxa"/>
+            <w:tcBorders>
+              <w:top w:val="nil"/>
+              <w:left w:val="nil"/>
+              <w:bottom w:val="single" w:sz="4" w:space="0" w:color="auto"/>
+              <w:right w:val="single" w:sz="4" w:space="0" w:color="auto"/>
+            </w:tcBorders>
+            <w:shd w:val="clear" w:color="auto" w:fill="auto"/>
+            <w:noWrap/>
+            <w:vAlign w:val="bottom"/>
+            <w:hideMark/>
+          </w:tcPr>
+          <w:p>
+            <w:pPr>
+              <w:spacing w:after="0" w:line="240" w:lineRule="auto"/>
+              <w:rPr>
+                <w:rFonts w:ascii="Calibri" w:eastAsia="Times New Roman" w:hAnsi="Calibri" w:cs="Times New Roman"/>
+                <w:b/>
+                <w:bCs/>
+                <w:color w:val="000000"/>
+                <w:lang w:eastAsia="es-MX"/>
+              </w:rPr>
+            </w:pPr>
+            <w:r>
+              <w:rPr>
+                <w:rFonts w:ascii="Calibri" w:eastAsia="Times New Roman" w:hAnsi="Calibri" w:cs="Times New Roman"/>
+                <w:b/>
+                <w:bCs/>
+                <w:color w:val="000000"/>
+                <w:lang w:eastAsia="es-MX"/>
+              </w:rPr>
+              <w:t xml:space="preserve"> Q   3,310.00 </w:t>
+            </w:r>
+          </w:p>
+        </w:tc>
+      </w:tr>
+      <w:tr>
+        <w:trPr>
+          <w:trHeight w:val="300"/>
+        </w:trPr>
+        <w:tc>
+          <w:tcPr>
+            <w:tcW w:w="7901" w:type="dxa"/>
+            <w:gridSpan w:val="5"/>
+            <w:tcBorders>
+              <w:top w:val="single" w:sz="4" w:space="0" w:color="auto"/>
+              <w:left w:val="single" w:sz="4" w:space="0" w:color="auto"/>
+              <w:bottom w:val="single" w:sz="4" w:space="0" w:color="auto"/>
+              <w:right w:val="single" w:sz="4" w:space="0" w:color="auto"/>
+            </w:tcBorders>
+            <w:shd w:val="clear" w:color="000000" w:fill="B6DDE8"/>
+            <w:noWrap/>
+            <w:vAlign w:val="bottom"/>
+            <w:hideMark/>
+          </w:tcPr>
+          <w:p>
+            <w:pPr>
+              <w:spacing w:after="0" w:line="240" w:lineRule="auto"/>
+              <w:jc w:val="center"/>
+              <w:rPr>
+                <w:rFonts w:ascii="Calibri" w:eastAsia="Times New Roman" w:hAnsi="Calibri" w:cs="Times New Roman"/>
+                <w:color w:val="000000"/>
+                <w:lang w:eastAsia="es-MX"/>
+              </w:rPr>
+            </w:pPr>
+            <w:r>
+              <w:rPr>
+                <w:rFonts w:ascii="Calibri" w:eastAsia="Times New Roman" w:hAnsi="Calibri" w:cs="Times New Roman"/>
+                <w:color w:val="000000"/>
+                <w:lang w:eastAsia="es-MX"/>
+              </w:rPr>
+              <w:t xml:space="preserve">Software And </w:t>
+            </w:r>
+            <w:proofErr w:type="spellStart"/>
+            <w:r>
+              <w:rPr>
+                <w:rFonts w:ascii="Calibri" w:eastAsia="Times New Roman" w:hAnsi="Calibri" w:cs="Times New Roman"/>
+                <w:color w:val="000000"/>
+                <w:lang w:eastAsia="es-MX"/>
+              </w:rPr>
+              <w:t>Developers</w:t>
+            </w:r>
+            <w:proofErr w:type="spellEnd"/>
+            <w:r>
+              <w:rPr>
+                <w:rFonts w:ascii="Calibri" w:eastAsia="Times New Roman" w:hAnsi="Calibri" w:cs="Times New Roman"/>
+                <w:color w:val="000000"/>
+                <w:lang w:eastAsia="es-MX"/>
+              </w:rPr>
+              <w:t xml:space="preserve"> Tools</w:t>
+            </w:r>
+          </w:p>
+        </w:tc>
+      </w:tr>
+      <w:tr>
+        <w:trPr>
+          <w:trHeight w:val="300"/>
+        </w:trPr>
+        <w:tc>
+          <w:tcPr>
+            <w:tcW w:w="3456" w:type="dxa"/>
+            <w:tcBorders>
+              <w:top w:val="nil"/>
+              <w:left w:val="single" w:sz="4" w:space="0" w:color="auto"/>
+              <w:bottom w:val="single" w:sz="4" w:space="0" w:color="auto"/>
+              <w:right w:val="single" w:sz="4" w:space="0" w:color="auto"/>
+            </w:tcBorders>
+            <w:shd w:val="clear" w:color="000000" w:fill="DBEEF3"/>
+            <w:noWrap/>
+            <w:vAlign w:val="bottom"/>
+            <w:hideMark/>
+          </w:tcPr>
+          <w:p>
+            <w:pPr>
+              <w:spacing w:after="0" w:line="240" w:lineRule="auto"/>
+              <w:rPr>
+                <w:rFonts w:ascii="Calibri" w:eastAsia="Times New Roman" w:hAnsi="Calibri" w:cs="Times New Roman"/>
+                <w:color w:val="000000"/>
+                <w:lang w:eastAsia="es-MX"/>
+              </w:rPr>
+            </w:pPr>
+            <w:proofErr w:type="spellStart"/>
+            <w:r>
+              <w:rPr>
+                <w:rFonts w:ascii="Calibri" w:eastAsia="Times New Roman" w:hAnsi="Calibri" w:cs="Times New Roman"/>
+                <w:color w:val="000000"/>
+                <w:lang w:eastAsia="es-MX"/>
+              </w:rPr>
+              <w:t>Resource</w:t>
+            </w:r>
+            <w:proofErr w:type="spellEnd"/>
+          </w:p>
+        </w:tc>
+        <w:tc>
+          <w:tcPr>
+            <w:tcW w:w="1156" w:type="dxa"/>
+            <w:tcBorders>
+              <w:top w:val="nil"/>
+              <w:left w:val="nil"/>
+              <w:bottom w:val="single" w:sz="4" w:space="0" w:color="auto"/>
+              <w:right w:val="single" w:sz="4" w:space="0" w:color="auto"/>
+            </w:tcBorders>
+            <w:shd w:val="clear" w:color="000000" w:fill="DBEEF3"/>
+            <w:noWrap/>
+            <w:vAlign w:val="bottom"/>
+            <w:hideMark/>
+          </w:tcPr>
+          <w:p>
+            <w:pPr>
+              <w:spacing w:after="0" w:line="240" w:lineRule="auto"/>
+              <w:rPr>
+                <w:rFonts w:ascii="Calibri" w:eastAsia="Times New Roman" w:hAnsi="Calibri" w:cs="Times New Roman"/>
+                <w:color w:val="000000"/>
+                <w:lang w:eastAsia="es-MX"/>
+              </w:rPr>
+            </w:pPr>
+            <w:proofErr w:type="spellStart"/>
+            <w:r>
+              <w:rPr>
+                <w:rFonts w:ascii="Calibri" w:eastAsia="Times New Roman" w:hAnsi="Calibri" w:cs="Times New Roman"/>
+                <w:color w:val="000000"/>
+                <w:lang w:eastAsia="es-MX"/>
+              </w:rPr>
+              <w:t>Unit</w:t>
+            </w:r>
+            <w:proofErr w:type="spellEnd"/>
+          </w:p>
+        </w:tc>
+        <w:tc>
+          <w:tcPr>
+            <w:tcW w:w="487" w:type="dxa"/>
+            <w:tcBorders>
+              <w:top w:val="nil"/>
+              <w:left w:val="nil"/>
+              <w:bottom w:val="single" w:sz="4" w:space="0" w:color="auto"/>
+              <w:right w:val="single" w:sz="4" w:space="0" w:color="auto"/>
+            </w:tcBorders>
+            <w:shd w:val="clear" w:color="000000" w:fill="DBEEF3"/>
+            <w:noWrap/>
+            <w:vAlign w:val="bottom"/>
+            <w:hideMark/>
+          </w:tcPr>
+          <w:p>
+            <w:pPr>
+              <w:spacing w:after="0" w:line="240" w:lineRule="auto"/>
+              <w:rPr>
+                <w:rFonts w:ascii="Calibri" w:eastAsia="Times New Roman" w:hAnsi="Calibri" w:cs="Times New Roman"/>
+                <w:color w:val="000000"/>
+                <w:lang w:eastAsia="es-MX"/>
+              </w:rPr>
+            </w:pPr>
+            <w:proofErr w:type="spellStart"/>
+            <w:r>
+              <w:rPr>
+                <w:rFonts w:ascii="Calibri" w:eastAsia="Times New Roman" w:hAnsi="Calibri" w:cs="Times New Roman"/>
+                <w:color w:val="000000"/>
+                <w:lang w:eastAsia="es-MX"/>
+              </w:rPr>
+              <w:t>Qty</w:t>
+            </w:r>
+            <w:proofErr w:type="spellEnd"/>
+            <w:r>
+              <w:rPr>
+                <w:rFonts w:ascii="Calibri" w:eastAsia="Times New Roman" w:hAnsi="Calibri" w:cs="Times New Roman"/>
+                <w:color w:val="000000"/>
+                <w:lang w:eastAsia="es-MX"/>
+              </w:rPr>
+              <w:t>.</w:t>
+            </w:r>
+          </w:p>
+        </w:tc>
+        <w:tc>
+          <w:tcPr>
+            <w:tcW w:w="1408" w:type="dxa"/>
+            <w:tcBorders>
+              <w:top w:val="nil"/>
+              <w:left w:val="nil"/>
+              <w:bottom w:val="single" w:sz="4" w:space="0" w:color="auto"/>
+              <w:right w:val="single" w:sz="4" w:space="0" w:color="auto"/>
+            </w:tcBorders>
+            <w:shd w:val="clear" w:color="000000" w:fill="DBEEF3"/>
+            <w:noWrap/>
+            <w:vAlign w:val="bottom"/>
+            <w:hideMark/>
+          </w:tcPr>
+          <w:p>
+            <w:pPr>
+              <w:spacing w:after="0" w:line="240" w:lineRule="auto"/>
+              <w:rPr>
+                <w:rFonts w:ascii="Calibri" w:eastAsia="Times New Roman" w:hAnsi="Calibri" w:cs="Times New Roman"/>
+                <w:color w:val="000000"/>
+                <w:lang w:eastAsia="es-MX"/>
+              </w:rPr>
+            </w:pPr>
+            <w:r>
+              <w:rPr>
+                <w:rFonts w:ascii="Calibri" w:eastAsia="Times New Roman" w:hAnsi="Calibri" w:cs="Times New Roman"/>
+                <w:color w:val="000000"/>
+                <w:lang w:eastAsia="es-MX"/>
+              </w:rPr>
+              <w:t xml:space="preserve"> </w:t>
+            </w:r>
+            <w:proofErr w:type="spellStart"/>
+            <w:r>
+              <w:rPr>
+                <w:rFonts w:ascii="Calibri" w:eastAsia="Times New Roman" w:hAnsi="Calibri" w:cs="Times New Roman"/>
+                <w:color w:val="000000"/>
+                <w:lang w:eastAsia="es-MX"/>
+              </w:rPr>
+              <w:t>Cost</w:t>
+            </w:r>
+            <w:proofErr w:type="spellEnd"/>
+            <w:r>
+              <w:rPr>
+                <w:rFonts w:ascii="Calibri" w:eastAsia="Times New Roman" w:hAnsi="Calibri" w:cs="Times New Roman"/>
+                <w:color w:val="000000"/>
+                <w:lang w:eastAsia="es-MX"/>
+              </w:rPr>
+              <w:t xml:space="preserve"> p </w:t>
+            </w:r>
+            <w:proofErr w:type="spellStart"/>
+            <w:r>
+              <w:rPr>
+                <w:rFonts w:ascii="Calibri" w:eastAsia="Times New Roman" w:hAnsi="Calibri" w:cs="Times New Roman"/>
+                <w:color w:val="000000"/>
+                <w:lang w:eastAsia="es-MX"/>
+              </w:rPr>
+              <w:t>Unit</w:t>
+            </w:r>
+            <w:proofErr w:type="spellEnd"/>
+            <w:r>
+              <w:rPr>
+                <w:rFonts w:ascii="Calibri" w:eastAsia="Times New Roman" w:hAnsi="Calibri" w:cs="Times New Roman"/>
+                <w:color w:val="000000"/>
+                <w:lang w:eastAsia="es-MX"/>
+              </w:rPr>
+              <w:t xml:space="preserve"> </w:t>
+            </w:r>
+          </w:p>
+        </w:tc>
+        <w:tc>
+          <w:tcPr>
+            <w:tcW w:w="1394" w:type="dxa"/>
+            <w:tcBorders>
+              <w:top w:val="nil"/>
+              <w:left w:val="nil"/>
+              <w:bottom w:val="single" w:sz="4" w:space="0" w:color="auto"/>
+              <w:right w:val="single" w:sz="4" w:space="0" w:color="auto"/>
+            </w:tcBorders>
+            <w:shd w:val="clear" w:color="000000" w:fill="DBEEF3"/>
+            <w:noWrap/>
+            <w:vAlign w:val="bottom"/>
+            <w:hideMark/>
+          </w:tcPr>
+          <w:p>
+            <w:pPr>
+              <w:spacing w:after="0" w:line="240" w:lineRule="auto"/>
+              <w:rPr>
+                <w:rFonts w:ascii="Calibri" w:eastAsia="Times New Roman" w:hAnsi="Calibri" w:cs="Times New Roman"/>
+                <w:color w:val="000000"/>
+                <w:lang w:eastAsia="es-MX"/>
+              </w:rPr>
+            </w:pPr>
+            <w:r>
+              <w:rPr>
+                <w:rFonts w:ascii="Calibri" w:eastAsia="Times New Roman" w:hAnsi="Calibri" w:cs="Times New Roman"/>
+                <w:color w:val="000000"/>
+                <w:lang w:eastAsia="es-MX"/>
+              </w:rPr>
+              <w:t xml:space="preserve"> Total </w:t>
+            </w:r>
+          </w:p>
+        </w:tc>
+      </w:tr>
+      <w:tr>
+        <w:trPr>
+          <w:trHeight w:val="300"/>
+        </w:trPr>
+        <w:tc>
+          <w:tcPr>
+            <w:tcW w:w="3456" w:type="dxa"/>
+            <w:tcBorders>
+              <w:top w:val="nil"/>
+              <w:left w:val="single" w:sz="4" w:space="0" w:color="auto"/>
+              <w:bottom w:val="single" w:sz="4" w:space="0" w:color="auto"/>
+              <w:right w:val="single" w:sz="4" w:space="0" w:color="auto"/>
+            </w:tcBorders>
+            <w:shd w:val="clear" w:color="auto" w:fill="auto"/>
+            <w:noWrap/>
+            <w:vAlign w:val="bottom"/>
+            <w:hideMark/>
+          </w:tcPr>
+          <w:p>
+            <w:pPr>
+              <w:spacing w:after="0" w:line="240" w:lineRule="auto"/>
+              <w:rPr>
+                <w:rFonts w:ascii="Calibri" w:eastAsia="Times New Roman" w:hAnsi="Calibri" w:cs="Times New Roman"/>
+                <w:color w:val="000000"/>
+                <w:lang w:eastAsia="es-MX"/>
+              </w:rPr>
+            </w:pPr>
+            <w:proofErr w:type="spellStart"/>
+            <w:r>
+              <w:rPr>
+                <w:rFonts w:ascii="Calibri" w:eastAsia="Times New Roman" w:hAnsi="Calibri" w:cs="Times New Roman"/>
+                <w:color w:val="000000"/>
+                <w:lang w:eastAsia="es-MX"/>
+              </w:rPr>
+              <w:t>GitHub</w:t>
+            </w:r>
+            <w:proofErr w:type="spellEnd"/>
+            <w:r>
+              <w:rPr>
+                <w:rFonts w:ascii="Calibri" w:eastAsia="Times New Roman" w:hAnsi="Calibri" w:cs="Times New Roman"/>
+                <w:color w:val="000000"/>
+                <w:lang w:eastAsia="es-MX"/>
+              </w:rPr>
+              <w:t xml:space="preserve"> (</w:t>
+            </w:r>
+            <w:proofErr w:type="spellStart"/>
+            <w:r>
+              <w:rPr>
+                <w:rFonts w:ascii="Calibri" w:eastAsia="Times New Roman" w:hAnsi="Calibri" w:cs="Times New Roman"/>
+                <w:color w:val="000000"/>
+                <w:lang w:eastAsia="es-MX"/>
+              </w:rPr>
+              <w:t>Source</w:t>
+            </w:r>
+            <w:proofErr w:type="spellEnd"/>
+            <w:r>
+              <w:rPr>
+                <w:rFonts w:ascii="Calibri" w:eastAsia="Times New Roman" w:hAnsi="Calibri" w:cs="Times New Roman"/>
+                <w:color w:val="000000"/>
+                <w:lang w:eastAsia="es-MX"/>
+              </w:rPr>
+              <w:t xml:space="preserve"> Control)</w:t>
+            </w:r>
+          </w:p>
+        </w:tc>
+        <w:tc>
+          <w:tcPr>
+            <w:tcW w:w="1156" w:type="dxa"/>
+            <w:tcBorders>
+              <w:top w:val="nil"/>
+              <w:left w:val="nil"/>
+              <w:bottom w:val="single" w:sz="4" w:space="0" w:color="auto"/>
+              <w:right w:val="single" w:sz="4" w:space="0" w:color="auto"/>
+            </w:tcBorders>
+            <w:shd w:val="clear" w:color="auto" w:fill="auto"/>
+            <w:noWrap/>
+            <w:vAlign w:val="bottom"/>
+            <w:hideMark/>
+          </w:tcPr>
+          <w:p>
+            <w:pPr>
+              <w:spacing w:after="0" w:line="240" w:lineRule="auto"/>
+              <w:rPr>
+                <w:rFonts w:ascii="Calibri" w:eastAsia="Times New Roman" w:hAnsi="Calibri" w:cs="Times New Roman"/>
+                <w:color w:val="000000"/>
+                <w:lang w:eastAsia="es-MX"/>
+              </w:rPr>
+            </w:pPr>
+            <w:proofErr w:type="spellStart"/>
+            <w:r>
+              <w:rPr>
+                <w:rFonts w:ascii="Calibri" w:eastAsia="Times New Roman" w:hAnsi="Calibri" w:cs="Times New Roman"/>
+                <w:color w:val="000000"/>
+                <w:lang w:eastAsia="es-MX"/>
+              </w:rPr>
+              <w:t>Licence</w:t>
+            </w:r>
+            <w:proofErr w:type="spellEnd"/>
+          </w:p>
+        </w:tc>
+        <w:tc>
+          <w:tcPr>
+            <w:tcW w:w="487" w:type="dxa"/>
+            <w:tcBorders>
+              <w:top w:val="nil"/>
+              <w:left w:val="nil"/>
+              <w:bottom w:val="single" w:sz="4" w:space="0" w:color="auto"/>
+              <w:right w:val="single" w:sz="4" w:space="0" w:color="auto"/>
+            </w:tcBorders>
+            <w:shd w:val="clear" w:color="auto" w:fill="auto"/>
+            <w:noWrap/>
+            <w:vAlign w:val="bottom"/>
+            <w:hideMark/>
+          </w:tcPr>
+          <w:p>
+            <w:pPr>
+              <w:spacing w:after="0" w:line="240" w:lineRule="auto"/>
+              <w:jc w:val="right"/>
+              <w:rPr>
+                <w:rFonts w:ascii="Calibri" w:eastAsia="Times New Roman" w:hAnsi="Calibri" w:cs="Times New Roman"/>
+                <w:color w:val="000000"/>
+                <w:lang w:eastAsia="es-MX"/>
+              </w:rPr>
+            </w:pPr>
+            <w:r>
+              <w:rPr>
+                <w:rFonts w:ascii="Calibri" w:eastAsia="Times New Roman" w:hAnsi="Calibri" w:cs="Times New Roman"/>
+                <w:color w:val="000000"/>
+                <w:lang w:eastAsia="es-MX"/>
+              </w:rPr>
+              <w:t>5</w:t>
+            </w:r>
+          </w:p>
+        </w:tc>
+        <w:tc>
+          <w:tcPr>
+            <w:tcW w:w="1408" w:type="dxa"/>
+            <w:tcBorders>
+              <w:top w:val="nil"/>
+              <w:left w:val="nil"/>
+              <w:bottom w:val="single" w:sz="4" w:space="0" w:color="auto"/>
+              <w:right w:val="single" w:sz="4" w:space="0" w:color="auto"/>
+            </w:tcBorders>
+            <w:shd w:val="clear" w:color="auto" w:fill="auto"/>
+            <w:noWrap/>
+            <w:vAlign w:val="bottom"/>
+            <w:hideMark/>
+          </w:tcPr>
+          <w:p>
+            <w:pPr>
+              <w:spacing w:after="0" w:line="240" w:lineRule="auto"/>
+              <w:rPr>
+                <w:rFonts w:ascii="Calibri" w:eastAsia="Times New Roman" w:hAnsi="Calibri" w:cs="Times New Roman"/>
+                <w:color w:val="000000"/>
+                <w:lang w:eastAsia="es-MX"/>
+              </w:rPr>
+            </w:pPr>
+            <w:r>
+              <w:rPr>
+                <w:rFonts w:ascii="Calibri" w:eastAsia="Times New Roman" w:hAnsi="Calibri" w:cs="Times New Roman"/>
+                <w:color w:val="000000"/>
+                <w:lang w:eastAsia="es-MX"/>
+              </w:rPr>
+              <w:t xml:space="preserve"> Q                -   </w:t>
+            </w:r>
+          </w:p>
+        </w:tc>
+        <w:tc>
+          <w:tcPr>
+            <w:tcW w:w="1394" w:type="dxa"/>
+            <w:tcBorders>
+              <w:top w:val="nil"/>
+              <w:left w:val="nil"/>
+              <w:bottom w:val="single" w:sz="4" w:space="0" w:color="auto"/>
+              <w:right w:val="single" w:sz="4" w:space="0" w:color="auto"/>
+            </w:tcBorders>
+            <w:shd w:val="clear" w:color="auto" w:fill="auto"/>
+            <w:noWrap/>
+            <w:vAlign w:val="bottom"/>
+            <w:hideMark/>
+          </w:tcPr>
+          <w:p>
+            <w:pPr>
+              <w:spacing w:after="0" w:line="240" w:lineRule="auto"/>
+              <w:rPr>
+                <w:rFonts w:ascii="Calibri" w:eastAsia="Times New Roman" w:hAnsi="Calibri" w:cs="Times New Roman"/>
+                <w:color w:val="000000"/>
+                <w:lang w:eastAsia="es-MX"/>
+              </w:rPr>
+            </w:pPr>
+            <w:r>
+              <w:rPr>
+                <w:rFonts w:ascii="Calibri" w:eastAsia="Times New Roman" w:hAnsi="Calibri" w:cs="Times New Roman"/>
+                <w:color w:val="000000"/>
+                <w:lang w:eastAsia="es-MX"/>
+              </w:rPr>
+              <w:t xml:space="preserve"> Q                -   </w:t>
+            </w:r>
+          </w:p>
+        </w:tc>
+      </w:tr>
+      <w:tr>
+        <w:trPr>
+          <w:trHeight w:val="300"/>
+        </w:trPr>
+        <w:tc>
+          <w:tcPr>
+            <w:tcW w:w="3456" w:type="dxa"/>
+            <w:tcBorders>
+              <w:top w:val="nil"/>
+              <w:left w:val="single" w:sz="4" w:space="0" w:color="auto"/>
+              <w:bottom w:val="single" w:sz="4" w:space="0" w:color="auto"/>
+              <w:right w:val="single" w:sz="4" w:space="0" w:color="auto"/>
+            </w:tcBorders>
+            <w:shd w:val="clear" w:color="auto" w:fill="auto"/>
+            <w:noWrap/>
+            <w:vAlign w:val="bottom"/>
+            <w:hideMark/>
+          </w:tcPr>
+          <w:p>
+            <w:pPr>
+              <w:spacing w:after="0" w:line="240" w:lineRule="auto"/>
+              <w:rPr>
+                <w:rFonts w:ascii="Calibri" w:eastAsia="Times New Roman" w:hAnsi="Calibri" w:cs="Times New Roman"/>
+                <w:color w:val="000000"/>
+                <w:lang w:eastAsia="es-MX"/>
+              </w:rPr>
+            </w:pPr>
+            <w:proofErr w:type="spellStart"/>
+            <w:r>
+              <w:rPr>
+                <w:rFonts w:ascii="Calibri" w:eastAsia="Times New Roman" w:hAnsi="Calibri" w:cs="Times New Roman"/>
+                <w:color w:val="000000"/>
+                <w:lang w:eastAsia="es-MX"/>
+              </w:rPr>
+              <w:t>Wamp</w:t>
+            </w:r>
+            <w:proofErr w:type="spellEnd"/>
+          </w:p>
+        </w:tc>
+        <w:tc>
+          <w:tcPr>
+            <w:tcW w:w="1156" w:type="dxa"/>
+            <w:tcBorders>
+              <w:top w:val="nil"/>
+              <w:left w:val="nil"/>
+              <w:bottom w:val="single" w:sz="4" w:space="0" w:color="auto"/>
+              <w:right w:val="single" w:sz="4" w:space="0" w:color="auto"/>
+            </w:tcBorders>
+            <w:shd w:val="clear" w:color="auto" w:fill="auto"/>
+            <w:noWrap/>
+            <w:vAlign w:val="bottom"/>
+            <w:hideMark/>
+          </w:tcPr>
+          <w:p>
+            <w:pPr>
+              <w:spacing w:after="0" w:line="240" w:lineRule="auto"/>
+              <w:rPr>
+                <w:rFonts w:ascii="Calibri" w:eastAsia="Times New Roman" w:hAnsi="Calibri" w:cs="Times New Roman"/>
+                <w:color w:val="000000"/>
+                <w:lang w:eastAsia="es-MX"/>
+              </w:rPr>
+            </w:pPr>
+            <w:proofErr w:type="spellStart"/>
+            <w:r>
+              <w:rPr>
+                <w:rFonts w:ascii="Calibri" w:eastAsia="Times New Roman" w:hAnsi="Calibri" w:cs="Times New Roman"/>
+                <w:color w:val="000000"/>
+                <w:lang w:eastAsia="es-MX"/>
+              </w:rPr>
+              <w:t>Licence</w:t>
+            </w:r>
+            <w:proofErr w:type="spellEnd"/>
+          </w:p>
+        </w:tc>
+        <w:tc>
+          <w:tcPr>
+            <w:tcW w:w="487" w:type="dxa"/>
+            <w:tcBorders>
+              <w:top w:val="nil"/>
+              <w:left w:val="nil"/>
+              <w:bottom w:val="single" w:sz="4" w:space="0" w:color="auto"/>
+              <w:right w:val="single" w:sz="4" w:space="0" w:color="auto"/>
+            </w:tcBorders>
+            <w:shd w:val="clear" w:color="auto" w:fill="auto"/>
+            <w:noWrap/>
+            <w:vAlign w:val="bottom"/>
+            <w:hideMark/>
+          </w:tcPr>
+          <w:p>
+            <w:pPr>
+              <w:spacing w:after="0" w:line="240" w:lineRule="auto"/>
+              <w:jc w:val="right"/>
+              <w:rPr>
+                <w:rFonts w:ascii="Calibri" w:eastAsia="Times New Roman" w:hAnsi="Calibri" w:cs="Times New Roman"/>
+                <w:color w:val="000000"/>
+                <w:lang w:eastAsia="es-MX"/>
+              </w:rPr>
+            </w:pPr>
+            <w:r>
+              <w:rPr>
+                <w:rFonts w:ascii="Calibri" w:eastAsia="Times New Roman" w:hAnsi="Calibri" w:cs="Times New Roman"/>
+                <w:color w:val="000000"/>
+                <w:lang w:eastAsia="es-MX"/>
+              </w:rPr>
+              <w:t>5</w:t>
+            </w:r>
+          </w:p>
+        </w:tc>
+        <w:tc>
+          <w:tcPr>
+            <w:tcW w:w="1408" w:type="dxa"/>
+            <w:tcBorders>
+              <w:top w:val="nil"/>
+              <w:left w:val="nil"/>
+              <w:bottom w:val="single" w:sz="4" w:space="0" w:color="auto"/>
+              <w:right w:val="single" w:sz="4" w:space="0" w:color="auto"/>
+            </w:tcBorders>
+            <w:shd w:val="clear" w:color="auto" w:fill="auto"/>
+            <w:noWrap/>
+            <w:vAlign w:val="bottom"/>
+            <w:hideMark/>
+          </w:tcPr>
+          <w:p>
+            <w:pPr>
+              <w:spacing w:after="0" w:line="240" w:lineRule="auto"/>
+              <w:rPr>
+                <w:rFonts w:ascii="Calibri" w:eastAsia="Times New Roman" w:hAnsi="Calibri" w:cs="Times New Roman"/>
+                <w:color w:val="000000"/>
+                <w:lang w:eastAsia="es-MX"/>
+              </w:rPr>
+            </w:pPr>
+            <w:r>
+              <w:rPr>
+                <w:rFonts w:ascii="Calibri" w:eastAsia="Times New Roman" w:hAnsi="Calibri" w:cs="Times New Roman"/>
+                <w:color w:val="000000"/>
+                <w:lang w:eastAsia="es-MX"/>
+              </w:rPr>
+              <w:t xml:space="preserve"> Q                -   </w:t>
+            </w:r>
+          </w:p>
+        </w:tc>
+        <w:tc>
+          <w:tcPr>
+            <w:tcW w:w="1394" w:type="dxa"/>
+            <w:tcBorders>
+              <w:top w:val="nil"/>
+              <w:left w:val="nil"/>
+              <w:bottom w:val="single" w:sz="4" w:space="0" w:color="auto"/>
+              <w:right w:val="single" w:sz="4" w:space="0" w:color="auto"/>
+            </w:tcBorders>
+            <w:shd w:val="clear" w:color="auto" w:fill="auto"/>
+            <w:noWrap/>
+            <w:vAlign w:val="bottom"/>
+            <w:hideMark/>
+          </w:tcPr>
+          <w:p>
+            <w:pPr>
+              <w:spacing w:after="0" w:line="240" w:lineRule="auto"/>
+              <w:rPr>
+                <w:rFonts w:ascii="Calibri" w:eastAsia="Times New Roman" w:hAnsi="Calibri" w:cs="Times New Roman"/>
+                <w:color w:val="000000"/>
+                <w:lang w:eastAsia="es-MX"/>
+              </w:rPr>
+            </w:pPr>
+            <w:r>
+              <w:rPr>
+                <w:rFonts w:ascii="Calibri" w:eastAsia="Times New Roman" w:hAnsi="Calibri" w:cs="Times New Roman"/>
+                <w:color w:val="000000"/>
+                <w:lang w:eastAsia="es-MX"/>
+              </w:rPr>
+              <w:t xml:space="preserve"> Q                -   </w:t>
+            </w:r>
+          </w:p>
+        </w:tc>
+      </w:tr>
+      <w:tr>
+        <w:trPr>
+          <w:trHeight w:val="300"/>
+        </w:trPr>
+        <w:tc>
+          <w:tcPr>
+            <w:tcW w:w="3456" w:type="dxa"/>
+            <w:tcBorders>
+              <w:top w:val="nil"/>
+              <w:left w:val="single" w:sz="4" w:space="0" w:color="auto"/>
+              <w:bottom w:val="single" w:sz="4" w:space="0" w:color="auto"/>
+              <w:right w:val="single" w:sz="4" w:space="0" w:color="auto"/>
+            </w:tcBorders>
+            <w:shd w:val="clear" w:color="auto" w:fill="auto"/>
+            <w:noWrap/>
+            <w:vAlign w:val="bottom"/>
+            <w:hideMark/>
+          </w:tcPr>
+          <w:p>
+            <w:pPr>
+              <w:spacing w:after="0" w:line="240" w:lineRule="auto"/>
+              <w:rPr>
+                <w:rFonts w:ascii="Calibri" w:eastAsia="Times New Roman" w:hAnsi="Calibri" w:cs="Times New Roman"/>
+                <w:color w:val="000000"/>
+                <w:lang w:eastAsia="es-MX"/>
+              </w:rPr>
+            </w:pPr>
+            <w:proofErr w:type="spellStart"/>
+            <w:r>
+              <w:rPr>
+                <w:rFonts w:ascii="Calibri" w:eastAsia="Times New Roman" w:hAnsi="Calibri" w:cs="Times New Roman"/>
+                <w:color w:val="000000"/>
+                <w:lang w:eastAsia="es-MX"/>
+              </w:rPr>
+              <w:t>NotePad</w:t>
+            </w:r>
+            <w:proofErr w:type="spellEnd"/>
+            <w:r>
+              <w:rPr>
+                <w:rFonts w:ascii="Calibri" w:eastAsia="Times New Roman" w:hAnsi="Calibri" w:cs="Times New Roman"/>
+                <w:color w:val="000000"/>
+                <w:lang w:eastAsia="es-MX"/>
+              </w:rPr>
+              <w:t>++</w:t>
+            </w:r>
+          </w:p>
+        </w:tc>
+        <w:tc>
+          <w:tcPr>
+            <w:tcW w:w="1156" w:type="dxa"/>
+            <w:tcBorders>
+              <w:top w:val="nil"/>
+              <w:left w:val="nil"/>
+              <w:bottom w:val="single" w:sz="4" w:space="0" w:color="auto"/>
+              <w:right w:val="single" w:sz="4" w:space="0" w:color="auto"/>
+            </w:tcBorders>
+            <w:shd w:val="clear" w:color="auto" w:fill="auto"/>
+            <w:noWrap/>
+            <w:vAlign w:val="bottom"/>
+            <w:hideMark/>
+          </w:tcPr>
+          <w:p>
+            <w:pPr>
+              <w:spacing w:after="0" w:line="240" w:lineRule="auto"/>
+              <w:rPr>
+                <w:rFonts w:ascii="Calibri" w:eastAsia="Times New Roman" w:hAnsi="Calibri" w:cs="Times New Roman"/>
+                <w:color w:val="000000"/>
+                <w:lang w:eastAsia="es-MX"/>
+              </w:rPr>
+            </w:pPr>
+            <w:proofErr w:type="spellStart"/>
+            <w:r>
+              <w:rPr>
+                <w:rFonts w:ascii="Calibri" w:eastAsia="Times New Roman" w:hAnsi="Calibri" w:cs="Times New Roman"/>
+                <w:color w:val="000000"/>
+                <w:lang w:eastAsia="es-MX"/>
+              </w:rPr>
+              <w:t>Licence</w:t>
+            </w:r>
+            <w:proofErr w:type="spellEnd"/>
+          </w:p>
+        </w:tc>
+        <w:tc>
+          <w:tcPr>
+            <w:tcW w:w="487" w:type="dxa"/>
+            <w:tcBorders>
+              <w:top w:val="nil"/>
+              <w:left w:val="nil"/>
+              <w:bottom w:val="single" w:sz="4" w:space="0" w:color="auto"/>
+              <w:right w:val="single" w:sz="4" w:space="0" w:color="auto"/>
+            </w:tcBorders>
+            <w:shd w:val="clear" w:color="auto" w:fill="auto"/>
+            <w:noWrap/>
+            <w:vAlign w:val="bottom"/>
+            <w:hideMark/>
+          </w:tcPr>
+          <w:p>
+            <w:pPr>
+              <w:spacing w:after="0" w:line="240" w:lineRule="auto"/>
+              <w:jc w:val="right"/>
+              <w:rPr>
+                <w:rFonts w:ascii="Calibri" w:eastAsia="Times New Roman" w:hAnsi="Calibri" w:cs="Times New Roman"/>
+                <w:color w:val="000000"/>
+                <w:lang w:eastAsia="es-MX"/>
+              </w:rPr>
+            </w:pPr>
+            <w:r>
+              <w:rPr>
+                <w:rFonts w:ascii="Calibri" w:eastAsia="Times New Roman" w:hAnsi="Calibri" w:cs="Times New Roman"/>
+                <w:color w:val="000000"/>
+                <w:lang w:eastAsia="es-MX"/>
+              </w:rPr>
+              <w:t>5</w:t>
+            </w:r>
+          </w:p>
+        </w:tc>
+        <w:tc>
+          <w:tcPr>
+            <w:tcW w:w="1408" w:type="dxa"/>
+            <w:tcBorders>
+              <w:top w:val="nil"/>
+              <w:left w:val="nil"/>
+              <w:bottom w:val="single" w:sz="4" w:space="0" w:color="auto"/>
+              <w:right w:val="single" w:sz="4" w:space="0" w:color="auto"/>
+            </w:tcBorders>
+            <w:shd w:val="clear" w:color="auto" w:fill="auto"/>
+            <w:noWrap/>
+            <w:vAlign w:val="bottom"/>
+            <w:hideMark/>
+          </w:tcPr>
+          <w:p>
+            <w:pPr>
+              <w:spacing w:after="0" w:line="240" w:lineRule="auto"/>
+              <w:rPr>
+                <w:rFonts w:ascii="Calibri" w:eastAsia="Times New Roman" w:hAnsi="Calibri" w:cs="Times New Roman"/>
+                <w:color w:val="000000"/>
+                <w:lang w:eastAsia="es-MX"/>
+              </w:rPr>
+            </w:pPr>
+            <w:r>
+              <w:rPr>
+                <w:rFonts w:ascii="Calibri" w:eastAsia="Times New Roman" w:hAnsi="Calibri" w:cs="Times New Roman"/>
+                <w:color w:val="000000"/>
+                <w:lang w:eastAsia="es-MX"/>
+              </w:rPr>
+              <w:t xml:space="preserve"> Q                -   </w:t>
+            </w:r>
+          </w:p>
+        </w:tc>
+        <w:tc>
+          <w:tcPr>
+            <w:tcW w:w="1394" w:type="dxa"/>
+            <w:tcBorders>
+              <w:top w:val="nil"/>
+              <w:left w:val="nil"/>
+              <w:bottom w:val="single" w:sz="4" w:space="0" w:color="auto"/>
+              <w:right w:val="single" w:sz="4" w:space="0" w:color="auto"/>
+            </w:tcBorders>
+            <w:shd w:val="clear" w:color="auto" w:fill="auto"/>
+            <w:noWrap/>
+            <w:vAlign w:val="bottom"/>
+            <w:hideMark/>
+          </w:tcPr>
+          <w:p>
+            <w:pPr>
+              <w:spacing w:after="0" w:line="240" w:lineRule="auto"/>
+              <w:rPr>
+                <w:rFonts w:ascii="Calibri" w:eastAsia="Times New Roman" w:hAnsi="Calibri" w:cs="Times New Roman"/>
+                <w:color w:val="000000"/>
+                <w:lang w:eastAsia="es-MX"/>
+              </w:rPr>
+            </w:pPr>
+            <w:r>
+              <w:rPr>
+                <w:rFonts w:ascii="Calibri" w:eastAsia="Times New Roman" w:hAnsi="Calibri" w:cs="Times New Roman"/>
+                <w:color w:val="000000"/>
+                <w:lang w:eastAsia="es-MX"/>
+              </w:rPr>
+              <w:t xml:space="preserve"> Q                -   </w:t>
+            </w:r>
+          </w:p>
+        </w:tc>
+      </w:tr>
+      <w:tr>
+        <w:trPr>
+          <w:trHeight w:val="300"/>
+        </w:trPr>
+        <w:tc>
+          <w:tcPr>
+            <w:tcW w:w="3456" w:type="dxa"/>
+            <w:tcBorders>
+              <w:top w:val="nil"/>
+              <w:left w:val="single" w:sz="4" w:space="0" w:color="auto"/>
+              <w:bottom w:val="single" w:sz="4" w:space="0" w:color="auto"/>
+              <w:right w:val="single" w:sz="4" w:space="0" w:color="auto"/>
+            </w:tcBorders>
+            <w:shd w:val="clear" w:color="auto" w:fill="auto"/>
+            <w:noWrap/>
+            <w:vAlign w:val="bottom"/>
+            <w:hideMark/>
+          </w:tcPr>
+          <w:p>
+            <w:pPr>
+              <w:spacing w:after="0" w:line="240" w:lineRule="auto"/>
+              <w:rPr>
+                <w:rFonts w:ascii="Calibri" w:eastAsia="Times New Roman" w:hAnsi="Calibri" w:cs="Times New Roman"/>
+                <w:color w:val="000000"/>
+                <w:lang w:eastAsia="es-MX"/>
+              </w:rPr>
+            </w:pPr>
+            <w:r>
+              <w:rPr>
+                <w:rFonts w:ascii="Calibri" w:eastAsia="Times New Roman" w:hAnsi="Calibri" w:cs="Times New Roman"/>
+                <w:color w:val="000000"/>
+                <w:lang w:eastAsia="es-MX"/>
+              </w:rPr>
+              <w:t>Eclipse</w:t>
+            </w:r>
+          </w:p>
+        </w:tc>
+        <w:tc>
+          <w:tcPr>
+            <w:tcW w:w="1156" w:type="dxa"/>
+            <w:tcBorders>
+              <w:top w:val="nil"/>
+              <w:left w:val="nil"/>
+              <w:bottom w:val="single" w:sz="4" w:space="0" w:color="auto"/>
+              <w:right w:val="single" w:sz="4" w:space="0" w:color="auto"/>
+            </w:tcBorders>
+            <w:shd w:val="clear" w:color="auto" w:fill="auto"/>
+            <w:noWrap/>
+            <w:vAlign w:val="bottom"/>
+            <w:hideMark/>
+          </w:tcPr>
+          <w:p>
+            <w:pPr>
+              <w:spacing w:after="0" w:line="240" w:lineRule="auto"/>
+              <w:rPr>
+                <w:rFonts w:ascii="Calibri" w:eastAsia="Times New Roman" w:hAnsi="Calibri" w:cs="Times New Roman"/>
+                <w:color w:val="000000"/>
+                <w:lang w:eastAsia="es-MX"/>
+              </w:rPr>
+            </w:pPr>
+            <w:proofErr w:type="spellStart"/>
+            <w:r>
+              <w:rPr>
+                <w:rFonts w:ascii="Calibri" w:eastAsia="Times New Roman" w:hAnsi="Calibri" w:cs="Times New Roman"/>
+                <w:color w:val="000000"/>
+                <w:lang w:eastAsia="es-MX"/>
+              </w:rPr>
+              <w:t>Licence</w:t>
+            </w:r>
+            <w:proofErr w:type="spellEnd"/>
+          </w:p>
+        </w:tc>
+        <w:tc>
+          <w:tcPr>
+            <w:tcW w:w="487" w:type="dxa"/>
+            <w:tcBorders>
+              <w:top w:val="nil"/>
+              <w:left w:val="nil"/>
+              <w:bottom w:val="single" w:sz="4" w:space="0" w:color="auto"/>
+              <w:right w:val="single" w:sz="4" w:space="0" w:color="auto"/>
+            </w:tcBorders>
+            <w:shd w:val="clear" w:color="auto" w:fill="auto"/>
+            <w:noWrap/>
+            <w:vAlign w:val="bottom"/>
+            <w:hideMark/>
+          </w:tcPr>
+          <w:p>
+            <w:pPr>
+              <w:spacing w:after="0" w:line="240" w:lineRule="auto"/>
+              <w:jc w:val="right"/>
+              <w:rPr>
+                <w:rFonts w:ascii="Calibri" w:eastAsia="Times New Roman" w:hAnsi="Calibri" w:cs="Times New Roman"/>
+                <w:color w:val="000000"/>
+                <w:lang w:eastAsia="es-MX"/>
+              </w:rPr>
+            </w:pPr>
+            <w:r>
+              <w:rPr>
+                <w:rFonts w:ascii="Calibri" w:eastAsia="Times New Roman" w:hAnsi="Calibri" w:cs="Times New Roman"/>
+                <w:color w:val="000000"/>
+                <w:lang w:eastAsia="es-MX"/>
+              </w:rPr>
+              <w:t>5</w:t>
+            </w:r>
+          </w:p>
+        </w:tc>
+        <w:tc>
+          <w:tcPr>
+            <w:tcW w:w="1408" w:type="dxa"/>
+            <w:tcBorders>
+              <w:top w:val="nil"/>
+              <w:left w:val="nil"/>
+              <w:bottom w:val="single" w:sz="4" w:space="0" w:color="auto"/>
+              <w:right w:val="single" w:sz="4" w:space="0" w:color="auto"/>
+            </w:tcBorders>
+            <w:shd w:val="clear" w:color="auto" w:fill="auto"/>
+            <w:noWrap/>
+            <w:vAlign w:val="bottom"/>
+            <w:hideMark/>
+          </w:tcPr>
+          <w:p>
+            <w:pPr>
+              <w:spacing w:after="0" w:line="240" w:lineRule="auto"/>
+              <w:rPr>
+                <w:rFonts w:ascii="Calibri" w:eastAsia="Times New Roman" w:hAnsi="Calibri" w:cs="Times New Roman"/>
+                <w:color w:val="000000"/>
+                <w:lang w:eastAsia="es-MX"/>
+              </w:rPr>
+            </w:pPr>
+            <w:r>
+              <w:rPr>
+                <w:rFonts w:ascii="Calibri" w:eastAsia="Times New Roman" w:hAnsi="Calibri" w:cs="Times New Roman"/>
+                <w:color w:val="000000"/>
+                <w:lang w:eastAsia="es-MX"/>
+              </w:rPr>
+              <w:t xml:space="preserve"> Q                -   </w:t>
+            </w:r>
+          </w:p>
+        </w:tc>
+        <w:tc>
+          <w:tcPr>
+            <w:tcW w:w="1394" w:type="dxa"/>
+            <w:tcBorders>
+              <w:top w:val="nil"/>
+              <w:left w:val="nil"/>
+              <w:bottom w:val="single" w:sz="4" w:space="0" w:color="auto"/>
+              <w:right w:val="single" w:sz="4" w:space="0" w:color="auto"/>
+            </w:tcBorders>
+            <w:shd w:val="clear" w:color="auto" w:fill="auto"/>
+            <w:noWrap/>
+            <w:vAlign w:val="bottom"/>
+            <w:hideMark/>
+          </w:tcPr>
+          <w:p>
+            <w:pPr>
+              <w:spacing w:after="0" w:line="240" w:lineRule="auto"/>
+              <w:rPr>
+                <w:rFonts w:ascii="Calibri" w:eastAsia="Times New Roman" w:hAnsi="Calibri" w:cs="Times New Roman"/>
+                <w:color w:val="000000"/>
+                <w:lang w:eastAsia="es-MX"/>
+              </w:rPr>
+            </w:pPr>
+            <w:r>
+              <w:rPr>
+                <w:rFonts w:ascii="Calibri" w:eastAsia="Times New Roman" w:hAnsi="Calibri" w:cs="Times New Roman"/>
+                <w:color w:val="000000"/>
+                <w:lang w:eastAsia="es-MX"/>
+              </w:rPr>
+              <w:t xml:space="preserve"> Q                -   </w:t>
+            </w:r>
+          </w:p>
+        </w:tc>
+      </w:tr>
+      <w:tr>
+        <w:trPr>
+          <w:trHeight w:val="300"/>
+        </w:trPr>
+        <w:tc>
+          <w:tcPr>
+            <w:tcW w:w="3456" w:type="dxa"/>
+            <w:tcBorders>
+              <w:top w:val="nil"/>
+              <w:left w:val="single" w:sz="4" w:space="0" w:color="auto"/>
+              <w:bottom w:val="single" w:sz="4" w:space="0" w:color="auto"/>
+              <w:right w:val="single" w:sz="4" w:space="0" w:color="auto"/>
+            </w:tcBorders>
+            <w:shd w:val="clear" w:color="auto" w:fill="auto"/>
+            <w:noWrap/>
+            <w:vAlign w:val="bottom"/>
+            <w:hideMark/>
+          </w:tcPr>
+          <w:p>
+            <w:pPr>
+              <w:spacing w:after="0" w:line="240" w:lineRule="auto"/>
+              <w:rPr>
+                <w:rFonts w:ascii="Calibri" w:eastAsia="Times New Roman" w:hAnsi="Calibri" w:cs="Times New Roman"/>
+                <w:color w:val="000000"/>
+                <w:lang w:eastAsia="es-MX"/>
+              </w:rPr>
+            </w:pPr>
+            <w:proofErr w:type="spellStart"/>
+            <w:r>
+              <w:rPr>
+                <w:rFonts w:ascii="Calibri" w:eastAsia="Times New Roman" w:hAnsi="Calibri" w:cs="Times New Roman"/>
+                <w:color w:val="000000"/>
+                <w:lang w:eastAsia="es-MX"/>
+              </w:rPr>
+              <w:t>Android</w:t>
+            </w:r>
+            <w:proofErr w:type="spellEnd"/>
+            <w:r>
+              <w:rPr>
+                <w:rFonts w:ascii="Calibri" w:eastAsia="Times New Roman" w:hAnsi="Calibri" w:cs="Times New Roman"/>
+                <w:color w:val="000000"/>
+                <w:lang w:eastAsia="es-MX"/>
+              </w:rPr>
+              <w:t xml:space="preserve"> ADT</w:t>
+            </w:r>
+          </w:p>
+        </w:tc>
+        <w:tc>
+          <w:tcPr>
+            <w:tcW w:w="1156" w:type="dxa"/>
+            <w:tcBorders>
+              <w:top w:val="nil"/>
+              <w:left w:val="nil"/>
+              <w:bottom w:val="single" w:sz="4" w:space="0" w:color="auto"/>
+              <w:right w:val="single" w:sz="4" w:space="0" w:color="auto"/>
+            </w:tcBorders>
+            <w:shd w:val="clear" w:color="auto" w:fill="auto"/>
+            <w:noWrap/>
+            <w:vAlign w:val="bottom"/>
+            <w:hideMark/>
+          </w:tcPr>
+          <w:p>
+            <w:pPr>
+              <w:spacing w:after="0" w:line="240" w:lineRule="auto"/>
+              <w:rPr>
+                <w:rFonts w:ascii="Calibri" w:eastAsia="Times New Roman" w:hAnsi="Calibri" w:cs="Times New Roman"/>
+                <w:color w:val="000000"/>
+                <w:lang w:eastAsia="es-MX"/>
+              </w:rPr>
+            </w:pPr>
+            <w:proofErr w:type="spellStart"/>
+            <w:r>
+              <w:rPr>
+                <w:rFonts w:ascii="Calibri" w:eastAsia="Times New Roman" w:hAnsi="Calibri" w:cs="Times New Roman"/>
+                <w:color w:val="000000"/>
+                <w:lang w:eastAsia="es-MX"/>
+              </w:rPr>
+              <w:t>Licence</w:t>
+            </w:r>
+            <w:proofErr w:type="spellEnd"/>
+          </w:p>
+        </w:tc>
+        <w:tc>
+          <w:tcPr>
+            <w:tcW w:w="487" w:type="dxa"/>
+            <w:tcBorders>
+              <w:top w:val="nil"/>
+              <w:left w:val="nil"/>
+              <w:bottom w:val="single" w:sz="4" w:space="0" w:color="auto"/>
+              <w:right w:val="single" w:sz="4" w:space="0" w:color="auto"/>
+            </w:tcBorders>
+            <w:shd w:val="clear" w:color="auto" w:fill="auto"/>
+            <w:noWrap/>
+            <w:vAlign w:val="bottom"/>
+            <w:hideMark/>
+          </w:tcPr>
+          <w:p>
+            <w:pPr>
+              <w:spacing w:after="0" w:line="240" w:lineRule="auto"/>
+              <w:jc w:val="right"/>
+              <w:rPr>
+                <w:rFonts w:ascii="Calibri" w:eastAsia="Times New Roman" w:hAnsi="Calibri" w:cs="Times New Roman"/>
+                <w:color w:val="000000"/>
+                <w:lang w:eastAsia="es-MX"/>
+              </w:rPr>
+            </w:pPr>
+            <w:r>
+              <w:rPr>
+                <w:rFonts w:ascii="Calibri" w:eastAsia="Times New Roman" w:hAnsi="Calibri" w:cs="Times New Roman"/>
+                <w:color w:val="000000"/>
+                <w:lang w:eastAsia="es-MX"/>
+              </w:rPr>
+              <w:t>5</w:t>
+            </w:r>
+          </w:p>
+        </w:tc>
+        <w:tc>
+          <w:tcPr>
+            <w:tcW w:w="1408" w:type="dxa"/>
+            <w:tcBorders>
+              <w:top w:val="nil"/>
+              <w:left w:val="nil"/>
+              <w:bottom w:val="single" w:sz="4" w:space="0" w:color="auto"/>
+              <w:right w:val="single" w:sz="4" w:space="0" w:color="auto"/>
+            </w:tcBorders>
+            <w:shd w:val="clear" w:color="auto" w:fill="auto"/>
+            <w:noWrap/>
+            <w:vAlign w:val="bottom"/>
+            <w:hideMark/>
+          </w:tcPr>
+          <w:p>
+            <w:pPr>
+              <w:spacing w:after="0" w:line="240" w:lineRule="auto"/>
+              <w:rPr>
+                <w:rFonts w:ascii="Calibri" w:eastAsia="Times New Roman" w:hAnsi="Calibri" w:cs="Times New Roman"/>
+                <w:color w:val="000000"/>
+                <w:lang w:eastAsia="es-MX"/>
+              </w:rPr>
+            </w:pPr>
+            <w:r>
+              <w:rPr>
+                <w:rFonts w:ascii="Calibri" w:eastAsia="Times New Roman" w:hAnsi="Calibri" w:cs="Times New Roman"/>
+                <w:color w:val="000000"/>
+                <w:lang w:eastAsia="es-MX"/>
+              </w:rPr>
+              <w:t xml:space="preserve"> Q                -   </w:t>
+            </w:r>
+          </w:p>
+        </w:tc>
+        <w:tc>
+          <w:tcPr>
+            <w:tcW w:w="1394" w:type="dxa"/>
+            <w:tcBorders>
+              <w:top w:val="nil"/>
+              <w:left w:val="nil"/>
+              <w:bottom w:val="single" w:sz="4" w:space="0" w:color="auto"/>
+              <w:right w:val="single" w:sz="4" w:space="0" w:color="auto"/>
+            </w:tcBorders>
+            <w:shd w:val="clear" w:color="auto" w:fill="auto"/>
+            <w:noWrap/>
+            <w:vAlign w:val="bottom"/>
+            <w:hideMark/>
+          </w:tcPr>
+          <w:p>
+            <w:pPr>
+              <w:spacing w:after="0" w:line="240" w:lineRule="auto"/>
+              <w:rPr>
+                <w:rFonts w:ascii="Calibri" w:eastAsia="Times New Roman" w:hAnsi="Calibri" w:cs="Times New Roman"/>
+                <w:color w:val="000000"/>
+                <w:lang w:eastAsia="es-MX"/>
+              </w:rPr>
+            </w:pPr>
+            <w:r>
+              <w:rPr>
+                <w:rFonts w:ascii="Calibri" w:eastAsia="Times New Roman" w:hAnsi="Calibri" w:cs="Times New Roman"/>
+                <w:color w:val="000000"/>
+                <w:lang w:eastAsia="es-MX"/>
+              </w:rPr>
+              <w:t xml:space="preserve"> Q                -   </w:t>
+            </w:r>
+          </w:p>
+        </w:tc>
+      </w:tr>
+      <w:tr>
+        <w:trPr>
+          <w:trHeight w:val="300"/>
+        </w:trPr>
+        <w:tc>
+          <w:tcPr>
+            <w:tcW w:w="3456" w:type="dxa"/>
+            <w:tcBorders>
+              <w:top w:val="nil"/>
+              <w:left w:val="single" w:sz="4" w:space="0" w:color="auto"/>
+              <w:bottom w:val="single" w:sz="4" w:space="0" w:color="auto"/>
+              <w:right w:val="single" w:sz="4" w:space="0" w:color="auto"/>
+            </w:tcBorders>
+            <w:shd w:val="clear" w:color="auto" w:fill="auto"/>
+            <w:noWrap/>
+            <w:vAlign w:val="bottom"/>
+            <w:hideMark/>
+          </w:tcPr>
+          <w:p>
+            <w:pPr>
+              <w:spacing w:after="0" w:line="240" w:lineRule="auto"/>
+              <w:rPr>
+                <w:rFonts w:ascii="Calibri" w:eastAsia="Times New Roman" w:hAnsi="Calibri" w:cs="Times New Roman"/>
+                <w:color w:val="000000"/>
+                <w:lang w:eastAsia="es-MX"/>
+              </w:rPr>
+            </w:pPr>
+            <w:proofErr w:type="spellStart"/>
+            <w:r>
+              <w:rPr>
+                <w:rFonts w:ascii="Calibri" w:eastAsia="Times New Roman" w:hAnsi="Calibri" w:cs="Times New Roman"/>
+                <w:color w:val="000000"/>
+                <w:lang w:eastAsia="es-MX"/>
+              </w:rPr>
+              <w:t>Hosting</w:t>
+            </w:r>
+            <w:proofErr w:type="spellEnd"/>
+          </w:p>
+        </w:tc>
+        <w:tc>
+          <w:tcPr>
+            <w:tcW w:w="1156" w:type="dxa"/>
+            <w:tcBorders>
+              <w:top w:val="nil"/>
+              <w:left w:val="nil"/>
+              <w:bottom w:val="single" w:sz="4" w:space="0" w:color="auto"/>
+              <w:right w:val="single" w:sz="4" w:space="0" w:color="auto"/>
+            </w:tcBorders>
+            <w:shd w:val="clear" w:color="auto" w:fill="auto"/>
+            <w:noWrap/>
+            <w:vAlign w:val="bottom"/>
+            <w:hideMark/>
+          </w:tcPr>
+          <w:p>
+            <w:pPr>
+              <w:spacing w:after="0" w:line="240" w:lineRule="auto"/>
+              <w:rPr>
+                <w:rFonts w:ascii="Calibri" w:eastAsia="Times New Roman" w:hAnsi="Calibri" w:cs="Times New Roman"/>
+                <w:color w:val="000000"/>
+                <w:lang w:eastAsia="es-MX"/>
+              </w:rPr>
+            </w:pPr>
+            <w:proofErr w:type="spellStart"/>
+            <w:r>
+              <w:rPr>
+                <w:rFonts w:ascii="Calibri" w:eastAsia="Times New Roman" w:hAnsi="Calibri" w:cs="Times New Roman"/>
+                <w:color w:val="000000"/>
+                <w:lang w:eastAsia="es-MX"/>
+              </w:rPr>
+              <w:t>Unit</w:t>
+            </w:r>
+            <w:proofErr w:type="spellEnd"/>
+          </w:p>
+        </w:tc>
+        <w:tc>
+          <w:tcPr>
+            <w:tcW w:w="487" w:type="dxa"/>
+            <w:tcBorders>
+              <w:top w:val="nil"/>
+              <w:left w:val="nil"/>
+              <w:bottom w:val="single" w:sz="4" w:space="0" w:color="auto"/>
+              <w:right w:val="single" w:sz="4" w:space="0" w:color="auto"/>
+            </w:tcBorders>
+            <w:shd w:val="clear" w:color="auto" w:fill="auto"/>
+            <w:noWrap/>
+            <w:vAlign w:val="bottom"/>
+            <w:hideMark/>
+          </w:tcPr>
+          <w:p>
+            <w:pPr>
+              <w:spacing w:after="0" w:line="240" w:lineRule="auto"/>
+              <w:jc w:val="right"/>
+              <w:rPr>
+                <w:rFonts w:ascii="Calibri" w:eastAsia="Times New Roman" w:hAnsi="Calibri" w:cs="Times New Roman"/>
+                <w:color w:val="000000"/>
+                <w:lang w:eastAsia="es-MX"/>
+              </w:rPr>
+            </w:pPr>
+            <w:r>
+              <w:rPr>
+                <w:rFonts w:ascii="Calibri" w:eastAsia="Times New Roman" w:hAnsi="Calibri" w:cs="Times New Roman"/>
+                <w:color w:val="000000"/>
+                <w:lang w:eastAsia="es-MX"/>
+              </w:rPr>
+              <w:t>1</w:t>
+            </w:r>
+          </w:p>
+        </w:tc>
+        <w:tc>
+          <w:tcPr>
+            <w:tcW w:w="1408" w:type="dxa"/>
+            <w:tcBorders>
+              <w:top w:val="nil"/>
+              <w:left w:val="nil"/>
+              <w:bottom w:val="single" w:sz="4" w:space="0" w:color="auto"/>
+              <w:right w:val="single" w:sz="4" w:space="0" w:color="auto"/>
+            </w:tcBorders>
+            <w:shd w:val="clear" w:color="auto" w:fill="auto"/>
+            <w:noWrap/>
+            <w:vAlign w:val="bottom"/>
+            <w:hideMark/>
+          </w:tcPr>
+          <w:p>
+            <w:pPr>
+              <w:spacing w:after="0" w:line="240" w:lineRule="auto"/>
+              <w:rPr>
+                <w:rFonts w:ascii="Calibri" w:eastAsia="Times New Roman" w:hAnsi="Calibri" w:cs="Times New Roman"/>
+                <w:color w:val="000000"/>
+                <w:lang w:eastAsia="es-MX"/>
+              </w:rPr>
+            </w:pPr>
+            <w:r>
+              <w:rPr>
+                <w:rFonts w:ascii="Calibri" w:eastAsia="Times New Roman" w:hAnsi="Calibri" w:cs="Times New Roman"/>
+                <w:color w:val="000000"/>
+                <w:lang w:eastAsia="es-MX"/>
+              </w:rPr>
+              <w:t xml:space="preserve"> Q                -   </w:t>
+            </w:r>
+          </w:p>
+        </w:tc>
+        <w:tc>
+          <w:tcPr>
+            <w:tcW w:w="1394" w:type="dxa"/>
+            <w:tcBorders>
+              <w:top w:val="nil"/>
+              <w:left w:val="nil"/>
+              <w:bottom w:val="single" w:sz="4" w:space="0" w:color="auto"/>
+              <w:right w:val="single" w:sz="4" w:space="0" w:color="auto"/>
+            </w:tcBorders>
+            <w:shd w:val="clear" w:color="auto" w:fill="auto"/>
+            <w:noWrap/>
+            <w:vAlign w:val="bottom"/>
+            <w:hideMark/>
+          </w:tcPr>
+          <w:p>
+            <w:pPr>
+              <w:spacing w:after="0" w:line="240" w:lineRule="auto"/>
+              <w:rPr>
+                <w:rFonts w:ascii="Calibri" w:eastAsia="Times New Roman" w:hAnsi="Calibri" w:cs="Times New Roman"/>
+                <w:color w:val="000000"/>
+                <w:lang w:eastAsia="es-MX"/>
+              </w:rPr>
+            </w:pPr>
+            <w:r>
+              <w:rPr>
+                <w:rFonts w:ascii="Calibri" w:eastAsia="Times New Roman" w:hAnsi="Calibri" w:cs="Times New Roman"/>
+                <w:color w:val="000000"/>
+                <w:lang w:eastAsia="es-MX"/>
+              </w:rPr>
+              <w:t xml:space="preserve"> Q                -   </w:t>
+            </w:r>
+          </w:p>
+        </w:tc>
+      </w:tr>
+      <w:tr>
+        <w:trPr>
+          <w:trHeight w:val="300"/>
+        </w:trPr>
+        <w:tc>
+          <w:tcPr>
+            <w:tcW w:w="3456" w:type="dxa"/>
+            <w:tcBorders>
+              <w:top w:val="nil"/>
+              <w:left w:val="single" w:sz="4" w:space="0" w:color="auto"/>
+              <w:bottom w:val="single" w:sz="4" w:space="0" w:color="auto"/>
+              <w:right w:val="single" w:sz="4" w:space="0" w:color="auto"/>
+            </w:tcBorders>
+            <w:shd w:val="clear" w:color="auto" w:fill="auto"/>
+            <w:noWrap/>
+            <w:vAlign w:val="bottom"/>
+            <w:hideMark/>
+          </w:tcPr>
+          <w:p>
+            <w:pPr>
+              <w:spacing w:after="0" w:line="240" w:lineRule="auto"/>
+              <w:rPr>
+                <w:rFonts w:ascii="Calibri" w:eastAsia="Times New Roman" w:hAnsi="Calibri" w:cs="Times New Roman"/>
+                <w:color w:val="000000"/>
+                <w:lang w:eastAsia="es-MX"/>
+              </w:rPr>
+            </w:pPr>
+            <w:proofErr w:type="spellStart"/>
+            <w:r>
+              <w:rPr>
+                <w:rFonts w:ascii="Calibri" w:eastAsia="Times New Roman" w:hAnsi="Calibri" w:cs="Times New Roman"/>
+                <w:color w:val="000000"/>
+                <w:lang w:eastAsia="es-MX"/>
+              </w:rPr>
+              <w:t>Domain</w:t>
+            </w:r>
+            <w:proofErr w:type="spellEnd"/>
+          </w:p>
+        </w:tc>
+        <w:tc>
+          <w:tcPr>
+            <w:tcW w:w="1156" w:type="dxa"/>
+            <w:tcBorders>
+              <w:top w:val="nil"/>
+              <w:left w:val="nil"/>
+              <w:bottom w:val="single" w:sz="4" w:space="0" w:color="auto"/>
+              <w:right w:val="single" w:sz="4" w:space="0" w:color="auto"/>
+            </w:tcBorders>
+            <w:shd w:val="clear" w:color="auto" w:fill="auto"/>
+            <w:noWrap/>
+            <w:vAlign w:val="bottom"/>
+            <w:hideMark/>
+          </w:tcPr>
+          <w:p>
+            <w:pPr>
+              <w:spacing w:after="0" w:line="240" w:lineRule="auto"/>
+              <w:rPr>
+                <w:rFonts w:ascii="Calibri" w:eastAsia="Times New Roman" w:hAnsi="Calibri" w:cs="Times New Roman"/>
+                <w:color w:val="000000"/>
+                <w:lang w:eastAsia="es-MX"/>
+              </w:rPr>
+            </w:pPr>
+            <w:proofErr w:type="spellStart"/>
+            <w:r>
+              <w:rPr>
+                <w:rFonts w:ascii="Calibri" w:eastAsia="Times New Roman" w:hAnsi="Calibri" w:cs="Times New Roman"/>
+                <w:color w:val="000000"/>
+                <w:lang w:eastAsia="es-MX"/>
+              </w:rPr>
+              <w:t>Unit</w:t>
+            </w:r>
+            <w:proofErr w:type="spellEnd"/>
+          </w:p>
+        </w:tc>
+        <w:tc>
+          <w:tcPr>
+            <w:tcW w:w="487" w:type="dxa"/>
+            <w:tcBorders>
+              <w:top w:val="nil"/>
+              <w:left w:val="nil"/>
+              <w:bottom w:val="single" w:sz="4" w:space="0" w:color="auto"/>
+              <w:right w:val="single" w:sz="4" w:space="0" w:color="auto"/>
+            </w:tcBorders>
+            <w:shd w:val="clear" w:color="auto" w:fill="auto"/>
+            <w:noWrap/>
+            <w:vAlign w:val="bottom"/>
+            <w:hideMark/>
+          </w:tcPr>
+          <w:p>
+            <w:pPr>
+              <w:spacing w:after="0" w:line="240" w:lineRule="auto"/>
+              <w:jc w:val="right"/>
+              <w:rPr>
+                <w:rFonts w:ascii="Calibri" w:eastAsia="Times New Roman" w:hAnsi="Calibri" w:cs="Times New Roman"/>
+                <w:color w:val="000000"/>
+                <w:lang w:eastAsia="es-MX"/>
+              </w:rPr>
+            </w:pPr>
+            <w:r>
+              <w:rPr>
+                <w:rFonts w:ascii="Calibri" w:eastAsia="Times New Roman" w:hAnsi="Calibri" w:cs="Times New Roman"/>
+                <w:color w:val="000000"/>
+                <w:lang w:eastAsia="es-MX"/>
+              </w:rPr>
+              <w:t>1</w:t>
+            </w:r>
+          </w:p>
+        </w:tc>
+        <w:tc>
+          <w:tcPr>
+            <w:tcW w:w="1408" w:type="dxa"/>
+            <w:tcBorders>
+              <w:top w:val="nil"/>
+              <w:left w:val="nil"/>
+              <w:bottom w:val="single" w:sz="4" w:space="0" w:color="auto"/>
+              <w:right w:val="single" w:sz="4" w:space="0" w:color="auto"/>
+            </w:tcBorders>
+            <w:shd w:val="clear" w:color="auto" w:fill="auto"/>
+            <w:noWrap/>
+            <w:vAlign w:val="bottom"/>
+            <w:hideMark/>
+          </w:tcPr>
+          <w:p>
+            <w:pPr>
+              <w:spacing w:after="0" w:line="240" w:lineRule="auto"/>
+              <w:rPr>
+                <w:rFonts w:ascii="Calibri" w:eastAsia="Times New Roman" w:hAnsi="Calibri" w:cs="Times New Roman"/>
+                <w:color w:val="000000"/>
+                <w:lang w:eastAsia="es-MX"/>
+              </w:rPr>
+            </w:pPr>
+            <w:r>
+              <w:rPr>
+                <w:rFonts w:ascii="Calibri" w:eastAsia="Times New Roman" w:hAnsi="Calibri" w:cs="Times New Roman"/>
+                <w:color w:val="000000"/>
+                <w:lang w:eastAsia="es-MX"/>
+              </w:rPr>
+              <w:t xml:space="preserve"> Q                -   </w:t>
+            </w:r>
+          </w:p>
+        </w:tc>
+        <w:tc>
+          <w:tcPr>
+            <w:tcW w:w="1394" w:type="dxa"/>
+            <w:tcBorders>
+              <w:top w:val="nil"/>
+              <w:left w:val="nil"/>
+              <w:bottom w:val="single" w:sz="4" w:space="0" w:color="auto"/>
+              <w:right w:val="single" w:sz="4" w:space="0" w:color="auto"/>
+            </w:tcBorders>
+            <w:shd w:val="clear" w:color="auto" w:fill="auto"/>
+            <w:noWrap/>
+            <w:vAlign w:val="bottom"/>
+            <w:hideMark/>
+          </w:tcPr>
+          <w:p>
+            <w:pPr>
+              <w:spacing w:after="0" w:line="240" w:lineRule="auto"/>
+              <w:rPr>
+                <w:rFonts w:ascii="Calibri" w:eastAsia="Times New Roman" w:hAnsi="Calibri" w:cs="Times New Roman"/>
+                <w:color w:val="000000"/>
+                <w:lang w:eastAsia="es-MX"/>
+              </w:rPr>
+            </w:pPr>
+            <w:r>
+              <w:rPr>
+                <w:rFonts w:ascii="Calibri" w:eastAsia="Times New Roman" w:hAnsi="Calibri" w:cs="Times New Roman"/>
+                <w:color w:val="000000"/>
+                <w:lang w:eastAsia="es-MX"/>
+              </w:rPr>
+              <w:t xml:space="preserve"> Q                -   </w:t>
+            </w:r>
+          </w:p>
+        </w:tc>
+      </w:tr>
+      <w:tr>
+        <w:trPr>
+          <w:trHeight w:val="300"/>
+        </w:trPr>
+        <w:tc>
+          <w:tcPr>
+            <w:tcW w:w="6507" w:type="dxa"/>
+            <w:gridSpan w:val="4"/>
+            <w:tcBorders>
+              <w:top w:val="single" w:sz="4" w:space="0" w:color="auto"/>
+              <w:left w:val="single" w:sz="4" w:space="0" w:color="auto"/>
+              <w:bottom w:val="single" w:sz="4" w:space="0" w:color="auto"/>
+              <w:right w:val="single" w:sz="4" w:space="0" w:color="auto"/>
+            </w:tcBorders>
+            <w:shd w:val="clear" w:color="000000" w:fill="DBEEF3"/>
+            <w:noWrap/>
+            <w:vAlign w:val="bottom"/>
+            <w:hideMark/>
+          </w:tcPr>
+          <w:p>
+            <w:pPr>
+              <w:spacing w:after="0" w:line="240" w:lineRule="auto"/>
+              <w:jc w:val="center"/>
+              <w:rPr>
+                <w:rFonts w:ascii="Calibri" w:eastAsia="Times New Roman" w:hAnsi="Calibri" w:cs="Times New Roman"/>
+                <w:color w:val="000000"/>
+                <w:lang w:eastAsia="es-MX"/>
+              </w:rPr>
+            </w:pPr>
+            <w:r>
+              <w:rPr>
+                <w:rFonts w:ascii="Calibri" w:eastAsia="Times New Roman" w:hAnsi="Calibri" w:cs="Times New Roman"/>
+                <w:color w:val="000000"/>
+                <w:lang w:eastAsia="es-MX"/>
+              </w:rPr>
+              <w:t>Total</w:t>
+            </w:r>
+          </w:p>
+        </w:tc>
+        <w:tc>
+          <w:tcPr>
+            <w:tcW w:w="1394" w:type="dxa"/>
+            <w:tcBorders>
+              <w:top w:val="nil"/>
+              <w:left w:val="nil"/>
+              <w:bottom w:val="single" w:sz="4" w:space="0" w:color="auto"/>
+              <w:right w:val="single" w:sz="4" w:space="0" w:color="auto"/>
+            </w:tcBorders>
+            <w:shd w:val="clear" w:color="auto" w:fill="auto"/>
+            <w:noWrap/>
+            <w:vAlign w:val="bottom"/>
+            <w:hideMark/>
+          </w:tcPr>
+          <w:p>
+            <w:pPr>
+              <w:spacing w:after="0" w:line="240" w:lineRule="auto"/>
+              <w:rPr>
+                <w:rFonts w:ascii="Calibri" w:eastAsia="Times New Roman" w:hAnsi="Calibri" w:cs="Times New Roman"/>
+                <w:color w:val="000000"/>
+                <w:lang w:eastAsia="es-MX"/>
+              </w:rPr>
+            </w:pPr>
+            <w:r>
+              <w:rPr>
+                <w:rFonts w:ascii="Calibri" w:eastAsia="Times New Roman" w:hAnsi="Calibri" w:cs="Times New Roman"/>
+                <w:color w:val="000000"/>
+                <w:lang w:eastAsia="es-MX"/>
+              </w:rPr>
+              <w:t xml:space="preserve"> Q                -   </w:t>
+            </w:r>
+          </w:p>
+        </w:tc>
+      </w:tr>
+      <w:tr>
+        <w:trPr>
+          <w:trHeight w:val="300"/>
+        </w:trPr>
+        <w:tc>
+          <w:tcPr>
+            <w:tcW w:w="7901" w:type="dxa"/>
+            <w:gridSpan w:val="5"/>
+            <w:tcBorders>
+              <w:top w:val="single" w:sz="4" w:space="0" w:color="auto"/>
+              <w:left w:val="single" w:sz="4" w:space="0" w:color="auto"/>
+              <w:bottom w:val="single" w:sz="4" w:space="0" w:color="auto"/>
+              <w:right w:val="single" w:sz="4" w:space="0" w:color="auto"/>
+            </w:tcBorders>
+            <w:shd w:val="clear" w:color="000000" w:fill="B6DDE8"/>
+            <w:noWrap/>
+            <w:vAlign w:val="bottom"/>
+            <w:hideMark/>
+          </w:tcPr>
+          <w:p>
+            <w:pPr>
+              <w:spacing w:after="0" w:line="240" w:lineRule="auto"/>
+              <w:jc w:val="center"/>
+              <w:rPr>
+                <w:rFonts w:ascii="Calibri" w:eastAsia="Times New Roman" w:hAnsi="Calibri" w:cs="Times New Roman"/>
+                <w:color w:val="000000"/>
+                <w:lang w:eastAsia="es-MX"/>
+              </w:rPr>
+            </w:pPr>
+            <w:proofErr w:type="spellStart"/>
+            <w:r>
+              <w:rPr>
+                <w:rFonts w:ascii="Calibri" w:eastAsia="Times New Roman" w:hAnsi="Calibri" w:cs="Times New Roman"/>
+                <w:color w:val="000000"/>
+                <w:lang w:eastAsia="es-MX"/>
+              </w:rPr>
+              <w:t>Human</w:t>
+            </w:r>
+            <w:proofErr w:type="spellEnd"/>
+            <w:r>
+              <w:rPr>
+                <w:rFonts w:ascii="Calibri" w:eastAsia="Times New Roman" w:hAnsi="Calibri" w:cs="Times New Roman"/>
+                <w:color w:val="000000"/>
+                <w:lang w:eastAsia="es-MX"/>
+              </w:rPr>
+              <w:t xml:space="preserve"> </w:t>
+            </w:r>
+            <w:proofErr w:type="spellStart"/>
+            <w:r>
+              <w:rPr>
+                <w:rFonts w:ascii="Calibri" w:eastAsia="Times New Roman" w:hAnsi="Calibri" w:cs="Times New Roman"/>
+                <w:color w:val="000000"/>
+                <w:lang w:eastAsia="es-MX"/>
+              </w:rPr>
+              <w:t>Resources</w:t>
+            </w:r>
+            <w:proofErr w:type="spellEnd"/>
+          </w:p>
+        </w:tc>
+      </w:tr>
+      <w:tr>
+        <w:trPr>
+          <w:trHeight w:val="300"/>
+        </w:trPr>
+        <w:tc>
+          <w:tcPr>
+            <w:tcW w:w="3456" w:type="dxa"/>
+            <w:tcBorders>
+              <w:top w:val="nil"/>
+              <w:left w:val="single" w:sz="4" w:space="0" w:color="auto"/>
+              <w:bottom w:val="single" w:sz="4" w:space="0" w:color="auto"/>
+              <w:right w:val="single" w:sz="4" w:space="0" w:color="auto"/>
+            </w:tcBorders>
+            <w:shd w:val="clear" w:color="auto" w:fill="auto"/>
+            <w:noWrap/>
+            <w:vAlign w:val="bottom"/>
+            <w:hideMark/>
+          </w:tcPr>
+          <w:p>
+            <w:pPr>
+              <w:spacing w:after="0" w:line="240" w:lineRule="auto"/>
+              <w:rPr>
+                <w:rFonts w:ascii="Calibri" w:eastAsia="Times New Roman" w:hAnsi="Calibri" w:cs="Times New Roman"/>
+                <w:color w:val="000000"/>
+                <w:lang w:eastAsia="es-MX"/>
+              </w:rPr>
+            </w:pPr>
+            <w:proofErr w:type="spellStart"/>
+            <w:r>
+              <w:rPr>
+                <w:rFonts w:ascii="Calibri" w:eastAsia="Times New Roman" w:hAnsi="Calibri" w:cs="Times New Roman"/>
+                <w:color w:val="000000"/>
+                <w:lang w:eastAsia="es-MX"/>
+              </w:rPr>
+              <w:t>Resource</w:t>
+            </w:r>
+            <w:proofErr w:type="spellEnd"/>
+          </w:p>
+        </w:tc>
+        <w:tc>
+          <w:tcPr>
+            <w:tcW w:w="1156" w:type="dxa"/>
+            <w:tcBorders>
+              <w:top w:val="nil"/>
+              <w:left w:val="nil"/>
+              <w:bottom w:val="single" w:sz="4" w:space="0" w:color="auto"/>
+              <w:right w:val="single" w:sz="4" w:space="0" w:color="auto"/>
+            </w:tcBorders>
+            <w:shd w:val="clear" w:color="auto" w:fill="auto"/>
+            <w:noWrap/>
+            <w:vAlign w:val="bottom"/>
+            <w:hideMark/>
+          </w:tcPr>
+          <w:p>
+            <w:pPr>
+              <w:spacing w:after="0" w:line="240" w:lineRule="auto"/>
+              <w:rPr>
+                <w:rFonts w:ascii="Calibri" w:eastAsia="Times New Roman" w:hAnsi="Calibri" w:cs="Times New Roman"/>
+                <w:color w:val="000000"/>
+                <w:lang w:eastAsia="es-MX"/>
+              </w:rPr>
+            </w:pPr>
+            <w:proofErr w:type="spellStart"/>
+            <w:r>
+              <w:rPr>
+                <w:rFonts w:ascii="Calibri" w:eastAsia="Times New Roman" w:hAnsi="Calibri" w:cs="Times New Roman"/>
+                <w:color w:val="000000"/>
+                <w:lang w:eastAsia="es-MX"/>
+              </w:rPr>
+              <w:t>Unit</w:t>
+            </w:r>
+            <w:proofErr w:type="spellEnd"/>
+          </w:p>
+        </w:tc>
+        <w:tc>
+          <w:tcPr>
+            <w:tcW w:w="487" w:type="dxa"/>
+            <w:tcBorders>
+              <w:top w:val="nil"/>
+              <w:left w:val="nil"/>
+              <w:bottom w:val="single" w:sz="4" w:space="0" w:color="auto"/>
+              <w:right w:val="single" w:sz="4" w:space="0" w:color="auto"/>
+            </w:tcBorders>
+            <w:shd w:val="clear" w:color="auto" w:fill="auto"/>
+            <w:noWrap/>
+            <w:vAlign w:val="bottom"/>
+            <w:hideMark/>
+          </w:tcPr>
+          <w:p>
+            <w:pPr>
+              <w:spacing w:after="0" w:line="240" w:lineRule="auto"/>
+              <w:rPr>
+                <w:rFonts w:ascii="Calibri" w:eastAsia="Times New Roman" w:hAnsi="Calibri" w:cs="Times New Roman"/>
+                <w:color w:val="000000"/>
+                <w:lang w:eastAsia="es-MX"/>
+              </w:rPr>
+            </w:pPr>
+            <w:proofErr w:type="spellStart"/>
+            <w:r>
+              <w:rPr>
+                <w:rFonts w:ascii="Calibri" w:eastAsia="Times New Roman" w:hAnsi="Calibri" w:cs="Times New Roman"/>
+                <w:color w:val="000000"/>
+                <w:lang w:eastAsia="es-MX"/>
+              </w:rPr>
+              <w:t>Qty</w:t>
+            </w:r>
+            <w:proofErr w:type="spellEnd"/>
+            <w:r>
+              <w:rPr>
+                <w:rFonts w:ascii="Calibri" w:eastAsia="Times New Roman" w:hAnsi="Calibri" w:cs="Times New Roman"/>
+                <w:color w:val="000000"/>
+                <w:lang w:eastAsia="es-MX"/>
+              </w:rPr>
+              <w:t>.</w:t>
+            </w:r>
+          </w:p>
+        </w:tc>
+        <w:tc>
+          <w:tcPr>
+            <w:tcW w:w="1408" w:type="dxa"/>
+            <w:tcBorders>
+              <w:top w:val="nil"/>
+              <w:left w:val="nil"/>
+              <w:bottom w:val="single" w:sz="4" w:space="0" w:color="auto"/>
+              <w:right w:val="single" w:sz="4" w:space="0" w:color="auto"/>
+            </w:tcBorders>
+            <w:shd w:val="clear" w:color="auto" w:fill="auto"/>
+            <w:noWrap/>
+            <w:vAlign w:val="bottom"/>
+            <w:hideMark/>
+          </w:tcPr>
+          <w:p>
+            <w:pPr>
+              <w:spacing w:after="0" w:line="240" w:lineRule="auto"/>
+              <w:rPr>
+                <w:rFonts w:ascii="Calibri" w:eastAsia="Times New Roman" w:hAnsi="Calibri" w:cs="Times New Roman"/>
+                <w:color w:val="000000"/>
+                <w:lang w:eastAsia="es-MX"/>
+              </w:rPr>
+            </w:pPr>
+            <w:r>
+              <w:rPr>
+                <w:rFonts w:ascii="Calibri" w:eastAsia="Times New Roman" w:hAnsi="Calibri" w:cs="Times New Roman"/>
+                <w:color w:val="000000"/>
+                <w:lang w:eastAsia="es-MX"/>
+              </w:rPr>
+              <w:t xml:space="preserve"> </w:t>
+            </w:r>
+            <w:proofErr w:type="spellStart"/>
+            <w:r>
+              <w:rPr>
+                <w:rFonts w:ascii="Calibri" w:eastAsia="Times New Roman" w:hAnsi="Calibri" w:cs="Times New Roman"/>
+                <w:color w:val="000000"/>
+                <w:lang w:eastAsia="es-MX"/>
+              </w:rPr>
+              <w:t>Cost</w:t>
+            </w:r>
+            <w:proofErr w:type="spellEnd"/>
+            <w:r>
+              <w:rPr>
+                <w:rFonts w:ascii="Calibri" w:eastAsia="Times New Roman" w:hAnsi="Calibri" w:cs="Times New Roman"/>
+                <w:color w:val="000000"/>
+                <w:lang w:eastAsia="es-MX"/>
+              </w:rPr>
+              <w:t xml:space="preserve"> p </w:t>
+            </w:r>
+            <w:proofErr w:type="spellStart"/>
+            <w:r>
+              <w:rPr>
+                <w:rFonts w:ascii="Calibri" w:eastAsia="Times New Roman" w:hAnsi="Calibri" w:cs="Times New Roman"/>
+                <w:color w:val="000000"/>
+                <w:lang w:eastAsia="es-MX"/>
+              </w:rPr>
+              <w:t>Unit</w:t>
+            </w:r>
+            <w:proofErr w:type="spellEnd"/>
+            <w:r>
+              <w:rPr>
+                <w:rFonts w:ascii="Calibri" w:eastAsia="Times New Roman" w:hAnsi="Calibri" w:cs="Times New Roman"/>
+                <w:color w:val="000000"/>
+                <w:lang w:eastAsia="es-MX"/>
+              </w:rPr>
+              <w:t xml:space="preserve"> </w:t>
+            </w:r>
+          </w:p>
+        </w:tc>
+        <w:tc>
+          <w:tcPr>
+            <w:tcW w:w="1394" w:type="dxa"/>
+            <w:tcBorders>
+              <w:top w:val="nil"/>
+              <w:left w:val="nil"/>
+              <w:bottom w:val="single" w:sz="4" w:space="0" w:color="auto"/>
+              <w:right w:val="single" w:sz="4" w:space="0" w:color="auto"/>
+            </w:tcBorders>
+            <w:shd w:val="clear" w:color="auto" w:fill="auto"/>
+            <w:noWrap/>
+            <w:vAlign w:val="bottom"/>
+            <w:hideMark/>
+          </w:tcPr>
+          <w:p>
+            <w:pPr>
+              <w:spacing w:after="0" w:line="240" w:lineRule="auto"/>
+              <w:rPr>
+                <w:rFonts w:ascii="Calibri" w:eastAsia="Times New Roman" w:hAnsi="Calibri" w:cs="Times New Roman"/>
+                <w:color w:val="000000"/>
+                <w:lang w:eastAsia="es-MX"/>
+              </w:rPr>
+            </w:pPr>
+            <w:r>
+              <w:rPr>
+                <w:rFonts w:ascii="Calibri" w:eastAsia="Times New Roman" w:hAnsi="Calibri" w:cs="Times New Roman"/>
+                <w:color w:val="000000"/>
+                <w:lang w:eastAsia="es-MX"/>
+              </w:rPr>
+              <w:t xml:space="preserve"> Total </w:t>
+            </w:r>
+          </w:p>
+        </w:tc>
+      </w:tr>
+      <w:tr>
+        <w:trPr>
+          <w:trHeight w:val="300"/>
+        </w:trPr>
+        <w:tc>
+          <w:tcPr>
+            <w:tcW w:w="3456" w:type="dxa"/>
+            <w:tcBorders>
+              <w:top w:val="nil"/>
+              <w:left w:val="single" w:sz="4" w:space="0" w:color="auto"/>
+              <w:bottom w:val="single" w:sz="4" w:space="0" w:color="auto"/>
+              <w:right w:val="single" w:sz="4" w:space="0" w:color="auto"/>
+            </w:tcBorders>
+            <w:shd w:val="clear" w:color="auto" w:fill="auto"/>
+            <w:noWrap/>
+            <w:vAlign w:val="bottom"/>
+            <w:hideMark/>
+          </w:tcPr>
+          <w:p>
+            <w:pPr>
+              <w:spacing w:after="0" w:line="240" w:lineRule="auto"/>
+              <w:rPr>
+                <w:rFonts w:ascii="Calibri" w:eastAsia="Times New Roman" w:hAnsi="Calibri" w:cs="Times New Roman"/>
+                <w:color w:val="000000"/>
+                <w:lang w:eastAsia="es-MX"/>
+              </w:rPr>
+            </w:pPr>
+            <w:r>
+              <w:rPr>
+                <w:rFonts w:ascii="Calibri" w:eastAsia="Times New Roman" w:hAnsi="Calibri" w:cs="Times New Roman"/>
+                <w:color w:val="000000"/>
+                <w:lang w:eastAsia="es-MX"/>
+              </w:rPr>
+              <w:t xml:space="preserve">Pablo </w:t>
+            </w:r>
+            <w:proofErr w:type="spellStart"/>
+            <w:r>
+              <w:rPr>
+                <w:rFonts w:ascii="Calibri" w:eastAsia="Times New Roman" w:hAnsi="Calibri" w:cs="Times New Roman"/>
+                <w:color w:val="000000"/>
+                <w:lang w:eastAsia="es-MX"/>
+              </w:rPr>
+              <w:t>Hernandez</w:t>
+            </w:r>
+            <w:proofErr w:type="spellEnd"/>
+          </w:p>
+        </w:tc>
+        <w:tc>
+          <w:tcPr>
+            <w:tcW w:w="1156" w:type="dxa"/>
+            <w:tcBorders>
+              <w:top w:val="nil"/>
+              <w:left w:val="nil"/>
+              <w:bottom w:val="single" w:sz="4" w:space="0" w:color="auto"/>
+              <w:right w:val="single" w:sz="4" w:space="0" w:color="auto"/>
+            </w:tcBorders>
+            <w:shd w:val="clear" w:color="auto" w:fill="auto"/>
+            <w:noWrap/>
+            <w:vAlign w:val="bottom"/>
+            <w:hideMark/>
+          </w:tcPr>
+          <w:p>
+            <w:pPr>
+              <w:spacing w:after="0" w:line="240" w:lineRule="auto"/>
+              <w:rPr>
+                <w:rFonts w:ascii="Calibri" w:eastAsia="Times New Roman" w:hAnsi="Calibri" w:cs="Times New Roman"/>
+                <w:color w:val="000000"/>
+                <w:lang w:eastAsia="es-MX"/>
+              </w:rPr>
+            </w:pPr>
+            <w:proofErr w:type="spellStart"/>
+            <w:r>
+              <w:rPr>
+                <w:rFonts w:ascii="Calibri" w:eastAsia="Times New Roman" w:hAnsi="Calibri" w:cs="Times New Roman"/>
+                <w:color w:val="000000"/>
+                <w:lang w:eastAsia="es-MX"/>
+              </w:rPr>
+              <w:t>Hour</w:t>
+            </w:r>
+            <w:proofErr w:type="spellEnd"/>
+          </w:p>
+        </w:tc>
+        <w:tc>
+          <w:tcPr>
+            <w:tcW w:w="487" w:type="dxa"/>
+            <w:tcBorders>
+              <w:top w:val="nil"/>
+              <w:left w:val="nil"/>
+              <w:bottom w:val="single" w:sz="4" w:space="0" w:color="auto"/>
+              <w:right w:val="single" w:sz="4" w:space="0" w:color="auto"/>
+            </w:tcBorders>
+            <w:shd w:val="clear" w:color="auto" w:fill="auto"/>
+            <w:noWrap/>
+            <w:vAlign w:val="bottom"/>
+            <w:hideMark/>
+          </w:tcPr>
+          <w:p>
+            <w:pPr>
+              <w:spacing w:after="0" w:line="240" w:lineRule="auto"/>
+              <w:jc w:val="right"/>
+              <w:rPr>
+                <w:rFonts w:ascii="Calibri" w:eastAsia="Times New Roman" w:hAnsi="Calibri" w:cs="Times New Roman"/>
+                <w:color w:val="000000"/>
+                <w:lang w:eastAsia="es-MX"/>
+              </w:rPr>
+            </w:pPr>
+            <w:r>
+              <w:rPr>
+                <w:rFonts w:ascii="Calibri" w:eastAsia="Times New Roman" w:hAnsi="Calibri" w:cs="Times New Roman"/>
+                <w:color w:val="000000"/>
+                <w:lang w:eastAsia="es-MX"/>
+              </w:rPr>
+              <w:t>7</w:t>
+            </w:r>
+          </w:p>
+        </w:tc>
+        <w:tc>
+          <w:tcPr>
+            <w:tcW w:w="1408" w:type="dxa"/>
+            <w:tcBorders>
+              <w:top w:val="nil"/>
+              <w:left w:val="nil"/>
+              <w:bottom w:val="single" w:sz="4" w:space="0" w:color="auto"/>
+              <w:right w:val="single" w:sz="4" w:space="0" w:color="auto"/>
+            </w:tcBorders>
+            <w:shd w:val="clear" w:color="auto" w:fill="auto"/>
+            <w:noWrap/>
+            <w:vAlign w:val="bottom"/>
+            <w:hideMark/>
+          </w:tcPr>
+          <w:p>
+            <w:pPr>
+              <w:spacing w:after="0" w:line="240" w:lineRule="auto"/>
+              <w:rPr>
+                <w:rFonts w:ascii="Calibri" w:eastAsia="Times New Roman" w:hAnsi="Calibri" w:cs="Times New Roman"/>
+                <w:color w:val="000000"/>
+                <w:lang w:eastAsia="es-MX"/>
+              </w:rPr>
+            </w:pPr>
+            <w:r>
+              <w:rPr>
+                <w:rFonts w:ascii="Calibri" w:eastAsia="Times New Roman" w:hAnsi="Calibri" w:cs="Times New Roman"/>
+                <w:color w:val="000000"/>
+                <w:lang w:eastAsia="es-MX"/>
+              </w:rPr>
+              <w:t xml:space="preserve"> Q         70.00 </w:t>
+            </w:r>
+          </w:p>
+        </w:tc>
+        <w:tc>
+          <w:tcPr>
+            <w:tcW w:w="1394" w:type="dxa"/>
+            <w:tcBorders>
+              <w:top w:val="nil"/>
+              <w:left w:val="nil"/>
+              <w:bottom w:val="single" w:sz="4" w:space="0" w:color="auto"/>
+              <w:right w:val="single" w:sz="4" w:space="0" w:color="auto"/>
+            </w:tcBorders>
+            <w:shd w:val="clear" w:color="auto" w:fill="auto"/>
+            <w:noWrap/>
+            <w:vAlign w:val="bottom"/>
+            <w:hideMark/>
+          </w:tcPr>
+          <w:p>
+            <w:pPr>
+              <w:spacing w:after="0" w:line="240" w:lineRule="auto"/>
+              <w:rPr>
+                <w:rFonts w:ascii="Calibri" w:eastAsia="Times New Roman" w:hAnsi="Calibri" w:cs="Times New Roman"/>
+                <w:color w:val="000000"/>
+                <w:lang w:eastAsia="es-MX"/>
+              </w:rPr>
+            </w:pPr>
+            <w:r>
+              <w:rPr>
+                <w:rFonts w:ascii="Calibri" w:eastAsia="Times New Roman" w:hAnsi="Calibri" w:cs="Times New Roman"/>
+                <w:color w:val="000000"/>
+                <w:lang w:eastAsia="es-MX"/>
+              </w:rPr>
+              <w:t xml:space="preserve"> Q      490.00 </w:t>
+            </w:r>
+          </w:p>
+        </w:tc>
+      </w:tr>
+      <w:tr>
+        <w:trPr>
+          <w:trHeight w:val="300"/>
+        </w:trPr>
+        <w:tc>
+          <w:tcPr>
+            <w:tcW w:w="3456" w:type="dxa"/>
+            <w:tcBorders>
+              <w:top w:val="nil"/>
+              <w:left w:val="single" w:sz="4" w:space="0" w:color="auto"/>
+              <w:bottom w:val="single" w:sz="4" w:space="0" w:color="auto"/>
+              <w:right w:val="single" w:sz="4" w:space="0" w:color="auto"/>
+            </w:tcBorders>
+            <w:shd w:val="clear" w:color="auto" w:fill="auto"/>
+            <w:noWrap/>
+            <w:vAlign w:val="bottom"/>
+            <w:hideMark/>
+          </w:tcPr>
+          <w:p>
+            <w:pPr>
+              <w:spacing w:after="0" w:line="240" w:lineRule="auto"/>
+              <w:rPr>
+                <w:rFonts w:ascii="Calibri" w:eastAsia="Times New Roman" w:hAnsi="Calibri" w:cs="Times New Roman"/>
+                <w:color w:val="000000"/>
+                <w:lang w:eastAsia="es-MX"/>
+              </w:rPr>
+            </w:pPr>
+            <w:r>
+              <w:rPr>
+                <w:rFonts w:ascii="Calibri" w:eastAsia="Times New Roman" w:hAnsi="Calibri" w:cs="Times New Roman"/>
+                <w:color w:val="000000"/>
+                <w:lang w:eastAsia="es-MX"/>
+              </w:rPr>
+              <w:t xml:space="preserve">Ana Lucía </w:t>
+            </w:r>
+            <w:proofErr w:type="spellStart"/>
+            <w:r>
+              <w:rPr>
+                <w:rFonts w:ascii="Calibri" w:eastAsia="Times New Roman" w:hAnsi="Calibri" w:cs="Times New Roman"/>
+                <w:color w:val="000000"/>
+                <w:lang w:eastAsia="es-MX"/>
+              </w:rPr>
+              <w:t>Mendizabal</w:t>
+            </w:r>
+            <w:proofErr w:type="spellEnd"/>
+          </w:p>
+        </w:tc>
+        <w:tc>
+          <w:tcPr>
+            <w:tcW w:w="1156" w:type="dxa"/>
+            <w:tcBorders>
+              <w:top w:val="nil"/>
+              <w:left w:val="nil"/>
+              <w:bottom w:val="single" w:sz="4" w:space="0" w:color="auto"/>
+              <w:right w:val="single" w:sz="4" w:space="0" w:color="auto"/>
+            </w:tcBorders>
+            <w:shd w:val="clear" w:color="auto" w:fill="auto"/>
+            <w:noWrap/>
+            <w:vAlign w:val="bottom"/>
+            <w:hideMark/>
+          </w:tcPr>
+          <w:p>
+            <w:pPr>
+              <w:spacing w:after="0" w:line="240" w:lineRule="auto"/>
+              <w:rPr>
+                <w:rFonts w:ascii="Calibri" w:eastAsia="Times New Roman" w:hAnsi="Calibri" w:cs="Times New Roman"/>
+                <w:color w:val="000000"/>
+                <w:lang w:eastAsia="es-MX"/>
+              </w:rPr>
+            </w:pPr>
+            <w:proofErr w:type="spellStart"/>
+            <w:r>
+              <w:rPr>
+                <w:rFonts w:ascii="Calibri" w:eastAsia="Times New Roman" w:hAnsi="Calibri" w:cs="Times New Roman"/>
+                <w:color w:val="000000"/>
+                <w:lang w:eastAsia="es-MX"/>
+              </w:rPr>
+              <w:t>Hour</w:t>
+            </w:r>
+            <w:proofErr w:type="spellEnd"/>
+          </w:p>
+        </w:tc>
+        <w:tc>
+          <w:tcPr>
+            <w:tcW w:w="487" w:type="dxa"/>
+            <w:tcBorders>
+              <w:top w:val="nil"/>
+              <w:left w:val="nil"/>
+              <w:bottom w:val="single" w:sz="4" w:space="0" w:color="auto"/>
+              <w:right w:val="single" w:sz="4" w:space="0" w:color="auto"/>
+            </w:tcBorders>
+            <w:shd w:val="clear" w:color="auto" w:fill="auto"/>
+            <w:noWrap/>
+            <w:vAlign w:val="bottom"/>
+            <w:hideMark/>
+          </w:tcPr>
+          <w:p>
+            <w:pPr>
+              <w:spacing w:after="0" w:line="240" w:lineRule="auto"/>
+              <w:jc w:val="right"/>
+              <w:rPr>
+                <w:rFonts w:ascii="Calibri" w:eastAsia="Times New Roman" w:hAnsi="Calibri" w:cs="Times New Roman"/>
+                <w:color w:val="000000"/>
+                <w:lang w:eastAsia="es-MX"/>
+              </w:rPr>
+            </w:pPr>
+            <w:r>
+              <w:rPr>
+                <w:rFonts w:ascii="Calibri" w:eastAsia="Times New Roman" w:hAnsi="Calibri" w:cs="Times New Roman"/>
+                <w:color w:val="000000"/>
+                <w:lang w:eastAsia="es-MX"/>
+              </w:rPr>
+              <w:t>6</w:t>
+            </w:r>
+          </w:p>
+        </w:tc>
+        <w:tc>
+          <w:tcPr>
+            <w:tcW w:w="1408" w:type="dxa"/>
+            <w:tcBorders>
+              <w:top w:val="nil"/>
+              <w:left w:val="nil"/>
+              <w:bottom w:val="single" w:sz="4" w:space="0" w:color="auto"/>
+              <w:right w:val="single" w:sz="4" w:space="0" w:color="auto"/>
+            </w:tcBorders>
+            <w:shd w:val="clear" w:color="auto" w:fill="auto"/>
+            <w:noWrap/>
+            <w:vAlign w:val="bottom"/>
+            <w:hideMark/>
+          </w:tcPr>
+          <w:p>
+            <w:pPr>
+              <w:spacing w:after="0" w:line="240" w:lineRule="auto"/>
+              <w:rPr>
+                <w:rFonts w:ascii="Calibri" w:eastAsia="Times New Roman" w:hAnsi="Calibri" w:cs="Times New Roman"/>
+                <w:color w:val="000000"/>
+                <w:lang w:eastAsia="es-MX"/>
+              </w:rPr>
+            </w:pPr>
+            <w:r>
+              <w:rPr>
+                <w:rFonts w:ascii="Calibri" w:eastAsia="Times New Roman" w:hAnsi="Calibri" w:cs="Times New Roman"/>
+                <w:color w:val="000000"/>
+                <w:lang w:eastAsia="es-MX"/>
+              </w:rPr>
+              <w:t xml:space="preserve"> Q         70.00 </w:t>
+            </w:r>
+          </w:p>
+        </w:tc>
+        <w:tc>
+          <w:tcPr>
+            <w:tcW w:w="1394" w:type="dxa"/>
+            <w:tcBorders>
+              <w:top w:val="nil"/>
+              <w:left w:val="nil"/>
+              <w:bottom w:val="single" w:sz="4" w:space="0" w:color="auto"/>
+              <w:right w:val="single" w:sz="4" w:space="0" w:color="auto"/>
+            </w:tcBorders>
+            <w:shd w:val="clear" w:color="auto" w:fill="auto"/>
+            <w:noWrap/>
+            <w:vAlign w:val="bottom"/>
+            <w:hideMark/>
+          </w:tcPr>
+          <w:p>
+            <w:pPr>
+              <w:spacing w:after="0" w:line="240" w:lineRule="auto"/>
+              <w:rPr>
+                <w:rFonts w:ascii="Calibri" w:eastAsia="Times New Roman" w:hAnsi="Calibri" w:cs="Times New Roman"/>
+                <w:color w:val="000000"/>
+                <w:lang w:eastAsia="es-MX"/>
+              </w:rPr>
+            </w:pPr>
+            <w:r>
+              <w:rPr>
+                <w:rFonts w:ascii="Calibri" w:eastAsia="Times New Roman" w:hAnsi="Calibri" w:cs="Times New Roman"/>
+                <w:color w:val="000000"/>
+                <w:lang w:eastAsia="es-MX"/>
+              </w:rPr>
+              <w:t xml:space="preserve"> Q      420.00 </w:t>
+            </w:r>
+          </w:p>
+        </w:tc>
+      </w:tr>
+      <w:tr>
+        <w:trPr>
+          <w:trHeight w:val="300"/>
+        </w:trPr>
+        <w:tc>
+          <w:tcPr>
+            <w:tcW w:w="3456" w:type="dxa"/>
+            <w:tcBorders>
+              <w:top w:val="nil"/>
+              <w:left w:val="single" w:sz="4" w:space="0" w:color="auto"/>
+              <w:bottom w:val="single" w:sz="4" w:space="0" w:color="auto"/>
+              <w:right w:val="single" w:sz="4" w:space="0" w:color="auto"/>
+            </w:tcBorders>
+            <w:shd w:val="clear" w:color="auto" w:fill="auto"/>
+            <w:noWrap/>
+            <w:vAlign w:val="bottom"/>
+            <w:hideMark/>
+          </w:tcPr>
+          <w:p>
+            <w:pPr>
+              <w:spacing w:after="0" w:line="240" w:lineRule="auto"/>
+              <w:rPr>
+                <w:rFonts w:ascii="Calibri" w:eastAsia="Times New Roman" w:hAnsi="Calibri" w:cs="Times New Roman"/>
+                <w:color w:val="000000"/>
+                <w:lang w:eastAsia="es-MX"/>
+              </w:rPr>
+            </w:pPr>
+            <w:proofErr w:type="spellStart"/>
+            <w:r>
+              <w:rPr>
+                <w:rFonts w:ascii="Calibri" w:eastAsia="Times New Roman" w:hAnsi="Calibri" w:cs="Times New Roman"/>
+                <w:color w:val="000000"/>
+                <w:lang w:eastAsia="es-MX"/>
+              </w:rPr>
+              <w:t>Jose</w:t>
+            </w:r>
+            <w:proofErr w:type="spellEnd"/>
+            <w:r>
+              <w:rPr>
+                <w:rFonts w:ascii="Calibri" w:eastAsia="Times New Roman" w:hAnsi="Calibri" w:cs="Times New Roman"/>
+                <w:color w:val="000000"/>
+                <w:lang w:eastAsia="es-MX"/>
+              </w:rPr>
+              <w:t xml:space="preserve"> Aquino</w:t>
+            </w:r>
+          </w:p>
+        </w:tc>
+        <w:tc>
+          <w:tcPr>
+            <w:tcW w:w="1156" w:type="dxa"/>
+            <w:tcBorders>
+              <w:top w:val="nil"/>
+              <w:left w:val="nil"/>
+              <w:bottom w:val="single" w:sz="4" w:space="0" w:color="auto"/>
+              <w:right w:val="single" w:sz="4" w:space="0" w:color="auto"/>
+            </w:tcBorders>
+            <w:shd w:val="clear" w:color="auto" w:fill="auto"/>
+            <w:noWrap/>
+            <w:vAlign w:val="bottom"/>
+            <w:hideMark/>
+          </w:tcPr>
+          <w:p>
+            <w:pPr>
+              <w:spacing w:after="0" w:line="240" w:lineRule="auto"/>
+              <w:rPr>
+                <w:rFonts w:ascii="Calibri" w:eastAsia="Times New Roman" w:hAnsi="Calibri" w:cs="Times New Roman"/>
+                <w:color w:val="000000"/>
+                <w:lang w:eastAsia="es-MX"/>
+              </w:rPr>
+            </w:pPr>
+            <w:proofErr w:type="spellStart"/>
+            <w:r>
+              <w:rPr>
+                <w:rFonts w:ascii="Calibri" w:eastAsia="Times New Roman" w:hAnsi="Calibri" w:cs="Times New Roman"/>
+                <w:color w:val="000000"/>
+                <w:lang w:eastAsia="es-MX"/>
+              </w:rPr>
+              <w:t>Hour</w:t>
+            </w:r>
+            <w:proofErr w:type="spellEnd"/>
+          </w:p>
+        </w:tc>
+        <w:tc>
+          <w:tcPr>
+            <w:tcW w:w="487" w:type="dxa"/>
+            <w:tcBorders>
+              <w:top w:val="nil"/>
+              <w:left w:val="nil"/>
+              <w:bottom w:val="single" w:sz="4" w:space="0" w:color="auto"/>
+              <w:right w:val="single" w:sz="4" w:space="0" w:color="auto"/>
+            </w:tcBorders>
+            <w:shd w:val="clear" w:color="auto" w:fill="auto"/>
+            <w:noWrap/>
+            <w:vAlign w:val="bottom"/>
+            <w:hideMark/>
+          </w:tcPr>
+          <w:p>
+            <w:pPr>
+              <w:spacing w:after="0" w:line="240" w:lineRule="auto"/>
+              <w:jc w:val="right"/>
+              <w:rPr>
+                <w:rFonts w:ascii="Calibri" w:eastAsia="Times New Roman" w:hAnsi="Calibri" w:cs="Times New Roman"/>
+                <w:color w:val="000000"/>
+                <w:lang w:eastAsia="es-MX"/>
+              </w:rPr>
+            </w:pPr>
+            <w:r>
+              <w:rPr>
+                <w:rFonts w:ascii="Calibri" w:eastAsia="Times New Roman" w:hAnsi="Calibri" w:cs="Times New Roman"/>
+                <w:color w:val="000000"/>
+                <w:lang w:eastAsia="es-MX"/>
+              </w:rPr>
+              <w:t>4</w:t>
+            </w:r>
+          </w:p>
+        </w:tc>
+        <w:tc>
+          <w:tcPr>
+            <w:tcW w:w="1408" w:type="dxa"/>
+            <w:tcBorders>
+              <w:top w:val="nil"/>
+              <w:left w:val="nil"/>
+              <w:bottom w:val="single" w:sz="4" w:space="0" w:color="auto"/>
+              <w:right w:val="single" w:sz="4" w:space="0" w:color="auto"/>
+            </w:tcBorders>
+            <w:shd w:val="clear" w:color="auto" w:fill="auto"/>
+            <w:noWrap/>
+            <w:vAlign w:val="bottom"/>
+            <w:hideMark/>
+          </w:tcPr>
+          <w:p>
+            <w:pPr>
+              <w:spacing w:after="0" w:line="240" w:lineRule="auto"/>
+              <w:rPr>
+                <w:rFonts w:ascii="Calibri" w:eastAsia="Times New Roman" w:hAnsi="Calibri" w:cs="Times New Roman"/>
+                <w:color w:val="000000"/>
+                <w:lang w:eastAsia="es-MX"/>
+              </w:rPr>
+            </w:pPr>
+            <w:r>
+              <w:rPr>
+                <w:rFonts w:ascii="Calibri" w:eastAsia="Times New Roman" w:hAnsi="Calibri" w:cs="Times New Roman"/>
+                <w:color w:val="000000"/>
+                <w:lang w:eastAsia="es-MX"/>
+              </w:rPr>
+              <w:t xml:space="preserve"> Q         70.00 </w:t>
+            </w:r>
+          </w:p>
+        </w:tc>
+        <w:tc>
+          <w:tcPr>
+            <w:tcW w:w="1394" w:type="dxa"/>
+            <w:tcBorders>
+              <w:top w:val="nil"/>
+              <w:left w:val="nil"/>
+              <w:bottom w:val="single" w:sz="4" w:space="0" w:color="auto"/>
+              <w:right w:val="single" w:sz="4" w:space="0" w:color="auto"/>
+            </w:tcBorders>
+            <w:shd w:val="clear" w:color="auto" w:fill="auto"/>
+            <w:noWrap/>
+            <w:vAlign w:val="bottom"/>
+            <w:hideMark/>
+          </w:tcPr>
+          <w:p>
+            <w:pPr>
+              <w:spacing w:after="0" w:line="240" w:lineRule="auto"/>
+              <w:rPr>
+                <w:rFonts w:ascii="Calibri" w:eastAsia="Times New Roman" w:hAnsi="Calibri" w:cs="Times New Roman"/>
+                <w:color w:val="000000"/>
+                <w:lang w:eastAsia="es-MX"/>
+              </w:rPr>
+            </w:pPr>
+            <w:r>
+              <w:rPr>
+                <w:rFonts w:ascii="Calibri" w:eastAsia="Times New Roman" w:hAnsi="Calibri" w:cs="Times New Roman"/>
+                <w:color w:val="000000"/>
+                <w:lang w:eastAsia="es-MX"/>
+              </w:rPr>
+              <w:t xml:space="preserve"> Q      280.00 </w:t>
+            </w:r>
+          </w:p>
+        </w:tc>
+      </w:tr>
+      <w:tr>
+        <w:trPr>
+          <w:trHeight w:val="300"/>
+        </w:trPr>
+        <w:tc>
+          <w:tcPr>
+            <w:tcW w:w="3456" w:type="dxa"/>
+            <w:tcBorders>
+              <w:top w:val="nil"/>
+              <w:left w:val="single" w:sz="4" w:space="0" w:color="auto"/>
+              <w:bottom w:val="single" w:sz="4" w:space="0" w:color="auto"/>
+              <w:right w:val="single" w:sz="4" w:space="0" w:color="auto"/>
+            </w:tcBorders>
+            <w:shd w:val="clear" w:color="auto" w:fill="auto"/>
+            <w:noWrap/>
+            <w:vAlign w:val="bottom"/>
+            <w:hideMark/>
+          </w:tcPr>
+          <w:p>
+            <w:pPr>
+              <w:spacing w:after="0" w:line="240" w:lineRule="auto"/>
+              <w:rPr>
+                <w:rFonts w:ascii="Calibri" w:eastAsia="Times New Roman" w:hAnsi="Calibri" w:cs="Times New Roman"/>
+                <w:color w:val="000000"/>
+                <w:lang w:eastAsia="es-MX"/>
+              </w:rPr>
+            </w:pPr>
+            <w:r>
+              <w:rPr>
+                <w:rFonts w:ascii="Calibri" w:eastAsia="Times New Roman" w:hAnsi="Calibri" w:cs="Times New Roman"/>
+                <w:color w:val="000000"/>
+                <w:lang w:eastAsia="es-MX"/>
+              </w:rPr>
+              <w:t>Francisco Cruz</w:t>
+            </w:r>
+          </w:p>
+        </w:tc>
+        <w:tc>
+          <w:tcPr>
+            <w:tcW w:w="1156" w:type="dxa"/>
+            <w:tcBorders>
+              <w:top w:val="nil"/>
+              <w:left w:val="nil"/>
+              <w:bottom w:val="single" w:sz="4" w:space="0" w:color="auto"/>
+              <w:right w:val="single" w:sz="4" w:space="0" w:color="auto"/>
+            </w:tcBorders>
+            <w:shd w:val="clear" w:color="auto" w:fill="auto"/>
+            <w:noWrap/>
+            <w:vAlign w:val="bottom"/>
+            <w:hideMark/>
+          </w:tcPr>
+          <w:p>
+            <w:pPr>
+              <w:spacing w:after="0" w:line="240" w:lineRule="auto"/>
+              <w:rPr>
+                <w:rFonts w:ascii="Calibri" w:eastAsia="Times New Roman" w:hAnsi="Calibri" w:cs="Times New Roman"/>
+                <w:color w:val="000000"/>
+                <w:lang w:eastAsia="es-MX"/>
+              </w:rPr>
+            </w:pPr>
+            <w:proofErr w:type="spellStart"/>
+            <w:r>
+              <w:rPr>
+                <w:rFonts w:ascii="Calibri" w:eastAsia="Times New Roman" w:hAnsi="Calibri" w:cs="Times New Roman"/>
+                <w:color w:val="000000"/>
+                <w:lang w:eastAsia="es-MX"/>
+              </w:rPr>
+              <w:t>Hour</w:t>
+            </w:r>
+            <w:proofErr w:type="spellEnd"/>
+          </w:p>
+        </w:tc>
+        <w:tc>
+          <w:tcPr>
+            <w:tcW w:w="487" w:type="dxa"/>
+            <w:tcBorders>
+              <w:top w:val="nil"/>
+              <w:left w:val="nil"/>
+              <w:bottom w:val="single" w:sz="4" w:space="0" w:color="auto"/>
+              <w:right w:val="single" w:sz="4" w:space="0" w:color="auto"/>
+            </w:tcBorders>
+            <w:shd w:val="clear" w:color="auto" w:fill="auto"/>
+            <w:noWrap/>
+            <w:vAlign w:val="bottom"/>
+            <w:hideMark/>
+          </w:tcPr>
+          <w:p>
+            <w:pPr>
+              <w:spacing w:after="0" w:line="240" w:lineRule="auto"/>
+              <w:jc w:val="right"/>
+              <w:rPr>
+                <w:rFonts w:ascii="Calibri" w:eastAsia="Times New Roman" w:hAnsi="Calibri" w:cs="Times New Roman"/>
+                <w:color w:val="000000"/>
+                <w:lang w:eastAsia="es-MX"/>
+              </w:rPr>
+            </w:pPr>
+            <w:r>
+              <w:rPr>
+                <w:rFonts w:ascii="Calibri" w:eastAsia="Times New Roman" w:hAnsi="Calibri" w:cs="Times New Roman"/>
+                <w:color w:val="000000"/>
+                <w:lang w:eastAsia="es-MX"/>
+              </w:rPr>
+              <w:t>10</w:t>
+            </w:r>
+          </w:p>
+        </w:tc>
+        <w:tc>
+          <w:tcPr>
+            <w:tcW w:w="1408" w:type="dxa"/>
+            <w:tcBorders>
+              <w:top w:val="nil"/>
+              <w:left w:val="nil"/>
+              <w:bottom w:val="single" w:sz="4" w:space="0" w:color="auto"/>
+              <w:right w:val="single" w:sz="4" w:space="0" w:color="auto"/>
+            </w:tcBorders>
+            <w:shd w:val="clear" w:color="auto" w:fill="auto"/>
+            <w:noWrap/>
+            <w:vAlign w:val="bottom"/>
+            <w:hideMark/>
+          </w:tcPr>
+          <w:p>
+            <w:pPr>
+              <w:spacing w:after="0" w:line="240" w:lineRule="auto"/>
+              <w:rPr>
+                <w:rFonts w:ascii="Calibri" w:eastAsia="Times New Roman" w:hAnsi="Calibri" w:cs="Times New Roman"/>
+                <w:color w:val="000000"/>
+                <w:lang w:eastAsia="es-MX"/>
+              </w:rPr>
+            </w:pPr>
+            <w:r>
+              <w:rPr>
+                <w:rFonts w:ascii="Calibri" w:eastAsia="Times New Roman" w:hAnsi="Calibri" w:cs="Times New Roman"/>
+                <w:color w:val="000000"/>
+                <w:lang w:eastAsia="es-MX"/>
+              </w:rPr>
+              <w:t xml:space="preserve"> Q         70.00 </w:t>
+            </w:r>
+          </w:p>
+        </w:tc>
+        <w:tc>
+          <w:tcPr>
+            <w:tcW w:w="1394" w:type="dxa"/>
+            <w:tcBorders>
+              <w:top w:val="nil"/>
+              <w:left w:val="nil"/>
+              <w:bottom w:val="single" w:sz="4" w:space="0" w:color="auto"/>
+              <w:right w:val="single" w:sz="4" w:space="0" w:color="auto"/>
+            </w:tcBorders>
+            <w:shd w:val="clear" w:color="auto" w:fill="auto"/>
+            <w:noWrap/>
+            <w:vAlign w:val="bottom"/>
+            <w:hideMark/>
+          </w:tcPr>
+          <w:p>
+            <w:pPr>
+              <w:spacing w:after="0" w:line="240" w:lineRule="auto"/>
+              <w:rPr>
+                <w:rFonts w:ascii="Calibri" w:eastAsia="Times New Roman" w:hAnsi="Calibri" w:cs="Times New Roman"/>
+                <w:color w:val="000000"/>
+                <w:lang w:eastAsia="es-MX"/>
+              </w:rPr>
+            </w:pPr>
+            <w:r>
+              <w:rPr>
+                <w:rFonts w:ascii="Calibri" w:eastAsia="Times New Roman" w:hAnsi="Calibri" w:cs="Times New Roman"/>
+                <w:color w:val="000000"/>
+                <w:lang w:eastAsia="es-MX"/>
+              </w:rPr>
+              <w:t xml:space="preserve"> Q      700.00 </w:t>
+            </w:r>
+          </w:p>
+        </w:tc>
+      </w:tr>
+      <w:tr>
+        <w:trPr>
+          <w:trHeight w:val="300"/>
+        </w:trPr>
+        <w:tc>
+          <w:tcPr>
+            <w:tcW w:w="3456" w:type="dxa"/>
+            <w:tcBorders>
+              <w:top w:val="nil"/>
+              <w:left w:val="single" w:sz="4" w:space="0" w:color="auto"/>
+              <w:bottom w:val="single" w:sz="4" w:space="0" w:color="auto"/>
+              <w:right w:val="single" w:sz="4" w:space="0" w:color="auto"/>
+            </w:tcBorders>
+            <w:shd w:val="clear" w:color="auto" w:fill="auto"/>
+            <w:noWrap/>
+            <w:vAlign w:val="bottom"/>
+            <w:hideMark/>
+          </w:tcPr>
+          <w:p>
+            <w:pPr>
+              <w:spacing w:after="0" w:line="240" w:lineRule="auto"/>
+              <w:rPr>
+                <w:rFonts w:ascii="Calibri" w:eastAsia="Times New Roman" w:hAnsi="Calibri" w:cs="Times New Roman"/>
+                <w:color w:val="000000"/>
+                <w:lang w:eastAsia="es-MX"/>
+              </w:rPr>
+            </w:pPr>
+            <w:r>
+              <w:rPr>
+                <w:rFonts w:ascii="Calibri" w:eastAsia="Times New Roman" w:hAnsi="Calibri" w:cs="Times New Roman"/>
+                <w:color w:val="000000"/>
+                <w:lang w:eastAsia="es-MX"/>
+              </w:rPr>
+              <w:t>Christian Vallejo</w:t>
+            </w:r>
+          </w:p>
+        </w:tc>
+        <w:tc>
+          <w:tcPr>
+            <w:tcW w:w="1156" w:type="dxa"/>
+            <w:tcBorders>
+              <w:top w:val="nil"/>
+              <w:left w:val="nil"/>
+              <w:bottom w:val="single" w:sz="4" w:space="0" w:color="auto"/>
+              <w:right w:val="single" w:sz="4" w:space="0" w:color="auto"/>
+            </w:tcBorders>
+            <w:shd w:val="clear" w:color="auto" w:fill="auto"/>
+            <w:noWrap/>
+            <w:vAlign w:val="bottom"/>
+            <w:hideMark/>
+          </w:tcPr>
+          <w:p>
+            <w:pPr>
+              <w:spacing w:after="0" w:line="240" w:lineRule="auto"/>
+              <w:rPr>
+                <w:rFonts w:ascii="Calibri" w:eastAsia="Times New Roman" w:hAnsi="Calibri" w:cs="Times New Roman"/>
+                <w:color w:val="000000"/>
+                <w:lang w:eastAsia="es-MX"/>
+              </w:rPr>
+            </w:pPr>
+            <w:proofErr w:type="spellStart"/>
+            <w:r>
+              <w:rPr>
+                <w:rFonts w:ascii="Calibri" w:eastAsia="Times New Roman" w:hAnsi="Calibri" w:cs="Times New Roman"/>
+                <w:color w:val="000000"/>
+                <w:lang w:eastAsia="es-MX"/>
+              </w:rPr>
+              <w:t>Hour</w:t>
+            </w:r>
+            <w:proofErr w:type="spellEnd"/>
+          </w:p>
+        </w:tc>
+        <w:tc>
+          <w:tcPr>
+            <w:tcW w:w="487" w:type="dxa"/>
+            <w:tcBorders>
+              <w:top w:val="nil"/>
+              <w:left w:val="nil"/>
+              <w:bottom w:val="single" w:sz="4" w:space="0" w:color="auto"/>
+              <w:right w:val="single" w:sz="4" w:space="0" w:color="auto"/>
+            </w:tcBorders>
+            <w:shd w:val="clear" w:color="auto" w:fill="auto"/>
+            <w:noWrap/>
+            <w:vAlign w:val="bottom"/>
+            <w:hideMark/>
+          </w:tcPr>
+          <w:p>
+            <w:pPr>
+              <w:spacing w:after="0" w:line="240" w:lineRule="auto"/>
+              <w:jc w:val="right"/>
+              <w:rPr>
+                <w:rFonts w:ascii="Calibri" w:eastAsia="Times New Roman" w:hAnsi="Calibri" w:cs="Times New Roman"/>
+                <w:color w:val="000000"/>
+                <w:lang w:eastAsia="es-MX"/>
+              </w:rPr>
+            </w:pPr>
+            <w:r>
+              <w:rPr>
+                <w:rFonts w:ascii="Calibri" w:eastAsia="Times New Roman" w:hAnsi="Calibri" w:cs="Times New Roman"/>
+                <w:color w:val="000000"/>
+                <w:lang w:eastAsia="es-MX"/>
+              </w:rPr>
+              <w:t>18</w:t>
+            </w:r>
+          </w:p>
+        </w:tc>
+        <w:tc>
+          <w:tcPr>
+            <w:tcW w:w="1408" w:type="dxa"/>
+            <w:tcBorders>
+              <w:top w:val="nil"/>
+              <w:left w:val="nil"/>
+              <w:bottom w:val="single" w:sz="4" w:space="0" w:color="auto"/>
+              <w:right w:val="single" w:sz="4" w:space="0" w:color="auto"/>
+            </w:tcBorders>
+            <w:shd w:val="clear" w:color="auto" w:fill="auto"/>
+            <w:noWrap/>
+            <w:vAlign w:val="bottom"/>
+            <w:hideMark/>
+          </w:tcPr>
+          <w:p>
+            <w:pPr>
+              <w:spacing w:after="0" w:line="240" w:lineRule="auto"/>
+              <w:rPr>
+                <w:rFonts w:ascii="Calibri" w:eastAsia="Times New Roman" w:hAnsi="Calibri" w:cs="Times New Roman"/>
+                <w:color w:val="000000"/>
+                <w:lang w:eastAsia="es-MX"/>
+              </w:rPr>
+            </w:pPr>
+            <w:r>
+              <w:rPr>
+                <w:rFonts w:ascii="Calibri" w:eastAsia="Times New Roman" w:hAnsi="Calibri" w:cs="Times New Roman"/>
+                <w:color w:val="000000"/>
+                <w:lang w:eastAsia="es-MX"/>
+              </w:rPr>
+              <w:t xml:space="preserve"> Q         70.00 </w:t>
+            </w:r>
+          </w:p>
+        </w:tc>
+        <w:tc>
+          <w:tcPr>
+            <w:tcW w:w="1394" w:type="dxa"/>
+            <w:tcBorders>
+              <w:top w:val="nil"/>
+              <w:left w:val="nil"/>
+              <w:bottom w:val="single" w:sz="4" w:space="0" w:color="auto"/>
+              <w:right w:val="single" w:sz="4" w:space="0" w:color="auto"/>
+            </w:tcBorders>
+            <w:shd w:val="clear" w:color="auto" w:fill="auto"/>
+            <w:noWrap/>
+            <w:vAlign w:val="bottom"/>
+            <w:hideMark/>
+          </w:tcPr>
+          <w:p>
+            <w:pPr>
+              <w:spacing w:after="0" w:line="240" w:lineRule="auto"/>
+              <w:rPr>
+                <w:rFonts w:ascii="Calibri" w:eastAsia="Times New Roman" w:hAnsi="Calibri" w:cs="Times New Roman"/>
+                <w:color w:val="000000"/>
+                <w:lang w:eastAsia="es-MX"/>
+              </w:rPr>
+            </w:pPr>
+            <w:r>
+              <w:rPr>
+                <w:rFonts w:ascii="Calibri" w:eastAsia="Times New Roman" w:hAnsi="Calibri" w:cs="Times New Roman"/>
+                <w:color w:val="000000"/>
+                <w:lang w:eastAsia="es-MX"/>
+              </w:rPr>
+              <w:t xml:space="preserve"> Q   1,260.00 </w:t>
+            </w:r>
+          </w:p>
+        </w:tc>
+      </w:tr>
+      <w:tr>
+        <w:trPr>
+          <w:trHeight w:val="300"/>
+        </w:trPr>
+        <w:tc>
+          <w:tcPr>
+            <w:tcW w:w="6507" w:type="dxa"/>
+            <w:gridSpan w:val="4"/>
+            <w:tcBorders>
+              <w:top w:val="single" w:sz="4" w:space="0" w:color="auto"/>
+              <w:left w:val="single" w:sz="4" w:space="0" w:color="auto"/>
+              <w:bottom w:val="single" w:sz="4" w:space="0" w:color="auto"/>
+              <w:right w:val="single" w:sz="4" w:space="0" w:color="auto"/>
+            </w:tcBorders>
+            <w:shd w:val="clear" w:color="000000" w:fill="DBEEF3"/>
+            <w:noWrap/>
+            <w:vAlign w:val="bottom"/>
+            <w:hideMark/>
+          </w:tcPr>
+          <w:p>
+            <w:pPr>
+              <w:spacing w:after="0" w:line="240" w:lineRule="auto"/>
+              <w:jc w:val="center"/>
+              <w:rPr>
+                <w:rFonts w:ascii="Calibri" w:eastAsia="Times New Roman" w:hAnsi="Calibri" w:cs="Times New Roman"/>
+                <w:color w:val="000000"/>
+                <w:lang w:eastAsia="es-MX"/>
+              </w:rPr>
+            </w:pPr>
+            <w:r>
+              <w:rPr>
+                <w:rFonts w:ascii="Calibri" w:eastAsia="Times New Roman" w:hAnsi="Calibri" w:cs="Times New Roman"/>
+                <w:color w:val="000000"/>
+                <w:lang w:eastAsia="es-MX"/>
+              </w:rPr>
+              <w:t>Total</w:t>
+            </w:r>
+          </w:p>
+        </w:tc>
+        <w:tc>
+          <w:tcPr>
+            <w:tcW w:w="1394" w:type="dxa"/>
+            <w:tcBorders>
+              <w:top w:val="nil"/>
+              <w:left w:val="nil"/>
+              <w:bottom w:val="single" w:sz="4" w:space="0" w:color="auto"/>
+              <w:right w:val="single" w:sz="4" w:space="0" w:color="auto"/>
+            </w:tcBorders>
+            <w:shd w:val="clear" w:color="auto" w:fill="auto"/>
+            <w:noWrap/>
+            <w:vAlign w:val="bottom"/>
+            <w:hideMark/>
+          </w:tcPr>
+          <w:p>
+            <w:pPr>
+              <w:spacing w:after="0" w:line="240" w:lineRule="auto"/>
+              <w:rPr>
+                <w:rFonts w:ascii="Calibri" w:eastAsia="Times New Roman" w:hAnsi="Calibri" w:cs="Times New Roman"/>
+                <w:color w:val="000000"/>
+                <w:lang w:eastAsia="es-MX"/>
+              </w:rPr>
+            </w:pPr>
+            <w:r>
+              <w:rPr>
+                <w:rFonts w:ascii="Calibri" w:eastAsia="Times New Roman" w:hAnsi="Calibri" w:cs="Times New Roman"/>
+                <w:color w:val="000000"/>
+                <w:lang w:eastAsia="es-MX"/>
+              </w:rPr>
+              <w:t xml:space="preserve"> Q   3,150.00 </w:t>
+            </w:r>
+          </w:p>
+        </w:tc>
+      </w:tr>
+      <w:tr>
+        <w:trPr>
+          <w:trHeight w:val="300"/>
+        </w:trPr>
+        <w:tc>
+          <w:tcPr>
+            <w:tcW w:w="6507" w:type="dxa"/>
+            <w:gridSpan w:val="4"/>
+            <w:vMerge w:val="restart"/>
+            <w:tcBorders>
+              <w:top w:val="single" w:sz="4" w:space="0" w:color="auto"/>
+              <w:left w:val="single" w:sz="4" w:space="0" w:color="auto"/>
+              <w:bottom w:val="single" w:sz="4" w:space="0" w:color="000000"/>
+              <w:right w:val="single" w:sz="4" w:space="0" w:color="000000"/>
+            </w:tcBorders>
+            <w:shd w:val="clear" w:color="000000" w:fill="B6DDE8"/>
+            <w:noWrap/>
+            <w:vAlign w:val="bottom"/>
+            <w:hideMark/>
+          </w:tcPr>
+          <w:p>
+            <w:pPr>
+              <w:spacing w:after="0" w:line="240" w:lineRule="auto"/>
+              <w:jc w:val="center"/>
+              <w:rPr>
+                <w:rFonts w:ascii="Calibri" w:eastAsia="Times New Roman" w:hAnsi="Calibri" w:cs="Times New Roman"/>
+                <w:color w:val="000000"/>
+                <w:lang w:eastAsia="es-MX"/>
+              </w:rPr>
+            </w:pPr>
+            <w:r>
+              <w:rPr>
+                <w:rFonts w:ascii="Calibri" w:eastAsia="Times New Roman" w:hAnsi="Calibri" w:cs="Times New Roman"/>
+                <w:color w:val="000000"/>
+                <w:lang w:eastAsia="es-MX"/>
+              </w:rPr>
+              <w:t xml:space="preserve">Total </w:t>
+            </w:r>
+            <w:proofErr w:type="spellStart"/>
+            <w:r>
+              <w:rPr>
+                <w:rFonts w:ascii="Calibri" w:eastAsia="Times New Roman" w:hAnsi="Calibri" w:cs="Times New Roman"/>
+                <w:color w:val="000000"/>
+                <w:lang w:eastAsia="es-MX"/>
+              </w:rPr>
+              <w:t>Cost</w:t>
+            </w:r>
+            <w:proofErr w:type="spellEnd"/>
+          </w:p>
+        </w:tc>
+        <w:tc>
+          <w:tcPr>
+            <w:tcW w:w="1394" w:type="dxa"/>
+            <w:vMerge w:val="restart"/>
+            <w:tcBorders>
+              <w:top w:val="nil"/>
+              <w:left w:val="single" w:sz="4" w:space="0" w:color="auto"/>
+              <w:bottom w:val="single" w:sz="4" w:space="0" w:color="000000"/>
+              <w:right w:val="single" w:sz="4" w:space="0" w:color="auto"/>
+            </w:tcBorders>
+            <w:shd w:val="clear" w:color="auto" w:fill="auto"/>
+            <w:noWrap/>
+            <w:vAlign w:val="bottom"/>
+            <w:hideMark/>
+          </w:tcPr>
+          <w:p>
+            <w:pPr>
+              <w:spacing w:after="0" w:line="240" w:lineRule="auto"/>
+              <w:jc w:val="center"/>
+              <w:rPr>
+                <w:rFonts w:ascii="Calibri" w:eastAsia="Times New Roman" w:hAnsi="Calibri" w:cs="Times New Roman"/>
+                <w:b/>
+                <w:bCs/>
+                <w:color w:val="000000"/>
+                <w:lang w:eastAsia="es-MX"/>
+              </w:rPr>
+            </w:pPr>
+            <w:r>
+              <w:rPr>
+                <w:rFonts w:ascii="Calibri" w:eastAsia="Times New Roman" w:hAnsi="Calibri" w:cs="Times New Roman"/>
+                <w:b/>
+                <w:bCs/>
+                <w:color w:val="000000"/>
+                <w:lang w:eastAsia="es-MX"/>
+              </w:rPr>
+              <w:t xml:space="preserve"> Q   6,460.00 </w:t>
+            </w:r>
+          </w:p>
+        </w:tc>
+      </w:tr>
+      <w:tr>
+        <w:trPr>
+          <w:trHeight w:val="300"/>
+        </w:trPr>
+        <w:tc>
+          <w:tcPr>
+            <w:tcW w:w="6507" w:type="dxa"/>
+            <w:gridSpan w:val="4"/>
+            <w:vMerge/>
+            <w:tcBorders>
+              <w:top w:val="single" w:sz="4" w:space="0" w:color="auto"/>
+              <w:left w:val="single" w:sz="4" w:space="0" w:color="auto"/>
+              <w:bottom w:val="single" w:sz="4" w:space="0" w:color="000000"/>
+              <w:right w:val="single" w:sz="4" w:space="0" w:color="000000"/>
+            </w:tcBorders>
+            <w:vAlign w:val="center"/>
+            <w:hideMark/>
+          </w:tcPr>
+          <w:p>
+            <w:pPr>
+              <w:spacing w:after="0" w:line="240" w:lineRule="auto"/>
+              <w:rPr>
+                <w:rFonts w:ascii="Calibri" w:eastAsia="Times New Roman" w:hAnsi="Calibri" w:cs="Times New Roman"/>
+                <w:color w:val="000000"/>
+                <w:lang w:eastAsia="es-MX"/>
+              </w:rPr>
+            </w:pPr>
+          </w:p>
+        </w:tc>
+        <w:tc>
+          <w:tcPr>
+            <w:tcW w:w="1394" w:type="dxa"/>
+            <w:vMerge/>
+            <w:tcBorders>
+              <w:top w:val="nil"/>
+              <w:left w:val="single" w:sz="4" w:space="0" w:color="auto"/>
+              <w:bottom w:val="single" w:sz="4" w:space="0" w:color="000000"/>
+              <w:right w:val="single" w:sz="4" w:space="0" w:color="auto"/>
+            </w:tcBorders>
+            <w:vAlign w:val="center"/>
+            <w:hideMark/>
+          </w:tcPr>
+          <w:p>
+            <w:pPr>
+              <w:spacing w:after="0" w:line="240" w:lineRule="auto"/>
+              <w:rPr>
+                <w:rFonts w:ascii="Calibri" w:eastAsia="Times New Roman" w:hAnsi="Calibri" w:cs="Times New Roman"/>
+                <w:b/>
+                <w:bCs/>
+                <w:color w:val="000000"/>
+                <w:lang w:eastAsia="es-MX"/>
+              </w:rPr>
+            </w:pPr>
+          </w:p>
+        </w:tc>
+      </w:tr>
+    </w:tbl>
     <w:p>
       <w:pPr>
         <w:jc w:val="center"/>
@@ -982,7 +5068,7 @@
                 <w:color w:val="000000"/>
                 <w:lang w:val="en-US" w:eastAsia="es-MX"/>
               </w:rPr>
-              <w:t>Monitor Corporate  Service</w:t>
+              <w:t>Corporate  Service</w:t>
             </w:r>
             <w:r>
               <w:rPr>
@@ -993,6 +5079,16 @@
                 <w:lang w:val="en-US" w:eastAsia="es-MX"/>
               </w:rPr>
               <w:t>s</w:t>
+            </w:r>
+            <w:r>
+              <w:rPr>
+                <w:rFonts w:ascii="Calibri" w:eastAsia="Times New Roman" w:hAnsi="Calibri" w:cs="Times New Roman"/>
+                <w:b/>
+                <w:bCs/>
+                <w:color w:val="000000"/>
+                <w:lang w:val="en-US" w:eastAsia="es-MX"/>
+              </w:rPr>
+              <w:t xml:space="preserve"> Monitor</w:t>
             </w:r>
           </w:p>
         </w:tc>
@@ -2144,7 +6240,6 @@
     </w:p>
     <w:p>
       <w:pPr>
-        <w:jc w:val="center"/>
         <w:rPr>
           <w:rFonts w:ascii="Arial" w:hAnsi="Arial" w:cs="Arial"/>
           <w:sz w:val="24"/>
@@ -2157,7 +6252,122 @@
         <w:jc w:val="center"/>
         <w:rPr>
           <w:rFonts w:ascii="Arial" w:hAnsi="Arial" w:cs="Arial"/>
-          <w:sz w:val="24"/>
+          <w:b/>
+          <w:sz w:val="32"/>
+          <w:lang w:val="en-US"/>
+        </w:rPr>
+      </w:pPr>
+      <w:r>
+        <w:rPr>
+          <w:rFonts w:ascii="Arial" w:hAnsi="Arial" w:cs="Arial"/>
+          <w:b/>
+          <w:sz w:val="32"/>
+          <w:lang w:val="en-US"/>
+        </w:rPr>
+        <w:t>Market</w:t>
+      </w:r>
+      <w:r>
+        <w:rPr>
+          <w:rFonts w:ascii="Arial" w:hAnsi="Arial" w:cs="Arial"/>
+          <w:b/>
+          <w:sz w:val="32"/>
+          <w:lang w:val="en-US"/>
+        </w:rPr>
+        <w:t>:</w:t>
+      </w:r>
+    </w:p>
+    <w:p>
+      <w:pPr>
+        <w:jc w:val="center"/>
+        <w:rPr>
+          <w:rFonts w:ascii="Arial" w:hAnsi="Arial" w:cs="Arial"/>
+          <w:b/>
+          <w:sz w:val="32"/>
+          <w:lang w:val="en-US"/>
+        </w:rPr>
+      </w:pPr>
+      <w:r>
+        <w:rPr>
+          <w:rFonts w:ascii="Arial" w:hAnsi="Arial" w:cs="Arial"/>
+          <w:b/>
+          <w:sz w:val="32"/>
+          <w:lang w:val="en-US"/>
+        </w:rPr>
+        <w:t>Guatemalan Enterprise</w:t>
+      </w:r>
+    </w:p>
+    <w:p>
+      <w:pPr>
+        <w:jc w:val="center"/>
+        <w:rPr>
+          <w:rFonts w:ascii="Arial" w:hAnsi="Arial" w:cs="Arial"/>
+          <w:b/>
+          <w:sz w:val="32"/>
+          <w:lang w:val="en-US"/>
+        </w:rPr>
+      </w:pPr>
+      <w:r>
+        <w:rPr>
+          <w:rFonts w:ascii="Arial" w:hAnsi="Arial" w:cs="Arial"/>
+          <w:b/>
+          <w:sz w:val="32"/>
+          <w:lang w:val="en-US"/>
+        </w:rPr>
+        <w:t>Target Market</w:t>
+      </w:r>
+      <w:r>
+        <w:rPr>
+          <w:rFonts w:ascii="Arial" w:hAnsi="Arial" w:cs="Arial"/>
+          <w:b/>
+          <w:sz w:val="32"/>
+          <w:lang w:val="en-US"/>
+        </w:rPr>
+        <w:t>:</w:t>
+      </w:r>
+    </w:p>
+    <w:p>
+      <w:pPr>
+        <w:jc w:val="center"/>
+        <w:rPr>
+          <w:rFonts w:ascii="Arial" w:hAnsi="Arial" w:cs="Arial"/>
+          <w:sz w:val="32"/>
+          <w:lang w:val="en-US"/>
+        </w:rPr>
+      </w:pPr>
+      <w:r>
+        <w:rPr>
+          <w:rFonts w:ascii="Arial" w:hAnsi="Arial" w:cs="Arial"/>
+          <w:sz w:val="32"/>
+          <w:lang w:val="en-US"/>
+        </w:rPr>
+        <w:t xml:space="preserve">Guatemalan </w:t>
+      </w:r>
+      <w:proofErr w:type="spellStart"/>
+      <w:r>
+        <w:rPr>
+          <w:rFonts w:ascii="Arial" w:hAnsi="Arial" w:cs="Arial"/>
+          <w:sz w:val="32"/>
+          <w:lang w:val="en-US"/>
+        </w:rPr>
+        <w:t>entreprise</w:t>
+      </w:r>
+      <w:proofErr w:type="spellEnd"/>
+      <w:r>
+        <w:rPr>
+          <w:rFonts w:ascii="Arial" w:hAnsi="Arial" w:cs="Arial"/>
+          <w:sz w:val="32"/>
+          <w:lang w:val="en-US"/>
+        </w:rPr>
+        <w:t xml:space="preserve"> with a website online</w:t>
+      </w:r>
+    </w:p>
+    <w:p>
+      <w:pPr>
+        <w:jc w:val="center"/>
+        <w:rPr>
+          <w:rFonts w:ascii="Arial" w:hAnsi="Arial" w:cs="Arial"/>
+          <w:b/>
+          <w:sz w:val="32"/>
           <w:lang w:val="en-US"/>
         </w:rPr>
       </w:pPr>
@@ -2167,7 +6377,55 @@
         <w:jc w:val="center"/>
         <w:rPr>
           <w:rFonts w:ascii="Arial" w:hAnsi="Arial" w:cs="Arial"/>
-          <w:sz w:val="24"/>
+          <w:b/>
+          <w:sz w:val="32"/>
+          <w:lang w:val="en-US"/>
+        </w:rPr>
+      </w:pPr>
+      <w:r>
+        <w:rPr>
+          <w:rFonts w:ascii="Arial" w:hAnsi="Arial" w:cs="Arial"/>
+          <w:b/>
+          <w:sz w:val="32"/>
+          <w:lang w:val="en-US"/>
+        </w:rPr>
+        <w:t>Product-Service</w:t>
+      </w:r>
+      <w:r>
+        <w:rPr>
+          <w:rFonts w:ascii="Arial" w:hAnsi="Arial" w:cs="Arial"/>
+          <w:b/>
+          <w:sz w:val="32"/>
+          <w:lang w:val="en-US"/>
+        </w:rPr>
+        <w:t>:</w:t>
+      </w:r>
+    </w:p>
+    <w:p>
+      <w:pPr>
+        <w:jc w:val="center"/>
+        <w:rPr>
+          <w:rFonts w:ascii="Arial" w:hAnsi="Arial" w:cs="Arial"/>
+          <w:sz w:val="32"/>
+          <w:lang w:val="en-US"/>
+        </w:rPr>
+      </w:pPr>
+      <w:r>
+        <w:rPr>
+          <w:rFonts w:ascii="Arial" w:hAnsi="Arial" w:cs="Arial"/>
+          <w:sz w:val="32"/>
+          <w:lang w:val="en-US"/>
+        </w:rPr>
+        <w:t xml:space="preserve">Web and Mobile application </w:t>
+      </w:r>
+    </w:p>
+    <w:p>
+      <w:pPr>
+        <w:jc w:val="center"/>
+        <w:rPr>
+          <w:rFonts w:ascii="Arial" w:hAnsi="Arial" w:cs="Arial"/>
+          <w:b/>
+          <w:sz w:val="32"/>
           <w:lang w:val="en-US"/>
         </w:rPr>
       </w:pPr>
@@ -2177,266 +6435,8 @@
         <w:jc w:val="center"/>
         <w:rPr>
           <w:rFonts w:ascii="Arial" w:hAnsi="Arial" w:cs="Arial"/>
-          <w:sz w:val="24"/>
-          <w:lang w:val="en-US"/>
-        </w:rPr>
-      </w:pPr>
-    </w:p>
-    <w:p>
-      <w:pPr>
-        <w:jc w:val="center"/>
-        <w:rPr>
-          <w:rFonts w:ascii="Arial" w:hAnsi="Arial" w:cs="Arial"/>
-          <w:sz w:val="24"/>
-          <w:lang w:val="en-US"/>
-        </w:rPr>
-      </w:pPr>
-    </w:p>
-    <w:p>
-      <w:pPr>
-        <w:jc w:val="center"/>
-        <w:rPr>
-          <w:rFonts w:ascii="Arial" w:hAnsi="Arial" w:cs="Arial"/>
-          <w:sz w:val="24"/>
-          <w:lang w:val="en-US"/>
-        </w:rPr>
-      </w:pPr>
-    </w:p>
-    <w:p>
-      <w:pPr>
-        <w:jc w:val="center"/>
-        <w:rPr>
-          <w:rFonts w:ascii="Arial" w:hAnsi="Arial" w:cs="Arial"/>
-          <w:sz w:val="24"/>
-          <w:lang w:val="en-US"/>
-        </w:rPr>
-      </w:pPr>
-    </w:p>
-    <w:p>
-      <w:pPr>
-        <w:jc w:val="center"/>
-        <w:rPr>
-          <w:rFonts w:ascii="Arial" w:hAnsi="Arial" w:cs="Arial"/>
-          <w:sz w:val="24"/>
-          <w:lang w:val="en-US"/>
-        </w:rPr>
-      </w:pPr>
-    </w:p>
-    <w:p>
-      <w:pPr>
-        <w:jc w:val="center"/>
-        <w:rPr>
-          <w:rFonts w:ascii="Arial" w:hAnsi="Arial" w:cs="Arial"/>
-          <w:sz w:val="24"/>
-          <w:lang w:val="en-US"/>
-        </w:rPr>
-      </w:pPr>
-    </w:p>
-    <w:p>
-      <w:pPr>
-        <w:jc w:val="center"/>
-        <w:rPr>
-          <w:rFonts w:ascii="Arial" w:hAnsi="Arial" w:cs="Arial"/>
-          <w:sz w:val="24"/>
-          <w:lang w:val="en-US"/>
-        </w:rPr>
-      </w:pPr>
-    </w:p>
-    <w:p>
-      <w:pPr>
-        <w:jc w:val="center"/>
-        <w:rPr>
-          <w:rFonts w:ascii="Arial" w:hAnsi="Arial" w:cs="Arial"/>
           <w:b/>
           <w:sz w:val="32"/>
-          <w:lang w:val="en-US"/>
-        </w:rPr>
-      </w:pPr>
-      <w:r>
-        <w:rPr>
-          <w:rFonts w:ascii="Arial" w:hAnsi="Arial" w:cs="Arial"/>
-          <w:b/>
-          <w:sz w:val="32"/>
-          <w:lang w:val="en-US"/>
-        </w:rPr>
-        <w:t>MERCADO:</w:t>
-      </w:r>
-    </w:p>
-    <w:p>
-      <w:pPr>
-        <w:jc w:val="center"/>
-        <w:rPr>
-          <w:rFonts w:ascii="Arial" w:hAnsi="Arial" w:cs="Arial"/>
-          <w:b/>
-          <w:sz w:val="32"/>
-          <w:lang w:val="en-US"/>
-        </w:rPr>
-      </w:pPr>
-      <w:r>
-        <w:rPr>
-          <w:rFonts w:ascii="Arial" w:hAnsi="Arial" w:cs="Arial"/>
-          <w:b/>
-          <w:sz w:val="32"/>
-          <w:lang w:val="en-US"/>
-        </w:rPr>
-        <w:t>MERCADO OBJETIVO:</w:t>
-      </w:r>
-    </w:p>
-    <w:p>
-      <w:pPr>
-        <w:jc w:val="center"/>
-        <w:rPr>
-          <w:rFonts w:ascii="Arial" w:hAnsi="Arial" w:cs="Arial"/>
-          <w:sz w:val="32"/>
-          <w:lang w:val="en-US"/>
-        </w:rPr>
-      </w:pPr>
-      <w:r>
-        <w:rPr>
-          <w:rFonts w:ascii="Arial" w:hAnsi="Arial" w:cs="Arial"/>
-          <w:sz w:val="32"/>
-          <w:lang w:val="en-US"/>
-        </w:rPr>
-        <w:t>Desarrolladores y WebMasters</w:t>
-      </w:r>
-    </w:p>
-    <w:p>
-      <w:pPr>
-        <w:jc w:val="center"/>
-        <w:rPr>
-          <w:rFonts w:ascii="Arial" w:hAnsi="Arial" w:cs="Arial"/>
-          <w:b/>
-          <w:sz w:val="32"/>
-          <w:lang w:val="en-US"/>
-        </w:rPr>
-      </w:pPr>
-    </w:p>
-    <w:p>
-      <w:pPr>
-        <w:jc w:val="center"/>
-        <w:rPr>
-          <w:rFonts w:ascii="Arial" w:hAnsi="Arial" w:cs="Arial"/>
-          <w:b/>
-          <w:sz w:val="32"/>
-          <w:lang w:val="en-US"/>
-        </w:rPr>
-      </w:pPr>
-      <w:r>
-        <w:rPr>
-          <w:rFonts w:ascii="Arial" w:hAnsi="Arial" w:cs="Arial"/>
-          <w:b/>
-          <w:sz w:val="32"/>
-          <w:lang w:val="en-US"/>
-        </w:rPr>
-        <w:t>PRODUCTO-SERVICIO:</w:t>
-      </w:r>
-    </w:p>
-    <w:p>
-      <w:pPr>
-        <w:jc w:val="center"/>
-        <w:rPr>
-          <w:rFonts w:ascii="Arial" w:hAnsi="Arial" w:cs="Arial"/>
-          <w:sz w:val="32"/>
-          <w:lang w:val="en-US"/>
-        </w:rPr>
-      </w:pPr>
-      <w:r>
-        <w:rPr>
-          <w:rFonts w:ascii="Arial" w:hAnsi="Arial" w:cs="Arial"/>
-          <w:sz w:val="32"/>
-          <w:lang w:val="en-US"/>
-        </w:rPr>
-        <w:t>Aplicación web y movil</w:t>
-      </w:r>
-    </w:p>
-    <w:p>
-      <w:pPr>
-        <w:jc w:val="center"/>
-        <w:rPr>
-          <w:rFonts w:ascii="Arial" w:hAnsi="Arial" w:cs="Arial"/>
-          <w:b/>
-          <w:sz w:val="32"/>
-          <w:lang w:val="en-US"/>
-        </w:rPr>
-      </w:pPr>
-    </w:p>
-    <w:p>
-      <w:pPr>
-        <w:jc w:val="center"/>
-        <w:rPr>
-          <w:rFonts w:ascii="Arial" w:hAnsi="Arial" w:cs="Arial"/>
-          <w:b/>
-          <w:sz w:val="32"/>
-          <w:lang w:val="en-US"/>
-        </w:rPr>
-      </w:pPr>
-      <w:r>
-        <w:rPr>
-          <w:rFonts w:ascii="Arial" w:hAnsi="Arial" w:cs="Arial"/>
-          <w:b/>
-          <w:sz w:val="32"/>
-          <w:lang w:val="en-US"/>
-        </w:rPr>
-        <w:t xml:space="preserve">SEGMENTACION DEL </w:t>
-      </w:r>
-      <w:r>
-        <w:rPr>
-          <w:rFonts w:ascii="Arial" w:hAnsi="Arial" w:cs="Arial"/>
-          <w:b/>
-          <w:sz w:val="32"/>
-          <w:lang w:val="en-US"/>
-        </w:rPr>
-        <w:t>MERCADO:</w:t>
-      </w:r>
-    </w:p>
-    <w:p>
-      <w:pPr>
-        <w:jc w:val="center"/>
-        <w:rPr>
-          <w:rFonts w:ascii="Arial" w:hAnsi="Arial" w:cs="Arial"/>
-          <w:b/>
-          <w:sz w:val="32"/>
-          <w:lang w:val="en-US"/>
-        </w:rPr>
-      </w:pPr>
-      <w:r>
-        <w:rPr>
-          <w:rFonts w:ascii="Arial" w:hAnsi="Arial" w:cs="Arial"/>
-          <w:b/>
-          <w:sz w:val="32"/>
-          <w:lang w:val="en-US"/>
-        </w:rPr>
-        <w:t>VARIABLES CUANTITATIVAS:</w:t>
-      </w:r>
-    </w:p>
-    <w:p>
-      <w:pPr>
-        <w:jc w:val="center"/>
-        <w:rPr>
-          <w:rFonts w:ascii="Arial" w:hAnsi="Arial" w:cs="Arial"/>
-          <w:b/>
-          <w:sz w:val="32"/>
-          <w:lang w:val="en-US"/>
-        </w:rPr>
-      </w:pPr>
-      <w:r>
-        <w:rPr>
-          <w:rFonts w:ascii="Arial" w:hAnsi="Arial" w:cs="Arial"/>
-          <w:b/>
-          <w:sz w:val="32"/>
-          <w:lang w:val="en-US"/>
-        </w:rPr>
-        <w:t>VARIABLES CUALITATIVAS:</w:t>
-      </w:r>
-    </w:p>
-    <w:p>
-      <w:pPr>
-        <w:jc w:val="center"/>
-        <w:rPr>
-          <w:rFonts w:ascii="Arial" w:hAnsi="Arial" w:cs="Arial"/>
-          <w:b/>
-          <w:sz w:val="32"/>
-          <w:lang w:val="en-US"/>
         </w:rPr>
       </w:pPr>
     </w:p>

</xml_diff>